<commit_message>
report update select queries
</commit_message>
<xml_diff>
--- a/papers/report.docx
+++ b/papers/report.docx
@@ -1,6 +1,6 @@
 
 <file path=word/document.xml><?xml version="1.0" encoding="utf-8"?>
-<w:document xmlns:wpc="http://schemas.microsoft.com/office/word/2010/wordprocessingCanvas" xmlns:cx="http://schemas.microsoft.com/office/drawing/2014/chartex" xmlns:cx1="http://schemas.microsoft.com/office/drawing/2015/9/8/chartex" xmlns:cx2="http://schemas.microsoft.com/office/drawing/2015/10/21/chartex" xmlns:cx3="http://schemas.microsoft.com/office/drawing/2016/5/9/chartex" xmlns:cx4="http://schemas.microsoft.com/office/drawing/2016/5/10/chartex" xmlns:cx5="http://schemas.microsoft.com/office/drawing/2016/5/11/chartex" xmlns:cx6="http://schemas.microsoft.com/office/drawing/2016/5/12/chartex" xmlns:cx7="http://schemas.microsoft.com/office/drawing/2016/5/13/chartex" xmlns:cx8="http://schemas.microsoft.com/office/drawing/2016/5/14/chartex" xmlns:mc="http://schemas.openxmlformats.org/markup-compatibility/2006" xmlns:aink="http://schemas.microsoft.com/office/drawing/2016/ink" xmlns:am3d="http://schemas.microsoft.com/office/drawing/2017/model3d" xmlns:o="urn:schemas-microsoft-com:office:office" xmlns:r="http://schemas.openxmlformats.org/officeDocument/2006/relationships" xmlns:m="http://schemas.openxmlformats.org/officeDocument/2006/math" xmlns:v="urn:schemas-microsoft-com:vml" xmlns:wp14="http://schemas.microsoft.com/office/word/2010/wordprocessingDrawing" xmlns:wp="http://schemas.openxmlformats.org/drawingml/2006/wordprocessingDrawing" xmlns:w10="urn:schemas-microsoft-com:office:word" xmlns:w="http://schemas.openxmlformats.org/wordprocessingml/2006/main" xmlns:w14="http://schemas.microsoft.com/office/word/2010/wordml" xmlns:w15="http://schemas.microsoft.com/office/word/2012/wordml" xmlns:w16cex="http://schemas.microsoft.com/office/word/2018/wordml/cex" xmlns:w16cid="http://schemas.microsoft.com/office/word/2016/wordml/cid" xmlns:w16="http://schemas.microsoft.com/office/word/2018/wordml" xmlns:w16se="http://schemas.microsoft.com/office/word/2015/wordml/symex" xmlns:wpg="http://schemas.microsoft.com/office/word/2010/wordprocessingGroup" xmlns:wpi="http://schemas.microsoft.com/office/word/2010/wordprocessingInk" xmlns:wne="http://schemas.microsoft.com/office/word/2006/wordml" xmlns:wps="http://schemas.microsoft.com/office/word/2010/wordprocessingShape" mc:Ignorable="w14 w15 w16se w16cid w16 w16cex wp14">
+<w:document xmlns:wpc="http://schemas.microsoft.com/office/word/2010/wordprocessingCanvas" xmlns:cx="http://schemas.microsoft.com/office/drawing/2014/chartex" xmlns:cx1="http://schemas.microsoft.com/office/drawing/2015/9/8/chartex" xmlns:cx2="http://schemas.microsoft.com/office/drawing/2015/10/21/chartex" xmlns:cx3="http://schemas.microsoft.com/office/drawing/2016/5/9/chartex" xmlns:cx4="http://schemas.microsoft.com/office/drawing/2016/5/10/chartex" xmlns:cx5="http://schemas.microsoft.com/office/drawing/2016/5/11/chartex" xmlns:cx6="http://schemas.microsoft.com/office/drawing/2016/5/12/chartex" xmlns:cx7="http://schemas.microsoft.com/office/drawing/2016/5/13/chartex" xmlns:cx8="http://schemas.microsoft.com/office/drawing/2016/5/14/chartex" xmlns:mc="http://schemas.openxmlformats.org/markup-compatibility/2006" xmlns:aink="http://schemas.microsoft.com/office/drawing/2016/ink" xmlns:am3d="http://schemas.microsoft.com/office/drawing/2017/model3d" xmlns:o="urn:schemas-microsoft-com:office:office" xmlns:oel="http://schemas.microsoft.com/office/2019/extlst" xmlns:r="http://schemas.openxmlformats.org/officeDocument/2006/relationships" xmlns:m="http://schemas.openxmlformats.org/officeDocument/2006/math" xmlns:v="urn:schemas-microsoft-com:vml" xmlns:wp14="http://schemas.microsoft.com/office/word/2010/wordprocessingDrawing" xmlns:wp="http://schemas.openxmlformats.org/drawingml/2006/wordprocessingDrawing" xmlns:w10="urn:schemas-microsoft-com:office:word" xmlns:w="http://schemas.openxmlformats.org/wordprocessingml/2006/main" xmlns:w14="http://schemas.microsoft.com/office/word/2010/wordml" xmlns:w15="http://schemas.microsoft.com/office/word/2012/wordml" xmlns:w16cex="http://schemas.microsoft.com/office/word/2018/wordml/cex" xmlns:w16cid="http://schemas.microsoft.com/office/word/2016/wordml/cid" xmlns:w16="http://schemas.microsoft.com/office/word/2018/wordml" xmlns:w16sdtdh="http://schemas.microsoft.com/office/word/2020/wordml/sdtdatahash" xmlns:w16se="http://schemas.microsoft.com/office/word/2015/wordml/symex" xmlns:wpg="http://schemas.microsoft.com/office/word/2010/wordprocessingGroup" xmlns:wpi="http://schemas.microsoft.com/office/word/2010/wordprocessingInk" xmlns:wne="http://schemas.microsoft.com/office/word/2006/wordml" xmlns:wps="http://schemas.microsoft.com/office/word/2010/wordprocessingShape" mc:Ignorable="w14 w15 w16se w16cid w16 w16cex w16sdtdh wp14">
   <w:body>
     <w:p>
       <w:pPr>
@@ -175,7 +175,7 @@
                           </w:p>
                           <w:p>
                             <w:pPr>
-                              <w:pStyle w:val="PargrafodaLista"/>
+                              <w:pStyle w:val="ListParagraph"/>
                               <w:numPr>
                                 <w:ilvl w:val="0"/>
                                 <w:numId w:val="5"/>
@@ -197,7 +197,7 @@
                           </w:p>
                           <w:p>
                             <w:pPr>
-                              <w:pStyle w:val="PargrafodaLista"/>
+                              <w:pStyle w:val="ListParagraph"/>
                               <w:numPr>
                                 <w:ilvl w:val="0"/>
                                 <w:numId w:val="5"/>
@@ -275,7 +275,7 @@
                           </w:p>
                           <w:p>
                             <w:pPr>
-                              <w:pStyle w:val="PargrafodaLista"/>
+                              <w:pStyle w:val="ListParagraph"/>
                               <w:numPr>
                                 <w:ilvl w:val="0"/>
                                 <w:numId w:val="5"/>
@@ -318,7 +318,7 @@
                 <v:stroke joinstyle="miter"/>
                 <v:path gradientshapeok="t" o:connecttype="rect"/>
               </v:shapetype>
-              <v:shape id="Caixa de texto 2" o:spid="_x0000_s1026" type="#_x0000_t202" style="position:absolute;left:0;text-align:left;margin-left:0;margin-top:0;width:238.2pt;height:80.4pt;z-index:251659264;visibility:visible;mso-wrap-style:square;mso-height-percent:0;mso-wrap-distance-left:9pt;mso-wrap-distance-top:0;mso-wrap-distance-right:9pt;mso-wrap-distance-bottom:0;mso-position-horizontal:left;mso-position-horizontal-relative:margin;mso-position-vertical:bottom;mso-position-vertical-relative:margin;mso-height-percent:0;mso-height-relative:margin;v-text-anchor:top" o:gfxdata="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" filled="f" stroked="f">
+              <v:shape id="Caixa de texto 2" o:spid="_x0000_s1026" type="#_x0000_t202" style="position:absolute;left:0;text-align:left;margin-left:0;margin-top:0;width:238.2pt;height:80.4pt;z-index:251659264;visibility:visible;mso-wrap-style:square;mso-height-percent:0;mso-wrap-distance-left:9pt;mso-wrap-distance-top:0;mso-wrap-distance-right:9pt;mso-wrap-distance-bottom:0;mso-position-horizontal:left;mso-position-horizontal-relative:margin;mso-position-vertical:bottom;mso-position-vertical-relative:margin;mso-height-percent:0;mso-height-relative:margin;v-text-anchor:top" o:gfxdata="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" filled="f" stroked="f">
                 <v:textbox>
                   <w:txbxContent>
                     <w:p>
@@ -348,7 +348,7 @@
                     </w:p>
                     <w:p>
                       <w:pPr>
-                        <w:pStyle w:val="PargrafodaLista"/>
+                        <w:pStyle w:val="ListParagraph"/>
                         <w:numPr>
                           <w:ilvl w:val="0"/>
                           <w:numId w:val="5"/>
@@ -370,7 +370,7 @@
                     </w:p>
                     <w:p>
                       <w:pPr>
-                        <w:pStyle w:val="PargrafodaLista"/>
+                        <w:pStyle w:val="ListParagraph"/>
                         <w:numPr>
                           <w:ilvl w:val="0"/>
                           <w:numId w:val="5"/>
@@ -448,7 +448,7 @@
                     </w:p>
                     <w:p>
                       <w:pPr>
-                        <w:pStyle w:val="PargrafodaLista"/>
+                        <w:pStyle w:val="ListParagraph"/>
                         <w:numPr>
                           <w:ilvl w:val="0"/>
                           <w:numId w:val="5"/>
@@ -612,12 +612,12 @@
       <w:sdtContent>
         <w:p>
           <w:pPr>
-            <w:pStyle w:val="Cabealhodondice"/>
+            <w:pStyle w:val="TOCHeading"/>
           </w:pPr>
         </w:p>
         <w:p>
           <w:pPr>
-            <w:pStyle w:val="ndice1"/>
+            <w:pStyle w:val="TOC1"/>
             <w:tabs>
               <w:tab w:val="right" w:leader="dot" w:pos="8494"/>
             </w:tabs>
@@ -629,7 +629,7 @@
               <w:noProof/>
               <w:sz w:val="22"/>
               <w:szCs w:val="22"/>
-              <w:lang w:eastAsia="pt-PT"/>
+              <w:lang w:val="en-GB" w:eastAsia="en-GB"/>
             </w:rPr>
           </w:pPr>
           <w:r>
@@ -668,10 +668,10 @@
             </w:rPr>
             <w:fldChar w:fldCharType="separate"/>
           </w:r>
-          <w:hyperlink w:anchor="_Toc130768228" w:history="1">
-            <w:r>
-              <w:rPr>
-                <w:rStyle w:val="Hiperligao"/>
+          <w:hyperlink w:anchor="_Toc130810009" w:history="1">
+            <w:r>
+              <w:rPr>
+                <w:rStyle w:val="Hyperlink"/>
                 <w:noProof/>
               </w:rPr>
               <w:t>Introduction</w:t>
@@ -695,7 +695,7 @@
                 <w:noProof/>
                 <w:webHidden/>
               </w:rPr>
-              <w:instrText xml:space="preserve"> PAGEREF _Toc130768228 \h </w:instrText>
+              <w:instrText xml:space="preserve"> PAGEREF _Toc130810009 \h </w:instrText>
             </w:r>
             <w:r>
               <w:rPr>
@@ -728,7 +728,7 @@
         </w:p>
         <w:p>
           <w:pPr>
-            <w:pStyle w:val="ndice1"/>
+            <w:pStyle w:val="TOC1"/>
             <w:tabs>
               <w:tab w:val="right" w:leader="dot" w:pos="8494"/>
             </w:tabs>
@@ -740,13 +740,13 @@
               <w:noProof/>
               <w:sz w:val="22"/>
               <w:szCs w:val="22"/>
-              <w:lang w:eastAsia="pt-PT"/>
+              <w:lang w:val="en-GB" w:eastAsia="en-GB"/>
             </w:rPr>
           </w:pPr>
-          <w:hyperlink w:anchor="_Toc130768229" w:history="1">
-            <w:r>
-              <w:rPr>
-                <w:rStyle w:val="Hiperligao"/>
+          <w:hyperlink w:anchor="_Toc130810010" w:history="1">
+            <w:r>
+              <w:rPr>
+                <w:rStyle w:val="Hyperlink"/>
                 <w:noProof/>
               </w:rPr>
               <w:t>Data, sources and transformations</w:t>
@@ -770,7 +770,7 @@
                 <w:noProof/>
                 <w:webHidden/>
               </w:rPr>
-              <w:instrText xml:space="preserve"> PAGEREF _Toc130768229 \h </w:instrText>
+              <w:instrText xml:space="preserve"> PAGEREF _Toc130810010 \h </w:instrText>
             </w:r>
             <w:r>
               <w:rPr>
@@ -803,7 +803,7 @@
         </w:p>
         <w:p>
           <w:pPr>
-            <w:pStyle w:val="ndice2"/>
+            <w:pStyle w:val="TOC2"/>
             <w:tabs>
               <w:tab w:val="right" w:leader="dot" w:pos="8494"/>
             </w:tabs>
@@ -813,13 +813,13 @@
               <w:noProof/>
               <w:sz w:val="22"/>
               <w:szCs w:val="22"/>
-              <w:lang w:val="pt-PT" w:eastAsia="pt-PT"/>
+              <w:lang w:eastAsia="en-GB"/>
             </w:rPr>
           </w:pPr>
-          <w:hyperlink w:anchor="_Toc130768230" w:history="1">
-            <w:r>
-              <w:rPr>
-                <w:rStyle w:val="Hiperligao"/>
+          <w:hyperlink w:anchor="_Toc130810011" w:history="1">
+            <w:r>
+              <w:rPr>
+                <w:rStyle w:val="Hyperlink"/>
                 <w:noProof/>
               </w:rPr>
               <w:t>Dataset</w:t>
@@ -843,7 +843,7 @@
                 <w:noProof/>
                 <w:webHidden/>
               </w:rPr>
-              <w:instrText xml:space="preserve"> PAGEREF _Toc130768230 \h </w:instrText>
+              <w:instrText xml:space="preserve"> PAGEREF _Toc130810011 \h </w:instrText>
             </w:r>
             <w:r>
               <w:rPr>
@@ -876,7 +876,7 @@
         </w:p>
         <w:p>
           <w:pPr>
-            <w:pStyle w:val="ndice3"/>
+            <w:pStyle w:val="TOC3"/>
             <w:tabs>
               <w:tab w:val="right" w:leader="dot" w:pos="8494"/>
             </w:tabs>
@@ -887,13 +887,13 @@
               <w:noProof/>
               <w:sz w:val="22"/>
               <w:szCs w:val="22"/>
-              <w:lang w:val="pt-PT" w:eastAsia="pt-PT"/>
+              <w:lang w:eastAsia="en-GB"/>
             </w:rPr>
           </w:pPr>
-          <w:hyperlink w:anchor="_Toc130768231" w:history="1">
-            <w:r>
-              <w:rPr>
-                <w:rStyle w:val="Hiperligao"/>
+          <w:hyperlink w:anchor="_Toc130810012" w:history="1">
+            <w:r>
+              <w:rPr>
+                <w:rStyle w:val="Hyperlink"/>
                 <w:noProof/>
               </w:rPr>
               <w:t>Selection of serialisation format</w:t>
@@ -917,7 +917,7 @@
                 <w:noProof/>
                 <w:webHidden/>
               </w:rPr>
-              <w:instrText xml:space="preserve"> PAGEREF _Toc130768231 \h </w:instrText>
+              <w:instrText xml:space="preserve"> PAGEREF _Toc130810012 \h </w:instrText>
             </w:r>
             <w:r>
               <w:rPr>
@@ -950,7 +950,7 @@
         </w:p>
         <w:p>
           <w:pPr>
-            <w:pStyle w:val="ndice3"/>
+            <w:pStyle w:val="TOC3"/>
             <w:tabs>
               <w:tab w:val="right" w:leader="dot" w:pos="8494"/>
             </w:tabs>
@@ -961,13 +961,13 @@
               <w:noProof/>
               <w:sz w:val="22"/>
               <w:szCs w:val="22"/>
-              <w:lang w:val="pt-PT" w:eastAsia="pt-PT"/>
+              <w:lang w:eastAsia="en-GB"/>
             </w:rPr>
           </w:pPr>
-          <w:hyperlink w:anchor="_Toc130768232" w:history="1">
-            <w:r>
-              <w:rPr>
-                <w:rStyle w:val="Hiperligao"/>
+          <w:hyperlink w:anchor="_Toc130810013" w:history="1">
+            <w:r>
+              <w:rPr>
+                <w:rStyle w:val="Hyperlink"/>
                 <w:noProof/>
               </w:rPr>
               <w:t>Transformations</w:t>
@@ -991,7 +991,7 @@
                 <w:noProof/>
                 <w:webHidden/>
               </w:rPr>
-              <w:instrText xml:space="preserve"> PAGEREF _Toc130768232 \h </w:instrText>
+              <w:instrText xml:space="preserve"> PAGEREF _Toc130810013 \h </w:instrText>
             </w:r>
             <w:r>
               <w:rPr>
@@ -1024,7 +1024,7 @@
         </w:p>
         <w:p>
           <w:pPr>
-            <w:pStyle w:val="ndice2"/>
+            <w:pStyle w:val="TOC2"/>
             <w:tabs>
               <w:tab w:val="right" w:leader="dot" w:pos="8494"/>
             </w:tabs>
@@ -1034,13 +1034,13 @@
               <w:noProof/>
               <w:sz w:val="22"/>
               <w:szCs w:val="22"/>
-              <w:lang w:val="pt-PT" w:eastAsia="pt-PT"/>
+              <w:lang w:eastAsia="en-GB"/>
             </w:rPr>
           </w:pPr>
-          <w:hyperlink w:anchor="_Toc130768233" w:history="1">
-            <w:r>
-              <w:rPr>
-                <w:rStyle w:val="Hiperligao"/>
+          <w:hyperlink w:anchor="_Toc130810014" w:history="1">
+            <w:r>
+              <w:rPr>
+                <w:rStyle w:val="Hyperlink"/>
                 <w:noProof/>
               </w:rPr>
               <w:t>Overview</w:t>
@@ -1064,7 +1064,7 @@
                 <w:noProof/>
                 <w:webHidden/>
               </w:rPr>
-              <w:instrText xml:space="preserve"> PAGEREF _Toc130768233 \h </w:instrText>
+              <w:instrText xml:space="preserve"> PAGEREF _Toc130810014 \h </w:instrText>
             </w:r>
             <w:r>
               <w:rPr>
@@ -1097,7 +1097,7 @@
         </w:p>
         <w:p>
           <w:pPr>
-            <w:pStyle w:val="ndice1"/>
+            <w:pStyle w:val="TOC1"/>
             <w:tabs>
               <w:tab w:val="right" w:leader="dot" w:pos="8494"/>
             </w:tabs>
@@ -1109,13 +1109,902 @@
               <w:noProof/>
               <w:sz w:val="22"/>
               <w:szCs w:val="22"/>
-              <w:lang w:eastAsia="pt-PT"/>
+              <w:lang w:val="en-GB" w:eastAsia="en-GB"/>
             </w:rPr>
           </w:pPr>
-          <w:hyperlink w:anchor="_Toc130768234" w:history="1">
-            <w:r>
-              <w:rPr>
-                <w:rStyle w:val="Hiperligao"/>
+          <w:hyperlink w:anchor="_Toc130810015" w:history="1">
+            <w:r>
+              <w:rPr>
+                <w:rStyle w:val="Hyperlink"/>
+                <w:noProof/>
+              </w:rPr>
+              <w:t>Data Operations (SPARQL)</w:t>
+            </w:r>
+            <w:r>
+              <w:rPr>
+                <w:noProof/>
+                <w:webHidden/>
+              </w:rPr>
+              <w:tab/>
+            </w:r>
+            <w:r>
+              <w:rPr>
+                <w:noProof/>
+                <w:webHidden/>
+              </w:rPr>
+              <w:fldChar w:fldCharType="begin"/>
+            </w:r>
+            <w:r>
+              <w:rPr>
+                <w:noProof/>
+                <w:webHidden/>
+              </w:rPr>
+              <w:instrText xml:space="preserve"> PAGEREF _Toc130810015 \h </w:instrText>
+            </w:r>
+            <w:r>
+              <w:rPr>
+                <w:noProof/>
+                <w:webHidden/>
+              </w:rPr>
+            </w:r>
+            <w:r>
+              <w:rPr>
+                <w:noProof/>
+                <w:webHidden/>
+              </w:rPr>
+              <w:fldChar w:fldCharType="separate"/>
+            </w:r>
+            <w:r>
+              <w:rPr>
+                <w:noProof/>
+                <w:webHidden/>
+              </w:rPr>
+              <w:t>4</w:t>
+            </w:r>
+            <w:r>
+              <w:rPr>
+                <w:noProof/>
+                <w:webHidden/>
+              </w:rPr>
+              <w:fldChar w:fldCharType="end"/>
+            </w:r>
+          </w:hyperlink>
+        </w:p>
+        <w:p>
+          <w:pPr>
+            <w:pStyle w:val="TOC2"/>
+            <w:tabs>
+              <w:tab w:val="right" w:leader="dot" w:pos="8494"/>
+            </w:tabs>
+            <w:rPr>
+              <w:rFonts w:eastAsiaTheme="minorEastAsia" w:cstheme="minorBidi"/>
+              <w:smallCaps w:val="0"/>
+              <w:noProof/>
+              <w:sz w:val="22"/>
+              <w:szCs w:val="22"/>
+              <w:lang w:eastAsia="en-GB"/>
+            </w:rPr>
+          </w:pPr>
+          <w:hyperlink w:anchor="_Toc130810016" w:history="1">
+            <w:r>
+              <w:rPr>
+                <w:rStyle w:val="Hyperlink"/>
+                <w:noProof/>
+              </w:rPr>
+              <w:t>SELECT</w:t>
+            </w:r>
+            <w:r>
+              <w:rPr>
+                <w:noProof/>
+                <w:webHidden/>
+              </w:rPr>
+              <w:tab/>
+            </w:r>
+            <w:r>
+              <w:rPr>
+                <w:noProof/>
+                <w:webHidden/>
+              </w:rPr>
+              <w:fldChar w:fldCharType="begin"/>
+            </w:r>
+            <w:r>
+              <w:rPr>
+                <w:noProof/>
+                <w:webHidden/>
+              </w:rPr>
+              <w:instrText xml:space="preserve"> PAGEREF _Toc130810016 \h </w:instrText>
+            </w:r>
+            <w:r>
+              <w:rPr>
+                <w:noProof/>
+                <w:webHidden/>
+              </w:rPr>
+            </w:r>
+            <w:r>
+              <w:rPr>
+                <w:noProof/>
+                <w:webHidden/>
+              </w:rPr>
+              <w:fldChar w:fldCharType="separate"/>
+            </w:r>
+            <w:r>
+              <w:rPr>
+                <w:noProof/>
+                <w:webHidden/>
+              </w:rPr>
+              <w:t>4</w:t>
+            </w:r>
+            <w:r>
+              <w:rPr>
+                <w:noProof/>
+                <w:webHidden/>
+              </w:rPr>
+              <w:fldChar w:fldCharType="end"/>
+            </w:r>
+          </w:hyperlink>
+        </w:p>
+        <w:p>
+          <w:pPr>
+            <w:pStyle w:val="TOC3"/>
+            <w:tabs>
+              <w:tab w:val="right" w:leader="dot" w:pos="8494"/>
+            </w:tabs>
+            <w:rPr>
+              <w:rFonts w:eastAsiaTheme="minorEastAsia" w:cstheme="minorBidi"/>
+              <w:i w:val="0"/>
+              <w:iCs w:val="0"/>
+              <w:noProof/>
+              <w:sz w:val="22"/>
+              <w:szCs w:val="22"/>
+              <w:lang w:eastAsia="en-GB"/>
+            </w:rPr>
+          </w:pPr>
+          <w:hyperlink w:anchor="_Toc130810017" w:history="1">
+            <w:r>
+              <w:rPr>
+                <w:rStyle w:val="Hyperlink"/>
+                <w:noProof/>
+              </w:rPr>
+              <w:t>Get all animals from a given class</w:t>
+            </w:r>
+            <w:r>
+              <w:rPr>
+                <w:noProof/>
+                <w:webHidden/>
+              </w:rPr>
+              <w:tab/>
+            </w:r>
+            <w:r>
+              <w:rPr>
+                <w:noProof/>
+                <w:webHidden/>
+              </w:rPr>
+              <w:fldChar w:fldCharType="begin"/>
+            </w:r>
+            <w:r>
+              <w:rPr>
+                <w:noProof/>
+                <w:webHidden/>
+              </w:rPr>
+              <w:instrText xml:space="preserve"> PAGEREF _Toc130810017 \h </w:instrText>
+            </w:r>
+            <w:r>
+              <w:rPr>
+                <w:noProof/>
+                <w:webHidden/>
+              </w:rPr>
+            </w:r>
+            <w:r>
+              <w:rPr>
+                <w:noProof/>
+                <w:webHidden/>
+              </w:rPr>
+              <w:fldChar w:fldCharType="separate"/>
+            </w:r>
+            <w:r>
+              <w:rPr>
+                <w:noProof/>
+                <w:webHidden/>
+              </w:rPr>
+              <w:t>4</w:t>
+            </w:r>
+            <w:r>
+              <w:rPr>
+                <w:noProof/>
+                <w:webHidden/>
+              </w:rPr>
+              <w:fldChar w:fldCharType="end"/>
+            </w:r>
+          </w:hyperlink>
+        </w:p>
+        <w:p>
+          <w:pPr>
+            <w:pStyle w:val="TOC3"/>
+            <w:tabs>
+              <w:tab w:val="right" w:leader="dot" w:pos="8494"/>
+            </w:tabs>
+            <w:rPr>
+              <w:rFonts w:eastAsiaTheme="minorEastAsia" w:cstheme="minorBidi"/>
+              <w:i w:val="0"/>
+              <w:iCs w:val="0"/>
+              <w:noProof/>
+              <w:sz w:val="22"/>
+              <w:szCs w:val="22"/>
+              <w:lang w:eastAsia="en-GB"/>
+            </w:rPr>
+          </w:pPr>
+          <w:hyperlink w:anchor="_Toc130810018" w:history="1">
+            <w:r>
+              <w:rPr>
+                <w:rStyle w:val="Hyperlink"/>
+                <w:noProof/>
+              </w:rPr>
+              <w:t>Get all animals that produce a given nurturing</w:t>
+            </w:r>
+            <w:r>
+              <w:rPr>
+                <w:noProof/>
+                <w:webHidden/>
+              </w:rPr>
+              <w:tab/>
+            </w:r>
+            <w:r>
+              <w:rPr>
+                <w:noProof/>
+                <w:webHidden/>
+              </w:rPr>
+              <w:fldChar w:fldCharType="begin"/>
+            </w:r>
+            <w:r>
+              <w:rPr>
+                <w:noProof/>
+                <w:webHidden/>
+              </w:rPr>
+              <w:instrText xml:space="preserve"> PAGEREF _Toc130810018 \h </w:instrText>
+            </w:r>
+            <w:r>
+              <w:rPr>
+                <w:noProof/>
+                <w:webHidden/>
+              </w:rPr>
+            </w:r>
+            <w:r>
+              <w:rPr>
+                <w:noProof/>
+                <w:webHidden/>
+              </w:rPr>
+              <w:fldChar w:fldCharType="separate"/>
+            </w:r>
+            <w:r>
+              <w:rPr>
+                <w:noProof/>
+                <w:webHidden/>
+              </w:rPr>
+              <w:t>4</w:t>
+            </w:r>
+            <w:r>
+              <w:rPr>
+                <w:noProof/>
+                <w:webHidden/>
+              </w:rPr>
+              <w:fldChar w:fldCharType="end"/>
+            </w:r>
+          </w:hyperlink>
+        </w:p>
+        <w:p>
+          <w:pPr>
+            <w:pStyle w:val="TOC3"/>
+            <w:tabs>
+              <w:tab w:val="right" w:leader="dot" w:pos="8494"/>
+            </w:tabs>
+            <w:rPr>
+              <w:rFonts w:eastAsiaTheme="minorEastAsia" w:cstheme="minorBidi"/>
+              <w:i w:val="0"/>
+              <w:iCs w:val="0"/>
+              <w:noProof/>
+              <w:sz w:val="22"/>
+              <w:szCs w:val="22"/>
+              <w:lang w:eastAsia="en-GB"/>
+            </w:rPr>
+          </w:pPr>
+          <w:hyperlink w:anchor="_Toc130810019" w:history="1">
+            <w:r>
+              <w:rPr>
+                <w:rStyle w:val="Hyperlink"/>
+                <w:noProof/>
+              </w:rPr>
+              <w:t>Get all animals that produce both nurturing</w:t>
+            </w:r>
+            <w:r>
+              <w:rPr>
+                <w:noProof/>
+                <w:webHidden/>
+              </w:rPr>
+              <w:tab/>
+            </w:r>
+            <w:r>
+              <w:rPr>
+                <w:noProof/>
+                <w:webHidden/>
+              </w:rPr>
+              <w:fldChar w:fldCharType="begin"/>
+            </w:r>
+            <w:r>
+              <w:rPr>
+                <w:noProof/>
+                <w:webHidden/>
+              </w:rPr>
+              <w:instrText xml:space="preserve"> PAGEREF _Toc130810019 \h </w:instrText>
+            </w:r>
+            <w:r>
+              <w:rPr>
+                <w:noProof/>
+                <w:webHidden/>
+              </w:rPr>
+            </w:r>
+            <w:r>
+              <w:rPr>
+                <w:noProof/>
+                <w:webHidden/>
+              </w:rPr>
+              <w:fldChar w:fldCharType="separate"/>
+            </w:r>
+            <w:r>
+              <w:rPr>
+                <w:noProof/>
+                <w:webHidden/>
+              </w:rPr>
+              <w:t>4</w:t>
+            </w:r>
+            <w:r>
+              <w:rPr>
+                <w:noProof/>
+                <w:webHidden/>
+              </w:rPr>
+              <w:fldChar w:fldCharType="end"/>
+            </w:r>
+          </w:hyperlink>
+        </w:p>
+        <w:p>
+          <w:pPr>
+            <w:pStyle w:val="TOC3"/>
+            <w:tabs>
+              <w:tab w:val="right" w:leader="dot" w:pos="8494"/>
+            </w:tabs>
+            <w:rPr>
+              <w:rFonts w:eastAsiaTheme="minorEastAsia" w:cstheme="minorBidi"/>
+              <w:i w:val="0"/>
+              <w:iCs w:val="0"/>
+              <w:noProof/>
+              <w:sz w:val="22"/>
+              <w:szCs w:val="22"/>
+              <w:lang w:eastAsia="en-GB"/>
+            </w:rPr>
+          </w:pPr>
+          <w:hyperlink w:anchor="_Toc130810020" w:history="1">
+            <w:r>
+              <w:rPr>
+                <w:rStyle w:val="Hyperlink"/>
+                <w:noProof/>
+              </w:rPr>
+              <w:t>Get all animals that have a certain amount of legs</w:t>
+            </w:r>
+            <w:r>
+              <w:rPr>
+                <w:noProof/>
+                <w:webHidden/>
+              </w:rPr>
+              <w:tab/>
+            </w:r>
+            <w:r>
+              <w:rPr>
+                <w:noProof/>
+                <w:webHidden/>
+              </w:rPr>
+              <w:fldChar w:fldCharType="begin"/>
+            </w:r>
+            <w:r>
+              <w:rPr>
+                <w:noProof/>
+                <w:webHidden/>
+              </w:rPr>
+              <w:instrText xml:space="preserve"> PAGEREF _Toc130810020 \h </w:instrText>
+            </w:r>
+            <w:r>
+              <w:rPr>
+                <w:noProof/>
+                <w:webHidden/>
+              </w:rPr>
+            </w:r>
+            <w:r>
+              <w:rPr>
+                <w:noProof/>
+                <w:webHidden/>
+              </w:rPr>
+              <w:fldChar w:fldCharType="separate"/>
+            </w:r>
+            <w:r>
+              <w:rPr>
+                <w:noProof/>
+                <w:webHidden/>
+              </w:rPr>
+              <w:t>4</w:t>
+            </w:r>
+            <w:r>
+              <w:rPr>
+                <w:noProof/>
+                <w:webHidden/>
+              </w:rPr>
+              <w:fldChar w:fldCharType="end"/>
+            </w:r>
+          </w:hyperlink>
+        </w:p>
+        <w:p>
+          <w:pPr>
+            <w:pStyle w:val="TOC3"/>
+            <w:tabs>
+              <w:tab w:val="right" w:leader="dot" w:pos="8494"/>
+            </w:tabs>
+            <w:rPr>
+              <w:rFonts w:eastAsiaTheme="minorEastAsia" w:cstheme="minorBidi"/>
+              <w:i w:val="0"/>
+              <w:iCs w:val="0"/>
+              <w:noProof/>
+              <w:sz w:val="22"/>
+              <w:szCs w:val="22"/>
+              <w:lang w:eastAsia="en-GB"/>
+            </w:rPr>
+          </w:pPr>
+          <w:hyperlink w:anchor="_Toc130810021" w:history="1">
+            <w:r>
+              <w:rPr>
+                <w:rStyle w:val="Hyperlink"/>
+                <w:noProof/>
+              </w:rPr>
+              <w:t>Get all stored attributes of an animal</w:t>
+            </w:r>
+            <w:r>
+              <w:rPr>
+                <w:noProof/>
+                <w:webHidden/>
+              </w:rPr>
+              <w:tab/>
+            </w:r>
+            <w:r>
+              <w:rPr>
+                <w:noProof/>
+                <w:webHidden/>
+              </w:rPr>
+              <w:fldChar w:fldCharType="begin"/>
+            </w:r>
+            <w:r>
+              <w:rPr>
+                <w:noProof/>
+                <w:webHidden/>
+              </w:rPr>
+              <w:instrText xml:space="preserve"> PAGEREF _Toc130810021 \h </w:instrText>
+            </w:r>
+            <w:r>
+              <w:rPr>
+                <w:noProof/>
+                <w:webHidden/>
+              </w:rPr>
+            </w:r>
+            <w:r>
+              <w:rPr>
+                <w:noProof/>
+                <w:webHidden/>
+              </w:rPr>
+              <w:fldChar w:fldCharType="separate"/>
+            </w:r>
+            <w:r>
+              <w:rPr>
+                <w:noProof/>
+                <w:webHidden/>
+              </w:rPr>
+              <w:t>4</w:t>
+            </w:r>
+            <w:r>
+              <w:rPr>
+                <w:noProof/>
+                <w:webHidden/>
+              </w:rPr>
+              <w:fldChar w:fldCharType="end"/>
+            </w:r>
+          </w:hyperlink>
+        </w:p>
+        <w:p>
+          <w:pPr>
+            <w:pStyle w:val="TOC2"/>
+            <w:tabs>
+              <w:tab w:val="right" w:leader="dot" w:pos="8494"/>
+            </w:tabs>
+            <w:rPr>
+              <w:rFonts w:eastAsiaTheme="minorEastAsia" w:cstheme="minorBidi"/>
+              <w:smallCaps w:val="0"/>
+              <w:noProof/>
+              <w:sz w:val="22"/>
+              <w:szCs w:val="22"/>
+              <w:lang w:eastAsia="en-GB"/>
+            </w:rPr>
+          </w:pPr>
+          <w:hyperlink w:anchor="_Toc130810022" w:history="1">
+            <w:r>
+              <w:rPr>
+                <w:rStyle w:val="Hyperlink"/>
+                <w:noProof/>
+              </w:rPr>
+              <w:t>ASK</w:t>
+            </w:r>
+            <w:r>
+              <w:rPr>
+                <w:noProof/>
+                <w:webHidden/>
+              </w:rPr>
+              <w:tab/>
+            </w:r>
+            <w:r>
+              <w:rPr>
+                <w:noProof/>
+                <w:webHidden/>
+              </w:rPr>
+              <w:fldChar w:fldCharType="begin"/>
+            </w:r>
+            <w:r>
+              <w:rPr>
+                <w:noProof/>
+                <w:webHidden/>
+              </w:rPr>
+              <w:instrText xml:space="preserve"> PAGEREF _Toc130810022 \h </w:instrText>
+            </w:r>
+            <w:r>
+              <w:rPr>
+                <w:noProof/>
+                <w:webHidden/>
+              </w:rPr>
+            </w:r>
+            <w:r>
+              <w:rPr>
+                <w:noProof/>
+                <w:webHidden/>
+              </w:rPr>
+              <w:fldChar w:fldCharType="separate"/>
+            </w:r>
+            <w:r>
+              <w:rPr>
+                <w:noProof/>
+                <w:webHidden/>
+              </w:rPr>
+              <w:t>4</w:t>
+            </w:r>
+            <w:r>
+              <w:rPr>
+                <w:noProof/>
+                <w:webHidden/>
+              </w:rPr>
+              <w:fldChar w:fldCharType="end"/>
+            </w:r>
+          </w:hyperlink>
+        </w:p>
+        <w:p>
+          <w:pPr>
+            <w:pStyle w:val="TOC2"/>
+            <w:tabs>
+              <w:tab w:val="right" w:leader="dot" w:pos="8494"/>
+            </w:tabs>
+            <w:rPr>
+              <w:rFonts w:eastAsiaTheme="minorEastAsia" w:cstheme="minorBidi"/>
+              <w:smallCaps w:val="0"/>
+              <w:noProof/>
+              <w:sz w:val="22"/>
+              <w:szCs w:val="22"/>
+              <w:lang w:eastAsia="en-GB"/>
+            </w:rPr>
+          </w:pPr>
+          <w:hyperlink w:anchor="_Toc130810023" w:history="1">
+            <w:r>
+              <w:rPr>
+                <w:rStyle w:val="Hyperlink"/>
+                <w:noProof/>
+              </w:rPr>
+              <w:t>UPDATE</w:t>
+            </w:r>
+            <w:r>
+              <w:rPr>
+                <w:noProof/>
+                <w:webHidden/>
+              </w:rPr>
+              <w:tab/>
+            </w:r>
+            <w:r>
+              <w:rPr>
+                <w:noProof/>
+                <w:webHidden/>
+              </w:rPr>
+              <w:fldChar w:fldCharType="begin"/>
+            </w:r>
+            <w:r>
+              <w:rPr>
+                <w:noProof/>
+                <w:webHidden/>
+              </w:rPr>
+              <w:instrText xml:space="preserve"> PAGEREF _Toc130810023 \h </w:instrText>
+            </w:r>
+            <w:r>
+              <w:rPr>
+                <w:noProof/>
+                <w:webHidden/>
+              </w:rPr>
+            </w:r>
+            <w:r>
+              <w:rPr>
+                <w:noProof/>
+                <w:webHidden/>
+              </w:rPr>
+              <w:fldChar w:fldCharType="separate"/>
+            </w:r>
+            <w:r>
+              <w:rPr>
+                <w:noProof/>
+                <w:webHidden/>
+              </w:rPr>
+              <w:t>4</w:t>
+            </w:r>
+            <w:r>
+              <w:rPr>
+                <w:noProof/>
+                <w:webHidden/>
+              </w:rPr>
+              <w:fldChar w:fldCharType="end"/>
+            </w:r>
+          </w:hyperlink>
+        </w:p>
+        <w:p>
+          <w:pPr>
+            <w:pStyle w:val="TOC1"/>
+            <w:tabs>
+              <w:tab w:val="right" w:leader="dot" w:pos="8494"/>
+            </w:tabs>
+            <w:rPr>
+              <w:rFonts w:eastAsiaTheme="minorEastAsia" w:cstheme="minorBidi"/>
+              <w:b w:val="0"/>
+              <w:bCs w:val="0"/>
+              <w:caps w:val="0"/>
+              <w:noProof/>
+              <w:sz w:val="22"/>
+              <w:szCs w:val="22"/>
+              <w:lang w:val="en-GB" w:eastAsia="en-GB"/>
+            </w:rPr>
+          </w:pPr>
+          <w:hyperlink w:anchor="_Toc130810024" w:history="1">
+            <w:r>
+              <w:rPr>
+                <w:rStyle w:val="Hyperlink"/>
+                <w:noProof/>
+              </w:rPr>
+              <w:t>Application Functionality</w:t>
+            </w:r>
+            <w:r>
+              <w:rPr>
+                <w:noProof/>
+                <w:webHidden/>
+              </w:rPr>
+              <w:tab/>
+            </w:r>
+            <w:r>
+              <w:rPr>
+                <w:noProof/>
+                <w:webHidden/>
+              </w:rPr>
+              <w:fldChar w:fldCharType="begin"/>
+            </w:r>
+            <w:r>
+              <w:rPr>
+                <w:noProof/>
+                <w:webHidden/>
+              </w:rPr>
+              <w:instrText xml:space="preserve"> PAGEREF _Toc130810024 \h </w:instrText>
+            </w:r>
+            <w:r>
+              <w:rPr>
+                <w:noProof/>
+                <w:webHidden/>
+              </w:rPr>
+            </w:r>
+            <w:r>
+              <w:rPr>
+                <w:noProof/>
+                <w:webHidden/>
+              </w:rPr>
+              <w:fldChar w:fldCharType="separate"/>
+            </w:r>
+            <w:r>
+              <w:rPr>
+                <w:noProof/>
+                <w:webHidden/>
+              </w:rPr>
+              <w:t>5</w:t>
+            </w:r>
+            <w:r>
+              <w:rPr>
+                <w:noProof/>
+                <w:webHidden/>
+              </w:rPr>
+              <w:fldChar w:fldCharType="end"/>
+            </w:r>
+          </w:hyperlink>
+        </w:p>
+        <w:p>
+          <w:pPr>
+            <w:pStyle w:val="TOC1"/>
+            <w:tabs>
+              <w:tab w:val="right" w:leader="dot" w:pos="8494"/>
+            </w:tabs>
+            <w:rPr>
+              <w:rFonts w:eastAsiaTheme="minorEastAsia" w:cstheme="minorBidi"/>
+              <w:b w:val="0"/>
+              <w:bCs w:val="0"/>
+              <w:caps w:val="0"/>
+              <w:noProof/>
+              <w:sz w:val="22"/>
+              <w:szCs w:val="22"/>
+              <w:lang w:val="en-GB" w:eastAsia="en-GB"/>
+            </w:rPr>
+          </w:pPr>
+          <w:hyperlink w:anchor="_Toc130810025" w:history="1">
+            <w:r>
+              <w:rPr>
+                <w:rStyle w:val="Hyperlink"/>
+                <w:noProof/>
+              </w:rPr>
+              <w:t>Conclusions</w:t>
+            </w:r>
+            <w:r>
+              <w:rPr>
+                <w:noProof/>
+                <w:webHidden/>
+              </w:rPr>
+              <w:tab/>
+            </w:r>
+            <w:r>
+              <w:rPr>
+                <w:noProof/>
+                <w:webHidden/>
+              </w:rPr>
+              <w:fldChar w:fldCharType="begin"/>
+            </w:r>
+            <w:r>
+              <w:rPr>
+                <w:noProof/>
+                <w:webHidden/>
+              </w:rPr>
+              <w:instrText xml:space="preserve"> PAGEREF _Toc130810025 \h </w:instrText>
+            </w:r>
+            <w:r>
+              <w:rPr>
+                <w:noProof/>
+                <w:webHidden/>
+              </w:rPr>
+            </w:r>
+            <w:r>
+              <w:rPr>
+                <w:noProof/>
+                <w:webHidden/>
+              </w:rPr>
+              <w:fldChar w:fldCharType="separate"/>
+            </w:r>
+            <w:r>
+              <w:rPr>
+                <w:noProof/>
+                <w:webHidden/>
+              </w:rPr>
+              <w:t>6</w:t>
+            </w:r>
+            <w:r>
+              <w:rPr>
+                <w:noProof/>
+                <w:webHidden/>
+              </w:rPr>
+              <w:fldChar w:fldCharType="end"/>
+            </w:r>
+          </w:hyperlink>
+        </w:p>
+        <w:p>
+          <w:pPr>
+            <w:pStyle w:val="TOC1"/>
+            <w:tabs>
+              <w:tab w:val="right" w:leader="dot" w:pos="8494"/>
+            </w:tabs>
+            <w:rPr>
+              <w:rFonts w:eastAsiaTheme="minorEastAsia" w:cstheme="minorBidi"/>
+              <w:b w:val="0"/>
+              <w:bCs w:val="0"/>
+              <w:caps w:val="0"/>
+              <w:noProof/>
+              <w:sz w:val="22"/>
+              <w:szCs w:val="22"/>
+              <w:lang w:val="en-GB" w:eastAsia="en-GB"/>
+            </w:rPr>
+          </w:pPr>
+          <w:hyperlink w:anchor="_Toc130810026" w:history="1">
+            <w:r>
+              <w:rPr>
+                <w:rStyle w:val="Hyperlink"/>
+                <w:noProof/>
+              </w:rPr>
+              <w:t>Application Configuration</w:t>
+            </w:r>
+            <w:r>
+              <w:rPr>
+                <w:noProof/>
+                <w:webHidden/>
+              </w:rPr>
+              <w:tab/>
+            </w:r>
+            <w:r>
+              <w:rPr>
+                <w:noProof/>
+                <w:webHidden/>
+              </w:rPr>
+              <w:fldChar w:fldCharType="begin"/>
+            </w:r>
+            <w:r>
+              <w:rPr>
+                <w:noProof/>
+                <w:webHidden/>
+              </w:rPr>
+              <w:instrText xml:space="preserve"> PAGEREF _Toc130810026 \h </w:instrText>
+            </w:r>
+            <w:r>
+              <w:rPr>
+                <w:noProof/>
+                <w:webHidden/>
+              </w:rPr>
+            </w:r>
+            <w:r>
+              <w:rPr>
+                <w:noProof/>
+                <w:webHidden/>
+              </w:rPr>
+              <w:fldChar w:fldCharType="separate"/>
+            </w:r>
+            <w:r>
+              <w:rPr>
+                <w:noProof/>
+                <w:webHidden/>
+              </w:rPr>
+              <w:t>7</w:t>
+            </w:r>
+            <w:r>
+              <w:rPr>
+                <w:noProof/>
+                <w:webHidden/>
+              </w:rPr>
+              <w:fldChar w:fldCharType="end"/>
+            </w:r>
+          </w:hyperlink>
+        </w:p>
+        <w:p>
+          <w:pPr>
+            <w:pStyle w:val="TOC1"/>
+            <w:tabs>
+              <w:tab w:val="right" w:leader="dot" w:pos="8494"/>
+            </w:tabs>
+            <w:rPr>
+              <w:rFonts w:eastAsiaTheme="minorEastAsia" w:cstheme="minorBidi"/>
+              <w:b w:val="0"/>
+              <w:bCs w:val="0"/>
+              <w:caps w:val="0"/>
+              <w:noProof/>
+              <w:sz w:val="22"/>
+              <w:szCs w:val="22"/>
+              <w:lang w:val="en-GB" w:eastAsia="en-GB"/>
+            </w:rPr>
+          </w:pPr>
+          <w:hyperlink w:anchor="_Toc130810027" w:history="1">
+            <w:r>
+              <w:rPr>
+                <w:rStyle w:val="Hyperlink"/>
                 <w:noProof/>
               </w:rPr>
               <w:t>References</w:t>
@@ -1139,7 +2028,7 @@
                 <w:noProof/>
                 <w:webHidden/>
               </w:rPr>
-              <w:instrText xml:space="preserve"> PAGEREF _Toc130768234 \h </w:instrText>
+              <w:instrText xml:space="preserve"> PAGEREF _Toc130810027 \h </w:instrText>
             </w:r>
             <w:r>
               <w:rPr>
@@ -1159,7 +2048,7 @@
                 <w:noProof/>
                 <w:webHidden/>
               </w:rPr>
-              <w:t>5</w:t>
+              <w:t>8</w:t>
             </w:r>
             <w:r>
               <w:rPr>
@@ -1215,7 +2104,7 @@
     </w:p>
     <w:p>
       <w:pPr>
-        <w:pStyle w:val="CitaoIntensa"/>
+        <w:pStyle w:val="IntenseQuote"/>
         <w:rPr>
           <w:i w:val="0"/>
           <w:iCs w:val="0"/>
@@ -1223,7 +2112,7 @@
           <w:szCs w:val="28"/>
         </w:rPr>
       </w:pPr>
-      <w:bookmarkStart w:id="0" w:name="_Toc130768228"/>
+      <w:bookmarkStart w:id="0" w:name="_Toc130810009"/>
       <w:r>
         <w:rPr>
           <w:i w:val="0"/>
@@ -1617,7 +2506,7 @@
     </w:p>
     <w:p>
       <w:pPr>
-        <w:pStyle w:val="CitaoIntensa"/>
+        <w:pStyle w:val="IntenseQuote"/>
         <w:rPr>
           <w:i w:val="0"/>
           <w:iCs w:val="0"/>
@@ -1625,7 +2514,7 @@
           <w:szCs w:val="28"/>
         </w:rPr>
       </w:pPr>
-      <w:bookmarkStart w:id="1" w:name="_Toc130768229"/>
+      <w:bookmarkStart w:id="1" w:name="_Toc130810010"/>
       <w:r>
         <w:rPr>
           <w:i w:val="0"/>
@@ -1640,9 +2529,9 @@
     </w:p>
     <w:p>
       <w:pPr>
-        <w:pStyle w:val="Ttulo2"/>
-        <w:rPr>
-          <w:rStyle w:val="nfaseDiscreta"/>
+        <w:pStyle w:val="Heading2"/>
+        <w:rPr>
+          <w:rStyle w:val="SubtleEmphasis"/>
           <w:i w:val="0"/>
           <w:iCs w:val="0"/>
           <w:color w:val="2F5496" w:themeColor="accent1" w:themeShade="BF"/>
@@ -1650,7 +2539,7 @@
           <w:szCs w:val="24"/>
         </w:rPr>
       </w:pPr>
-      <w:bookmarkStart w:id="2" w:name="_Toc130768230"/>
+      <w:bookmarkStart w:id="2" w:name="_Toc130810011"/>
       <w:r>
         <w:rPr>
           <w:sz w:val="24"/>
@@ -1692,19 +2581,19 @@
     </w:p>
     <w:p>
       <w:pPr>
-        <w:pStyle w:val="Ttulo3"/>
+        <w:pStyle w:val="Heading3"/>
         <w:ind w:firstLine="708"/>
         <w:rPr>
-          <w:rStyle w:val="nfaseDiscreta"/>
+          <w:rStyle w:val="SubtleEmphasis"/>
           <w:i w:val="0"/>
           <w:iCs w:val="0"/>
           <w:u w:val="single"/>
         </w:rPr>
       </w:pPr>
-      <w:bookmarkStart w:id="3" w:name="_Toc130768231"/>
-      <w:r>
-        <w:rPr>
-          <w:rStyle w:val="nfaseDiscreta"/>
+      <w:bookmarkStart w:id="3" w:name="_Toc130810012"/>
+      <w:r>
+        <w:rPr>
+          <w:rStyle w:val="SubtleEmphasis"/>
           <w:i w:val="0"/>
           <w:iCs w:val="0"/>
           <w:u w:val="single"/>
@@ -1742,19 +2631,19 @@
     </w:p>
     <w:p>
       <w:pPr>
-        <w:pStyle w:val="Ttulo3"/>
+        <w:pStyle w:val="Heading3"/>
         <w:ind w:firstLine="708"/>
         <w:rPr>
-          <w:rStyle w:val="nfaseDiscreta"/>
+          <w:rStyle w:val="SubtleEmphasis"/>
           <w:i w:val="0"/>
           <w:iCs w:val="0"/>
           <w:u w:val="single"/>
         </w:rPr>
       </w:pPr>
-      <w:bookmarkStart w:id="4" w:name="_Toc130768232"/>
-      <w:r>
-        <w:rPr>
-          <w:rStyle w:val="nfaseDiscreta"/>
+      <w:bookmarkStart w:id="4" w:name="_Toc130810013"/>
+      <w:r>
+        <w:rPr>
+          <w:rStyle w:val="SubtleEmphasis"/>
           <w:i w:val="0"/>
           <w:iCs w:val="0"/>
           <w:u w:val="single"/>
@@ -1885,7 +2774,7 @@
     </w:p>
     <w:p>
       <w:pPr>
-        <w:pStyle w:val="Legenda"/>
+        <w:pStyle w:val="Caption"/>
         <w:jc w:val="center"/>
       </w:pPr>
       <w:r>
@@ -1916,13 +2805,13 @@
     <w:p/>
     <w:p>
       <w:pPr>
-        <w:pStyle w:val="Ttulo2"/>
+        <w:pStyle w:val="Heading2"/>
         <w:rPr>
           <w:sz w:val="24"/>
           <w:szCs w:val="24"/>
         </w:rPr>
       </w:pPr>
-      <w:bookmarkStart w:id="5" w:name="_Toc130768233"/>
+      <w:bookmarkStart w:id="5" w:name="_Toc130810014"/>
       <w:r>
         <w:rPr>
           <w:sz w:val="24"/>
@@ -2055,11 +2944,10 @@
         </w:rPr>
         <w:t>Overall, the use of the Zoo Animals dataset allowed for a robust and interesting analysis of the data using Semantic Web techniques. By applying transformations to the data and converting it into the NT format, it was possible to unlock valuable insights and information about the various attributes of different zoo animals.</w:t>
       </w:r>
-      <w:bookmarkStart w:id="6" w:name="_Toc130768234"/>
     </w:p>
     <w:p>
       <w:pPr>
-        <w:pStyle w:val="CitaoIntensa"/>
+        <w:pStyle w:val="IntenseQuote"/>
         <w:rPr>
           <w:i w:val="0"/>
           <w:iCs w:val="0"/>
@@ -2067,6 +2955,7 @@
           <w:szCs w:val="28"/>
         </w:rPr>
       </w:pPr>
+      <w:bookmarkStart w:id="6" w:name="_Toc130810015"/>
       <w:r>
         <w:rPr>
           <w:i w:val="0"/>
@@ -2075,20 +2964,598 @@
           <w:szCs w:val="28"/>
         </w:rPr>
         <w:lastRenderedPageBreak/>
-        <w:t>Refe</w:t>
-      </w:r>
-      <w:bookmarkStart w:id="7" w:name="_GoBack"/>
+        <w:t>Data Operations (SPARQL)</w:t>
+      </w:r>
+      <w:bookmarkEnd w:id="6"/>
+    </w:p>
+    <w:p>
+      <w:pPr>
+        <w:pStyle w:val="Heading2"/>
+        <w:rPr>
+          <w:sz w:val="24"/>
+          <w:szCs w:val="24"/>
+        </w:rPr>
+      </w:pPr>
+      <w:bookmarkStart w:id="7" w:name="_Toc130810016"/>
+      <w:r>
+        <w:rPr>
+          <w:sz w:val="24"/>
+          <w:szCs w:val="24"/>
+        </w:rPr>
+        <w:t>SELECT</w:t>
+      </w:r>
       <w:bookmarkEnd w:id="7"/>
-      <w:r>
+    </w:p>
+    <w:p>
+      <w:pPr>
+        <w:pStyle w:val="Heading3"/>
+        <w:ind w:firstLine="708"/>
+        <w:rPr>
+          <w:rStyle w:val="SubtleEmphasis"/>
+          <w:i w:val="0"/>
+          <w:iCs w:val="0"/>
+          <w:u w:val="single"/>
+        </w:rPr>
+      </w:pPr>
+      <w:bookmarkStart w:id="8" w:name="_Toc130810017"/>
+      <w:r>
+        <w:rPr>
+          <w:rStyle w:val="SubtleEmphasis"/>
+          <w:i w:val="0"/>
+          <w:iCs w:val="0"/>
+          <w:u w:val="single"/>
+        </w:rPr>
+        <w:t xml:space="preserve">Get </w:t>
+      </w:r>
+      <w:r>
+        <w:rPr>
+          <w:rStyle w:val="SubtleEmphasis"/>
+          <w:i w:val="0"/>
+          <w:iCs w:val="0"/>
+          <w:u w:val="single"/>
+        </w:rPr>
+        <w:t xml:space="preserve">all animals from a given </w:t>
+      </w:r>
+      <w:proofErr w:type="gramStart"/>
+      <w:r>
+        <w:rPr>
+          <w:rStyle w:val="SubtleEmphasis"/>
+          <w:i w:val="0"/>
+          <w:iCs w:val="0"/>
+          <w:u w:val="single"/>
+        </w:rPr>
+        <w:t>class</w:t>
+      </w:r>
+      <w:bookmarkEnd w:id="8"/>
+      <w:proofErr w:type="gramEnd"/>
+    </w:p>
+    <w:p>
+      <w:r>
+        <w:tab/>
+      </w:r>
+      <w:bookmarkStart w:id="9" w:name="_Hlk130809246"/>
+      <w:r>
+        <w:t xml:space="preserve">Given a </w:t>
+      </w:r>
+      <w:r>
+        <w:t>class ID</w:t>
+      </w:r>
+      <w:r>
+        <w:t xml:space="preserve"> as an object related to a subject animal ID, this same ID can be used to retrieve the name of the animal names related to this class type.</w:t>
+      </w:r>
+      <w:bookmarkEnd w:id="9"/>
+    </w:p>
+    <w:p/>
+    <w:p>
+      <w:pPr>
+        <w:pStyle w:val="Heading3"/>
+        <w:ind w:firstLine="708"/>
+        <w:rPr>
+          <w:rStyle w:val="SubtleEmphasis"/>
+          <w:i w:val="0"/>
+          <w:iCs w:val="0"/>
+          <w:u w:val="single"/>
+        </w:rPr>
+      </w:pPr>
+      <w:bookmarkStart w:id="10" w:name="_Toc130810018"/>
+      <w:r>
+        <w:rPr>
+          <w:rStyle w:val="SubtleEmphasis"/>
+          <w:i w:val="0"/>
+          <w:iCs w:val="0"/>
+          <w:u w:val="single"/>
+        </w:rPr>
+        <w:t>Get</w:t>
+      </w:r>
+      <w:r>
+        <w:rPr>
+          <w:rStyle w:val="SubtleEmphasis"/>
+          <w:i w:val="0"/>
+          <w:iCs w:val="0"/>
+          <w:u w:val="single"/>
+        </w:rPr>
+        <w:t xml:space="preserve"> all animals that produce a given </w:t>
+      </w:r>
+      <w:proofErr w:type="gramStart"/>
+      <w:r>
+        <w:rPr>
+          <w:rStyle w:val="SubtleEmphasis"/>
+          <w:i w:val="0"/>
+          <w:iCs w:val="0"/>
+          <w:u w:val="single"/>
+        </w:rPr>
+        <w:t>nurturing</w:t>
+      </w:r>
+      <w:bookmarkEnd w:id="10"/>
+      <w:proofErr w:type="gramEnd"/>
+    </w:p>
+    <w:p>
+      <w:pPr>
+        <w:ind w:firstLine="708"/>
+      </w:pPr>
+      <w:r>
+        <w:t xml:space="preserve">Given a </w:t>
+      </w:r>
+      <w:r>
+        <w:t>nurturing</w:t>
+      </w:r>
+      <w:r>
+        <w:t xml:space="preserve"> ID as an object related to a subject animal ID, this same ID can be used to retrieve the name of the animal names related to this </w:t>
+      </w:r>
+      <w:r>
+        <w:t>nurture</w:t>
+      </w:r>
+      <w:r>
+        <w:t xml:space="preserve"> type</w:t>
+      </w:r>
+      <w:r>
+        <w:t xml:space="preserve"> of either “Eggs” or “Milk”</w:t>
+      </w:r>
+      <w:r>
+        <w:t>.</w:t>
+      </w:r>
+    </w:p>
+    <w:p>
+      <w:r>
+        <w:tab/>
+      </w:r>
+    </w:p>
+    <w:p>
+      <w:pPr>
+        <w:pStyle w:val="Heading3"/>
+        <w:ind w:firstLine="708"/>
+        <w:rPr>
+          <w:rStyle w:val="SubtleEmphasis"/>
+          <w:i w:val="0"/>
+          <w:iCs w:val="0"/>
+          <w:u w:val="single"/>
+        </w:rPr>
+      </w:pPr>
+      <w:bookmarkStart w:id="11" w:name="_Toc130810019"/>
+      <w:r>
+        <w:rPr>
+          <w:rStyle w:val="SubtleEmphasis"/>
+          <w:i w:val="0"/>
+          <w:iCs w:val="0"/>
+          <w:u w:val="single"/>
+        </w:rPr>
+        <w:t>Get</w:t>
+      </w:r>
+      <w:r>
+        <w:rPr>
+          <w:rStyle w:val="SubtleEmphasis"/>
+          <w:i w:val="0"/>
+          <w:iCs w:val="0"/>
+          <w:u w:val="single"/>
+        </w:rPr>
+        <w:t xml:space="preserve"> all animals that produce both </w:t>
+      </w:r>
+      <w:proofErr w:type="gramStart"/>
+      <w:r>
+        <w:rPr>
+          <w:rStyle w:val="SubtleEmphasis"/>
+          <w:i w:val="0"/>
+          <w:iCs w:val="0"/>
+          <w:u w:val="single"/>
+        </w:rPr>
+        <w:t>nurturing</w:t>
+      </w:r>
+      <w:bookmarkEnd w:id="11"/>
+      <w:proofErr w:type="gramEnd"/>
+      <w:r>
+        <w:rPr>
+          <w:rStyle w:val="SubtleEmphasis"/>
+          <w:i w:val="0"/>
+          <w:iCs w:val="0"/>
+          <w:u w:val="single"/>
+        </w:rPr>
+        <w:t xml:space="preserve"> </w:t>
+      </w:r>
+    </w:p>
+    <w:p>
+      <w:pPr>
+        <w:ind w:firstLine="708"/>
+      </w:pPr>
+      <w:r>
+        <w:t xml:space="preserve">If there are </w:t>
+      </w:r>
+      <w:proofErr w:type="gramStart"/>
+      <w:r>
+        <w:t>animals  able</w:t>
+      </w:r>
+      <w:proofErr w:type="gramEnd"/>
+      <w:r>
+        <w:t xml:space="preserve"> to produce both types of nurturing a new query was made to intersect the previously mentioned queries and retrieve the name of all animals within that group.</w:t>
+      </w:r>
+    </w:p>
+    <w:p>
+      <w:pPr>
+        <w:ind w:firstLine="708"/>
+      </w:pPr>
+    </w:p>
+    <w:p>
+      <w:pPr>
+        <w:pStyle w:val="Heading3"/>
+        <w:ind w:firstLine="708"/>
+        <w:rPr>
+          <w:rStyle w:val="SubtleEmphasis"/>
+          <w:i w:val="0"/>
+          <w:iCs w:val="0"/>
+          <w:u w:val="single"/>
+        </w:rPr>
+      </w:pPr>
+      <w:bookmarkStart w:id="12" w:name="_Toc130810020"/>
+      <w:r>
+        <w:rPr>
+          <w:rStyle w:val="SubtleEmphasis"/>
+          <w:i w:val="0"/>
+          <w:iCs w:val="0"/>
+          <w:u w:val="single"/>
+        </w:rPr>
+        <w:t>Get</w:t>
+      </w:r>
+      <w:r>
+        <w:rPr>
+          <w:rStyle w:val="SubtleEmphasis"/>
+          <w:i w:val="0"/>
+          <w:iCs w:val="0"/>
+          <w:u w:val="single"/>
+        </w:rPr>
+        <w:t xml:space="preserve"> all animals that have a certain amount of </w:t>
+      </w:r>
+      <w:proofErr w:type="gramStart"/>
+      <w:r>
+        <w:rPr>
+          <w:rStyle w:val="SubtleEmphasis"/>
+          <w:i w:val="0"/>
+          <w:iCs w:val="0"/>
+          <w:u w:val="single"/>
+        </w:rPr>
+        <w:t>legs</w:t>
+      </w:r>
+      <w:bookmarkEnd w:id="12"/>
+      <w:proofErr w:type="gramEnd"/>
+    </w:p>
+    <w:p>
+      <w:pPr>
+        <w:ind w:firstLine="708"/>
+      </w:pPr>
+      <w:r>
+        <w:t xml:space="preserve">Given a </w:t>
+      </w:r>
+      <w:r>
+        <w:t>number of legs</w:t>
+      </w:r>
+      <w:r>
+        <w:t xml:space="preserve"> as an object related to a subject animal ID, this same ID can be used to retrieve the name of the animal names </w:t>
+      </w:r>
+      <w:r>
+        <w:t xml:space="preserve">with this </w:t>
+      </w:r>
+      <w:r>
+        <w:t>number</w:t>
+      </w:r>
+      <w:r>
+        <w:t xml:space="preserve"> of legs.</w:t>
+      </w:r>
+      <w:r>
+        <w:t xml:space="preserve"> </w:t>
+      </w:r>
+      <w:r>
+        <w:t>Since</w:t>
+      </w:r>
+      <w:r>
+        <w:t xml:space="preserve"> 0 values have not been stored, in order to select the animals that have no legs, all of them are selected and then a filter is used to find only the animals that don’t have that feature in relation to their respective ID.  This, however, also retrieved class names and another filter had to be had to exclude those IDs.</w:t>
+      </w:r>
+    </w:p>
+    <w:p>
+      <w:pPr>
+        <w:ind w:firstLine="708"/>
+      </w:pPr>
+    </w:p>
+    <w:p>
+      <w:pPr>
+        <w:pStyle w:val="Heading3"/>
+        <w:ind w:firstLine="708"/>
+        <w:rPr>
+          <w:rStyle w:val="SubtleEmphasis"/>
+          <w:i w:val="0"/>
+          <w:iCs w:val="0"/>
+          <w:u w:val="single"/>
+        </w:rPr>
+      </w:pPr>
+      <w:bookmarkStart w:id="13" w:name="_Toc130810021"/>
+      <w:r>
+        <w:rPr>
+          <w:rStyle w:val="SubtleEmphasis"/>
+          <w:i w:val="0"/>
+          <w:iCs w:val="0"/>
+          <w:u w:val="single"/>
+        </w:rPr>
+        <w:t>Get</w:t>
+      </w:r>
+      <w:r>
+        <w:rPr>
+          <w:rStyle w:val="SubtleEmphasis"/>
+          <w:i w:val="0"/>
+          <w:iCs w:val="0"/>
+          <w:u w:val="single"/>
+        </w:rPr>
+        <w:t xml:space="preserve"> all </w:t>
+      </w:r>
+      <w:r>
+        <w:rPr>
+          <w:rStyle w:val="SubtleEmphasis"/>
+          <w:i w:val="0"/>
+          <w:iCs w:val="0"/>
+          <w:u w:val="single"/>
+        </w:rPr>
+        <w:t xml:space="preserve">stored attributes of an </w:t>
+      </w:r>
+      <w:proofErr w:type="gramStart"/>
+      <w:r>
+        <w:rPr>
+          <w:rStyle w:val="SubtleEmphasis"/>
+          <w:i w:val="0"/>
+          <w:iCs w:val="0"/>
+          <w:u w:val="single"/>
+        </w:rPr>
+        <w:t>animal</w:t>
+      </w:r>
+      <w:bookmarkEnd w:id="13"/>
+      <w:proofErr w:type="gramEnd"/>
+    </w:p>
+    <w:p>
+      <w:pPr>
+        <w:ind w:firstLine="708"/>
+        <w:rPr>
+          <w:rStyle w:val="SubtleEmphasis"/>
+          <w:i w:val="0"/>
+          <w:iCs w:val="0"/>
+          <w:color w:val="auto"/>
+        </w:rPr>
+      </w:pPr>
+      <w:r>
+        <w:t xml:space="preserve">Given the animals name its ID was used to retrieve all related data to that animal. </w:t>
+      </w:r>
+      <w:r>
+        <w:t xml:space="preserve">For both nurture and class predicates, two extra queries </w:t>
+      </w:r>
+      <w:proofErr w:type="gramStart"/>
+      <w:r>
+        <w:t>have to</w:t>
+      </w:r>
+      <w:proofErr w:type="gramEnd"/>
+      <w:r>
+        <w:t xml:space="preserve"> be made to retrieve their names.</w:t>
+      </w:r>
+    </w:p>
+    <w:p/>
+    <w:p>
+      <w:pPr>
+        <w:pStyle w:val="Heading2"/>
+        <w:rPr>
+          <w:sz w:val="24"/>
+          <w:szCs w:val="24"/>
+        </w:rPr>
+      </w:pPr>
+      <w:bookmarkStart w:id="14" w:name="_Toc130810022"/>
+      <w:r>
+        <w:rPr>
+          <w:sz w:val="24"/>
+          <w:szCs w:val="24"/>
+        </w:rPr>
+        <w:t>ASK</w:t>
+      </w:r>
+      <w:bookmarkEnd w:id="14"/>
+    </w:p>
+    <w:p/>
+    <w:p>
+      <w:pPr>
+        <w:pStyle w:val="Heading2"/>
+        <w:rPr>
+          <w:sz w:val="24"/>
+          <w:szCs w:val="24"/>
+        </w:rPr>
+      </w:pPr>
+      <w:bookmarkStart w:id="15" w:name="_Toc130810023"/>
+      <w:r>
+        <w:rPr>
+          <w:sz w:val="24"/>
+          <w:szCs w:val="24"/>
+        </w:rPr>
+        <w:t>UPDATE</w:t>
+      </w:r>
+      <w:bookmarkEnd w:id="15"/>
+    </w:p>
+    <w:p/>
+    <w:p>
+      <w:pPr>
+        <w:rPr>
+          <w:i/>
+          <w:iCs/>
+          <w:sz w:val="28"/>
+          <w:szCs w:val="28"/>
+        </w:rPr>
+      </w:pPr>
+      <w:r>
+        <w:rPr>
+          <w:i/>
+          <w:iCs/>
+          <w:sz w:val="28"/>
+          <w:szCs w:val="28"/>
+        </w:rPr>
+        <w:br w:type="page"/>
+      </w:r>
+    </w:p>
+    <w:p>
+      <w:pPr>
+        <w:pStyle w:val="IntenseQuote"/>
         <w:rPr>
           <w:i w:val="0"/>
           <w:iCs w:val="0"/>
           <w:sz w:val="28"/>
           <w:szCs w:val="28"/>
         </w:rPr>
-        <w:t>rences</w:t>
-      </w:r>
-      <w:bookmarkEnd w:id="6"/>
+      </w:pPr>
+      <w:bookmarkStart w:id="16" w:name="_Toc130810024"/>
+      <w:r>
+        <w:rPr>
+          <w:i w:val="0"/>
+          <w:iCs w:val="0"/>
+          <w:sz w:val="28"/>
+          <w:szCs w:val="28"/>
+        </w:rPr>
+        <w:lastRenderedPageBreak/>
+        <w:t>Application Functionality</w:t>
+      </w:r>
+      <w:bookmarkEnd w:id="16"/>
+    </w:p>
+    <w:p>
+      <w:pPr>
+        <w:rPr>
+          <w:i/>
+          <w:iCs/>
+          <w:sz w:val="28"/>
+          <w:szCs w:val="28"/>
+        </w:rPr>
+      </w:pPr>
+      <w:r>
+        <w:rPr>
+          <w:i/>
+          <w:iCs/>
+          <w:sz w:val="28"/>
+          <w:szCs w:val="28"/>
+        </w:rPr>
+        <w:br w:type="page"/>
+      </w:r>
+    </w:p>
+    <w:p>
+      <w:pPr>
+        <w:pStyle w:val="IntenseQuote"/>
+        <w:rPr>
+          <w:i w:val="0"/>
+          <w:iCs w:val="0"/>
+          <w:sz w:val="28"/>
+          <w:szCs w:val="28"/>
+        </w:rPr>
+      </w:pPr>
+      <w:bookmarkStart w:id="17" w:name="_Toc130810025"/>
+      <w:r>
+        <w:rPr>
+          <w:i w:val="0"/>
+          <w:iCs w:val="0"/>
+          <w:sz w:val="28"/>
+          <w:szCs w:val="28"/>
+        </w:rPr>
+        <w:lastRenderedPageBreak/>
+        <w:t>Conclusions</w:t>
+      </w:r>
+      <w:bookmarkEnd w:id="17"/>
+    </w:p>
+    <w:p>
+      <w:pPr>
+        <w:rPr>
+          <w:i/>
+          <w:iCs/>
+          <w:sz w:val="28"/>
+          <w:szCs w:val="28"/>
+        </w:rPr>
+      </w:pPr>
+      <w:r>
+        <w:rPr>
+          <w:i/>
+          <w:iCs/>
+          <w:sz w:val="28"/>
+          <w:szCs w:val="28"/>
+        </w:rPr>
+        <w:br w:type="page"/>
+      </w:r>
+    </w:p>
+    <w:p>
+      <w:pPr>
+        <w:pStyle w:val="IntenseQuote"/>
+        <w:rPr>
+          <w:i w:val="0"/>
+          <w:iCs w:val="0"/>
+          <w:sz w:val="28"/>
+          <w:szCs w:val="28"/>
+        </w:rPr>
+      </w:pPr>
+      <w:bookmarkStart w:id="18" w:name="_Toc130810026"/>
+      <w:r>
+        <w:rPr>
+          <w:i w:val="0"/>
+          <w:iCs w:val="0"/>
+          <w:sz w:val="28"/>
+          <w:szCs w:val="28"/>
+        </w:rPr>
+        <w:lastRenderedPageBreak/>
+        <w:t>Application Configuration</w:t>
+      </w:r>
+      <w:bookmarkEnd w:id="18"/>
+    </w:p>
+    <w:p>
+      <w:pPr>
+        <w:rPr>
+          <w:rFonts w:asciiTheme="majorHAnsi" w:eastAsiaTheme="majorEastAsia" w:hAnsiTheme="majorHAnsi" w:cstheme="majorBidi"/>
+          <w:color w:val="4472C4" w:themeColor="accent1"/>
+          <w:sz w:val="28"/>
+          <w:szCs w:val="28"/>
+        </w:rPr>
+      </w:pPr>
+      <w:r>
+        <w:rPr>
+          <w:i/>
+          <w:iCs/>
+          <w:sz w:val="28"/>
+          <w:szCs w:val="28"/>
+        </w:rPr>
+        <w:br w:type="page"/>
+      </w:r>
+    </w:p>
+    <w:p>
+      <w:pPr>
+        <w:pStyle w:val="IntenseQuote"/>
+        <w:rPr>
+          <w:i w:val="0"/>
+          <w:iCs w:val="0"/>
+          <w:sz w:val="28"/>
+          <w:szCs w:val="28"/>
+        </w:rPr>
+      </w:pPr>
+      <w:bookmarkStart w:id="19" w:name="_Toc130810027"/>
+      <w:r>
+        <w:rPr>
+          <w:i w:val="0"/>
+          <w:iCs w:val="0"/>
+          <w:sz w:val="28"/>
+          <w:szCs w:val="28"/>
+        </w:rPr>
+        <w:lastRenderedPageBreak/>
+        <w:t>References</w:t>
+      </w:r>
+      <w:bookmarkEnd w:id="19"/>
     </w:p>
     <w:sectPr>
       <w:footerReference w:type="default" r:id="rId9"/>
@@ -2104,7 +3571,7 @@
 </file>
 
 <file path=word/endnotes.xml><?xml version="1.0" encoding="utf-8"?>
-<w:endnotes xmlns:wpc="http://schemas.microsoft.com/office/word/2010/wordprocessingCanvas" xmlns:cx="http://schemas.microsoft.com/office/drawing/2014/chartex" xmlns:cx1="http://schemas.microsoft.com/office/drawing/2015/9/8/chartex" xmlns:cx2="http://schemas.microsoft.com/office/drawing/2015/10/21/chartex" xmlns:cx3="http://schemas.microsoft.com/office/drawing/2016/5/9/chartex" xmlns:cx4="http://schemas.microsoft.com/office/drawing/2016/5/10/chartex" xmlns:cx5="http://schemas.microsoft.com/office/drawing/2016/5/11/chartex" xmlns:cx6="http://schemas.microsoft.com/office/drawing/2016/5/12/chartex" xmlns:cx7="http://schemas.microsoft.com/office/drawing/2016/5/13/chartex" xmlns:cx8="http://schemas.microsoft.com/office/drawing/2016/5/14/chartex" xmlns:mc="http://schemas.openxmlformats.org/markup-compatibility/2006" xmlns:aink="http://schemas.microsoft.com/office/drawing/2016/ink" xmlns:am3d="http://schemas.microsoft.com/office/drawing/2017/model3d" xmlns:o="urn:schemas-microsoft-com:office:office" xmlns:r="http://schemas.openxmlformats.org/officeDocument/2006/relationships" xmlns:m="http://schemas.openxmlformats.org/officeDocument/2006/math" xmlns:v="urn:schemas-microsoft-com:vml" xmlns:wp14="http://schemas.microsoft.com/office/word/2010/wordprocessingDrawing" xmlns:wp="http://schemas.openxmlformats.org/drawingml/2006/wordprocessingDrawing" xmlns:w10="urn:schemas-microsoft-com:office:word" xmlns:w="http://schemas.openxmlformats.org/wordprocessingml/2006/main" xmlns:w14="http://schemas.microsoft.com/office/word/2010/wordml" xmlns:w15="http://schemas.microsoft.com/office/word/2012/wordml" xmlns:w16cex="http://schemas.microsoft.com/office/word/2018/wordml/cex" xmlns:w16cid="http://schemas.microsoft.com/office/word/2016/wordml/cid" xmlns:w16="http://schemas.microsoft.com/office/word/2018/wordml" xmlns:w16se="http://schemas.microsoft.com/office/word/2015/wordml/symex" xmlns:wpg="http://schemas.microsoft.com/office/word/2010/wordprocessingGroup" xmlns:wpi="http://schemas.microsoft.com/office/word/2010/wordprocessingInk" xmlns:wne="http://schemas.microsoft.com/office/word/2006/wordml" xmlns:wps="http://schemas.microsoft.com/office/word/2010/wordprocessingShape" mc:Ignorable="w14 w15 w16se w16cid w16 w16cex wp14">
+<w:endnotes xmlns:wpc="http://schemas.microsoft.com/office/word/2010/wordprocessingCanvas" xmlns:cx="http://schemas.microsoft.com/office/drawing/2014/chartex" xmlns:cx1="http://schemas.microsoft.com/office/drawing/2015/9/8/chartex" xmlns:cx2="http://schemas.microsoft.com/office/drawing/2015/10/21/chartex" xmlns:cx3="http://schemas.microsoft.com/office/drawing/2016/5/9/chartex" xmlns:cx4="http://schemas.microsoft.com/office/drawing/2016/5/10/chartex" xmlns:cx5="http://schemas.microsoft.com/office/drawing/2016/5/11/chartex" xmlns:cx6="http://schemas.microsoft.com/office/drawing/2016/5/12/chartex" xmlns:cx7="http://schemas.microsoft.com/office/drawing/2016/5/13/chartex" xmlns:cx8="http://schemas.microsoft.com/office/drawing/2016/5/14/chartex" xmlns:mc="http://schemas.openxmlformats.org/markup-compatibility/2006" xmlns:aink="http://schemas.microsoft.com/office/drawing/2016/ink" xmlns:am3d="http://schemas.microsoft.com/office/drawing/2017/model3d" xmlns:o="urn:schemas-microsoft-com:office:office" xmlns:oel="http://schemas.microsoft.com/office/2019/extlst" xmlns:r="http://schemas.openxmlformats.org/officeDocument/2006/relationships" xmlns:m="http://schemas.openxmlformats.org/officeDocument/2006/math" xmlns:v="urn:schemas-microsoft-com:vml" xmlns:wp14="http://schemas.microsoft.com/office/word/2010/wordprocessingDrawing" xmlns:wp="http://schemas.openxmlformats.org/drawingml/2006/wordprocessingDrawing" xmlns:w10="urn:schemas-microsoft-com:office:word" xmlns:w="http://schemas.openxmlformats.org/wordprocessingml/2006/main" xmlns:w14="http://schemas.microsoft.com/office/word/2010/wordml" xmlns:w15="http://schemas.microsoft.com/office/word/2012/wordml" xmlns:w16cex="http://schemas.microsoft.com/office/word/2018/wordml/cex" xmlns:w16cid="http://schemas.microsoft.com/office/word/2016/wordml/cid" xmlns:w16="http://schemas.microsoft.com/office/word/2018/wordml" xmlns:w16sdtdh="http://schemas.microsoft.com/office/word/2020/wordml/sdtdatahash" xmlns:w16se="http://schemas.microsoft.com/office/word/2015/wordml/symex" xmlns:wpg="http://schemas.microsoft.com/office/word/2010/wordprocessingGroup" xmlns:wpi="http://schemas.microsoft.com/office/word/2010/wordprocessingInk" xmlns:wne="http://schemas.microsoft.com/office/word/2006/wordml" xmlns:wps="http://schemas.microsoft.com/office/word/2010/wordprocessingShape" mc:Ignorable="w14 w15 w16se w16cid w16 w16cex w16sdtdh wp14">
   <w:endnote w:type="separator" w:id="-1">
     <w:p>
       <w:pPr>
@@ -2129,7 +3596,7 @@
 </file>
 
 <file path=word/footer1.xml><?xml version="1.0" encoding="utf-8"?>
-<w:ftr xmlns:wpc="http://schemas.microsoft.com/office/word/2010/wordprocessingCanvas" xmlns:cx="http://schemas.microsoft.com/office/drawing/2014/chartex" xmlns:cx1="http://schemas.microsoft.com/office/drawing/2015/9/8/chartex" xmlns:cx2="http://schemas.microsoft.com/office/drawing/2015/10/21/chartex" xmlns:cx3="http://schemas.microsoft.com/office/drawing/2016/5/9/chartex" xmlns:cx4="http://schemas.microsoft.com/office/drawing/2016/5/10/chartex" xmlns:cx5="http://schemas.microsoft.com/office/drawing/2016/5/11/chartex" xmlns:cx6="http://schemas.microsoft.com/office/drawing/2016/5/12/chartex" xmlns:cx7="http://schemas.microsoft.com/office/drawing/2016/5/13/chartex" xmlns:cx8="http://schemas.microsoft.com/office/drawing/2016/5/14/chartex" xmlns:mc="http://schemas.openxmlformats.org/markup-compatibility/2006" xmlns:aink="http://schemas.microsoft.com/office/drawing/2016/ink" xmlns:am3d="http://schemas.microsoft.com/office/drawing/2017/model3d" xmlns:o="urn:schemas-microsoft-com:office:office" xmlns:r="http://schemas.openxmlformats.org/officeDocument/2006/relationships" xmlns:m="http://schemas.openxmlformats.org/officeDocument/2006/math" xmlns:v="urn:schemas-microsoft-com:vml" xmlns:wp14="http://schemas.microsoft.com/office/word/2010/wordprocessingDrawing" xmlns:wp="http://schemas.openxmlformats.org/drawingml/2006/wordprocessingDrawing" xmlns:w10="urn:schemas-microsoft-com:office:word" xmlns:w="http://schemas.openxmlformats.org/wordprocessingml/2006/main" xmlns:w14="http://schemas.microsoft.com/office/word/2010/wordml" xmlns:w15="http://schemas.microsoft.com/office/word/2012/wordml" xmlns:w16cex="http://schemas.microsoft.com/office/word/2018/wordml/cex" xmlns:w16cid="http://schemas.microsoft.com/office/word/2016/wordml/cid" xmlns:w16="http://schemas.microsoft.com/office/word/2018/wordml" xmlns:w16se="http://schemas.microsoft.com/office/word/2015/wordml/symex" xmlns:wpg="http://schemas.microsoft.com/office/word/2010/wordprocessingGroup" xmlns:wpi="http://schemas.microsoft.com/office/word/2010/wordprocessingInk" xmlns:wne="http://schemas.microsoft.com/office/word/2006/wordml" xmlns:wps="http://schemas.microsoft.com/office/word/2010/wordprocessingShape" mc:Ignorable="w14 w15 w16se w16cid w16 w16cex wp14">
+<w:ftr xmlns:wpc="http://schemas.microsoft.com/office/word/2010/wordprocessingCanvas" xmlns:cx="http://schemas.microsoft.com/office/drawing/2014/chartex" xmlns:cx1="http://schemas.microsoft.com/office/drawing/2015/9/8/chartex" xmlns:cx2="http://schemas.microsoft.com/office/drawing/2015/10/21/chartex" xmlns:cx3="http://schemas.microsoft.com/office/drawing/2016/5/9/chartex" xmlns:cx4="http://schemas.microsoft.com/office/drawing/2016/5/10/chartex" xmlns:cx5="http://schemas.microsoft.com/office/drawing/2016/5/11/chartex" xmlns:cx6="http://schemas.microsoft.com/office/drawing/2016/5/12/chartex" xmlns:cx7="http://schemas.microsoft.com/office/drawing/2016/5/13/chartex" xmlns:cx8="http://schemas.microsoft.com/office/drawing/2016/5/14/chartex" xmlns:mc="http://schemas.openxmlformats.org/markup-compatibility/2006" xmlns:aink="http://schemas.microsoft.com/office/drawing/2016/ink" xmlns:am3d="http://schemas.microsoft.com/office/drawing/2017/model3d" xmlns:o="urn:schemas-microsoft-com:office:office" xmlns:oel="http://schemas.microsoft.com/office/2019/extlst" xmlns:r="http://schemas.openxmlformats.org/officeDocument/2006/relationships" xmlns:m="http://schemas.openxmlformats.org/officeDocument/2006/math" xmlns:v="urn:schemas-microsoft-com:vml" xmlns:wp14="http://schemas.microsoft.com/office/word/2010/wordprocessingDrawing" xmlns:wp="http://schemas.openxmlformats.org/drawingml/2006/wordprocessingDrawing" xmlns:w10="urn:schemas-microsoft-com:office:word" xmlns:w="http://schemas.openxmlformats.org/wordprocessingml/2006/main" xmlns:w14="http://schemas.microsoft.com/office/word/2010/wordml" xmlns:w15="http://schemas.microsoft.com/office/word/2012/wordml" xmlns:w16cex="http://schemas.microsoft.com/office/word/2018/wordml/cex" xmlns:w16cid="http://schemas.microsoft.com/office/word/2016/wordml/cid" xmlns:w16="http://schemas.microsoft.com/office/word/2018/wordml" xmlns:w16sdtdh="http://schemas.microsoft.com/office/word/2020/wordml/sdtdatahash" xmlns:w16se="http://schemas.microsoft.com/office/word/2015/wordml/symex" xmlns:wpg="http://schemas.microsoft.com/office/word/2010/wordprocessingGroup" xmlns:wpi="http://schemas.microsoft.com/office/word/2010/wordprocessingInk" xmlns:wne="http://schemas.microsoft.com/office/word/2006/wordml" xmlns:wps="http://schemas.microsoft.com/office/word/2010/wordprocessingShape" mc:Ignorable="w14 w15 w16se w16cid w16 w16cex w16sdtdh wp14">
   <w:sdt>
     <w:sdtPr>
       <w:id w:val="-1734145441"/>
@@ -2138,11 +3605,10 @@
         <w:docPartUnique/>
       </w:docPartObj>
     </w:sdtPr>
-    <w:sdtEndPr/>
     <w:sdtContent>
       <w:p>
         <w:pPr>
-          <w:pStyle w:val="Rodap"/>
+          <w:pStyle w:val="Footer"/>
           <w:jc w:val="right"/>
         </w:pPr>
         <w:r>
@@ -2165,14 +3631,14 @@
   </w:sdt>
   <w:p>
     <w:pPr>
-      <w:pStyle w:val="Rodap"/>
+      <w:pStyle w:val="Footer"/>
     </w:pPr>
   </w:p>
 </w:ftr>
 </file>
 
 <file path=word/footnotes.xml><?xml version="1.0" encoding="utf-8"?>
-<w:footnotes xmlns:wpc="http://schemas.microsoft.com/office/word/2010/wordprocessingCanvas" xmlns:cx="http://schemas.microsoft.com/office/drawing/2014/chartex" xmlns:cx1="http://schemas.microsoft.com/office/drawing/2015/9/8/chartex" xmlns:cx2="http://schemas.microsoft.com/office/drawing/2015/10/21/chartex" xmlns:cx3="http://schemas.microsoft.com/office/drawing/2016/5/9/chartex" xmlns:cx4="http://schemas.microsoft.com/office/drawing/2016/5/10/chartex" xmlns:cx5="http://schemas.microsoft.com/office/drawing/2016/5/11/chartex" xmlns:cx6="http://schemas.microsoft.com/office/drawing/2016/5/12/chartex" xmlns:cx7="http://schemas.microsoft.com/office/drawing/2016/5/13/chartex" xmlns:cx8="http://schemas.microsoft.com/office/drawing/2016/5/14/chartex" xmlns:mc="http://schemas.openxmlformats.org/markup-compatibility/2006" xmlns:aink="http://schemas.microsoft.com/office/drawing/2016/ink" xmlns:am3d="http://schemas.microsoft.com/office/drawing/2017/model3d" xmlns:o="urn:schemas-microsoft-com:office:office" xmlns:r="http://schemas.openxmlformats.org/officeDocument/2006/relationships" xmlns:m="http://schemas.openxmlformats.org/officeDocument/2006/math" xmlns:v="urn:schemas-microsoft-com:vml" xmlns:wp14="http://schemas.microsoft.com/office/word/2010/wordprocessingDrawing" xmlns:wp="http://schemas.openxmlformats.org/drawingml/2006/wordprocessingDrawing" xmlns:w10="urn:schemas-microsoft-com:office:word" xmlns:w="http://schemas.openxmlformats.org/wordprocessingml/2006/main" xmlns:w14="http://schemas.microsoft.com/office/word/2010/wordml" xmlns:w15="http://schemas.microsoft.com/office/word/2012/wordml" xmlns:w16cex="http://schemas.microsoft.com/office/word/2018/wordml/cex" xmlns:w16cid="http://schemas.microsoft.com/office/word/2016/wordml/cid" xmlns:w16="http://schemas.microsoft.com/office/word/2018/wordml" xmlns:w16se="http://schemas.microsoft.com/office/word/2015/wordml/symex" xmlns:wpg="http://schemas.microsoft.com/office/word/2010/wordprocessingGroup" xmlns:wpi="http://schemas.microsoft.com/office/word/2010/wordprocessingInk" xmlns:wne="http://schemas.microsoft.com/office/word/2006/wordml" xmlns:wps="http://schemas.microsoft.com/office/word/2010/wordprocessingShape" mc:Ignorable="w14 w15 w16se w16cid w16 w16cex wp14">
+<w:footnotes xmlns:wpc="http://schemas.microsoft.com/office/word/2010/wordprocessingCanvas" xmlns:cx="http://schemas.microsoft.com/office/drawing/2014/chartex" xmlns:cx1="http://schemas.microsoft.com/office/drawing/2015/9/8/chartex" xmlns:cx2="http://schemas.microsoft.com/office/drawing/2015/10/21/chartex" xmlns:cx3="http://schemas.microsoft.com/office/drawing/2016/5/9/chartex" xmlns:cx4="http://schemas.microsoft.com/office/drawing/2016/5/10/chartex" xmlns:cx5="http://schemas.microsoft.com/office/drawing/2016/5/11/chartex" xmlns:cx6="http://schemas.microsoft.com/office/drawing/2016/5/12/chartex" xmlns:cx7="http://schemas.microsoft.com/office/drawing/2016/5/13/chartex" xmlns:cx8="http://schemas.microsoft.com/office/drawing/2016/5/14/chartex" xmlns:mc="http://schemas.openxmlformats.org/markup-compatibility/2006" xmlns:aink="http://schemas.microsoft.com/office/drawing/2016/ink" xmlns:am3d="http://schemas.microsoft.com/office/drawing/2017/model3d" xmlns:o="urn:schemas-microsoft-com:office:office" xmlns:oel="http://schemas.microsoft.com/office/2019/extlst" xmlns:r="http://schemas.openxmlformats.org/officeDocument/2006/relationships" xmlns:m="http://schemas.openxmlformats.org/officeDocument/2006/math" xmlns:v="urn:schemas-microsoft-com:vml" xmlns:wp14="http://schemas.microsoft.com/office/word/2010/wordprocessingDrawing" xmlns:wp="http://schemas.openxmlformats.org/drawingml/2006/wordprocessingDrawing" xmlns:w10="urn:schemas-microsoft-com:office:word" xmlns:w="http://schemas.openxmlformats.org/wordprocessingml/2006/main" xmlns:w14="http://schemas.microsoft.com/office/word/2010/wordml" xmlns:w15="http://schemas.microsoft.com/office/word/2012/wordml" xmlns:w16cex="http://schemas.microsoft.com/office/word/2018/wordml/cex" xmlns:w16cid="http://schemas.microsoft.com/office/word/2016/wordml/cid" xmlns:w16="http://schemas.microsoft.com/office/word/2018/wordml" xmlns:w16sdtdh="http://schemas.microsoft.com/office/word/2020/wordml/sdtdatahash" xmlns:w16se="http://schemas.microsoft.com/office/word/2015/wordml/symex" xmlns:wpg="http://schemas.microsoft.com/office/word/2010/wordprocessingGroup" xmlns:wpi="http://schemas.microsoft.com/office/word/2010/wordprocessingInk" xmlns:wne="http://schemas.microsoft.com/office/word/2006/wordml" xmlns:wps="http://schemas.microsoft.com/office/word/2010/wordprocessingShape" mc:Ignorable="w14 w15 w16se w16cid w16 w16cex w16sdtdh wp14">
   <w:footnote w:type="separator" w:id="-1">
     <w:p>
       <w:pPr>
@@ -2197,7 +3663,7 @@
 </file>
 
 <file path=word/numbering.xml><?xml version="1.0" encoding="utf-8"?>
-<w:numbering xmlns:wpc="http://schemas.microsoft.com/office/word/2010/wordprocessingCanvas" xmlns:cx="http://schemas.microsoft.com/office/drawing/2014/chartex" xmlns:cx1="http://schemas.microsoft.com/office/drawing/2015/9/8/chartex" xmlns:cx2="http://schemas.microsoft.com/office/drawing/2015/10/21/chartex" xmlns:cx3="http://schemas.microsoft.com/office/drawing/2016/5/9/chartex" xmlns:cx4="http://schemas.microsoft.com/office/drawing/2016/5/10/chartex" xmlns:cx5="http://schemas.microsoft.com/office/drawing/2016/5/11/chartex" xmlns:cx6="http://schemas.microsoft.com/office/drawing/2016/5/12/chartex" xmlns:cx7="http://schemas.microsoft.com/office/drawing/2016/5/13/chartex" xmlns:cx8="http://schemas.microsoft.com/office/drawing/2016/5/14/chartex" xmlns:mc="http://schemas.openxmlformats.org/markup-compatibility/2006" xmlns:aink="http://schemas.microsoft.com/office/drawing/2016/ink" xmlns:am3d="http://schemas.microsoft.com/office/drawing/2017/model3d" xmlns:o="urn:schemas-microsoft-com:office:office" xmlns:r="http://schemas.openxmlformats.org/officeDocument/2006/relationships" xmlns:m="http://schemas.openxmlformats.org/officeDocument/2006/math" xmlns:v="urn:schemas-microsoft-com:vml" xmlns:wp14="http://schemas.microsoft.com/office/word/2010/wordprocessingDrawing" xmlns:wp="http://schemas.openxmlformats.org/drawingml/2006/wordprocessingDrawing" xmlns:w10="urn:schemas-microsoft-com:office:word" xmlns:w="http://schemas.openxmlformats.org/wordprocessingml/2006/main" xmlns:w14="http://schemas.microsoft.com/office/word/2010/wordml" xmlns:w15="http://schemas.microsoft.com/office/word/2012/wordml" xmlns:w16cex="http://schemas.microsoft.com/office/word/2018/wordml/cex" xmlns:w16cid="http://schemas.microsoft.com/office/word/2016/wordml/cid" xmlns:w16="http://schemas.microsoft.com/office/word/2018/wordml" xmlns:w16se="http://schemas.microsoft.com/office/word/2015/wordml/symex" xmlns:wpg="http://schemas.microsoft.com/office/word/2010/wordprocessingGroup" xmlns:wpi="http://schemas.microsoft.com/office/word/2010/wordprocessingInk" xmlns:wne="http://schemas.microsoft.com/office/word/2006/wordml" xmlns:wps="http://schemas.microsoft.com/office/word/2010/wordprocessingShape" mc:Ignorable="w14 w15 w16se w16cid w16 w16cex wp14">
+<w:numbering xmlns:wpc="http://schemas.microsoft.com/office/word/2010/wordprocessingCanvas" xmlns:cx="http://schemas.microsoft.com/office/drawing/2014/chartex" xmlns:cx1="http://schemas.microsoft.com/office/drawing/2015/9/8/chartex" xmlns:cx2="http://schemas.microsoft.com/office/drawing/2015/10/21/chartex" xmlns:cx3="http://schemas.microsoft.com/office/drawing/2016/5/9/chartex" xmlns:cx4="http://schemas.microsoft.com/office/drawing/2016/5/10/chartex" xmlns:cx5="http://schemas.microsoft.com/office/drawing/2016/5/11/chartex" xmlns:cx6="http://schemas.microsoft.com/office/drawing/2016/5/12/chartex" xmlns:cx7="http://schemas.microsoft.com/office/drawing/2016/5/13/chartex" xmlns:cx8="http://schemas.microsoft.com/office/drawing/2016/5/14/chartex" xmlns:mc="http://schemas.openxmlformats.org/markup-compatibility/2006" xmlns:aink="http://schemas.microsoft.com/office/drawing/2016/ink" xmlns:am3d="http://schemas.microsoft.com/office/drawing/2017/model3d" xmlns:o="urn:schemas-microsoft-com:office:office" xmlns:oel="http://schemas.microsoft.com/office/2019/extlst" xmlns:r="http://schemas.openxmlformats.org/officeDocument/2006/relationships" xmlns:m="http://schemas.openxmlformats.org/officeDocument/2006/math" xmlns:v="urn:schemas-microsoft-com:vml" xmlns:wp14="http://schemas.microsoft.com/office/word/2010/wordprocessingDrawing" xmlns:wp="http://schemas.openxmlformats.org/drawingml/2006/wordprocessingDrawing" xmlns:w10="urn:schemas-microsoft-com:office:word" xmlns:w="http://schemas.openxmlformats.org/wordprocessingml/2006/main" xmlns:w14="http://schemas.microsoft.com/office/word/2010/wordml" xmlns:w15="http://schemas.microsoft.com/office/word/2012/wordml" xmlns:w16cex="http://schemas.microsoft.com/office/word/2018/wordml/cex" xmlns:w16cid="http://schemas.microsoft.com/office/word/2016/wordml/cid" xmlns:w16="http://schemas.microsoft.com/office/word/2018/wordml" xmlns:w16sdtdh="http://schemas.microsoft.com/office/word/2020/wordml/sdtdatahash" xmlns:w16se="http://schemas.microsoft.com/office/word/2015/wordml/symex" xmlns:wpg="http://schemas.microsoft.com/office/word/2010/wordprocessingGroup" xmlns:wpi="http://schemas.microsoft.com/office/word/2010/wordprocessingInk" xmlns:wne="http://schemas.microsoft.com/office/word/2006/wordml" xmlns:wps="http://schemas.microsoft.com/office/word/2010/wordprocessingShape" mc:Ignorable="w14 w15 w16se w16cid w16 w16cex w16sdtdh wp14">
   <w:abstractNum w:abstractNumId="0" w15:restartNumberingAfterBreak="0">
     <w:nsid w:val="025C2DE2"/>
     <w:multiLevelType w:val="hybridMultilevel"/>
@@ -7466,140 +8932,140 @@
       </w:pPr>
     </w:lvl>
   </w:abstractNum>
-  <w:num w:numId="1">
+  <w:num w:numId="1" w16cid:durableId="825050447">
     <w:abstractNumId w:val="34"/>
   </w:num>
-  <w:num w:numId="2">
+  <w:num w:numId="2" w16cid:durableId="1157957769">
     <w:abstractNumId w:val="3"/>
   </w:num>
-  <w:num w:numId="3">
+  <w:num w:numId="3" w16cid:durableId="2077631997">
     <w:abstractNumId w:val="41"/>
   </w:num>
-  <w:num w:numId="4">
+  <w:num w:numId="4" w16cid:durableId="1980068844">
     <w:abstractNumId w:val="16"/>
   </w:num>
-  <w:num w:numId="5">
+  <w:num w:numId="5" w16cid:durableId="788202433">
     <w:abstractNumId w:val="14"/>
   </w:num>
-  <w:num w:numId="6">
+  <w:num w:numId="6" w16cid:durableId="1191383225">
     <w:abstractNumId w:val="19"/>
   </w:num>
-  <w:num w:numId="7">
+  <w:num w:numId="7" w16cid:durableId="122965622">
     <w:abstractNumId w:val="31"/>
   </w:num>
-  <w:num w:numId="8">
+  <w:num w:numId="8" w16cid:durableId="1291398731">
     <w:abstractNumId w:val="8"/>
   </w:num>
-  <w:num w:numId="9">
+  <w:num w:numId="9" w16cid:durableId="282730314">
     <w:abstractNumId w:val="25"/>
   </w:num>
-  <w:num w:numId="10">
+  <w:num w:numId="10" w16cid:durableId="1913931593">
     <w:abstractNumId w:val="24"/>
   </w:num>
-  <w:num w:numId="11">
+  <w:num w:numId="11" w16cid:durableId="1679889438">
     <w:abstractNumId w:val="30"/>
   </w:num>
-  <w:num w:numId="12">
+  <w:num w:numId="12" w16cid:durableId="1733263277">
     <w:abstractNumId w:val="13"/>
   </w:num>
-  <w:num w:numId="13">
+  <w:num w:numId="13" w16cid:durableId="1268804916">
     <w:abstractNumId w:val="22"/>
   </w:num>
-  <w:num w:numId="14">
+  <w:num w:numId="14" w16cid:durableId="745735208">
     <w:abstractNumId w:val="7"/>
   </w:num>
-  <w:num w:numId="15">
+  <w:num w:numId="15" w16cid:durableId="1555314145">
     <w:abstractNumId w:val="37"/>
   </w:num>
-  <w:num w:numId="16">
+  <w:num w:numId="16" w16cid:durableId="1976983443">
     <w:abstractNumId w:val="35"/>
   </w:num>
-  <w:num w:numId="17">
+  <w:num w:numId="17" w16cid:durableId="867252897">
     <w:abstractNumId w:val="6"/>
   </w:num>
-  <w:num w:numId="18">
+  <w:num w:numId="18" w16cid:durableId="850025871">
     <w:abstractNumId w:val="33"/>
   </w:num>
-  <w:num w:numId="19">
+  <w:num w:numId="19" w16cid:durableId="1926766675">
     <w:abstractNumId w:val="28"/>
   </w:num>
-  <w:num w:numId="20">
+  <w:num w:numId="20" w16cid:durableId="1634098249">
     <w:abstractNumId w:val="2"/>
   </w:num>
-  <w:num w:numId="21">
+  <w:num w:numId="21" w16cid:durableId="1656686812">
     <w:abstractNumId w:val="36"/>
   </w:num>
-  <w:num w:numId="22">
+  <w:num w:numId="22" w16cid:durableId="75595000">
     <w:abstractNumId w:val="32"/>
   </w:num>
-  <w:num w:numId="23">
+  <w:num w:numId="23" w16cid:durableId="1497065132">
     <w:abstractNumId w:val="38"/>
   </w:num>
-  <w:num w:numId="24">
+  <w:num w:numId="24" w16cid:durableId="1206868870">
     <w:abstractNumId w:val="5"/>
   </w:num>
-  <w:num w:numId="25">
+  <w:num w:numId="25" w16cid:durableId="1185904952">
     <w:abstractNumId w:val="18"/>
   </w:num>
-  <w:num w:numId="26">
+  <w:num w:numId="26" w16cid:durableId="1306398840">
     <w:abstractNumId w:val="27"/>
   </w:num>
-  <w:num w:numId="27">
+  <w:num w:numId="27" w16cid:durableId="12727471">
     <w:abstractNumId w:val="4"/>
   </w:num>
-  <w:num w:numId="28">
+  <w:num w:numId="28" w16cid:durableId="1651326124">
     <w:abstractNumId w:val="12"/>
   </w:num>
-  <w:num w:numId="29">
+  <w:num w:numId="29" w16cid:durableId="1062563565">
     <w:abstractNumId w:val="1"/>
   </w:num>
-  <w:num w:numId="30">
+  <w:num w:numId="30" w16cid:durableId="1694920130">
     <w:abstractNumId w:val="42"/>
   </w:num>
-  <w:num w:numId="31">
+  <w:num w:numId="31" w16cid:durableId="386150904">
     <w:abstractNumId w:val="11"/>
   </w:num>
-  <w:num w:numId="32">
+  <w:num w:numId="32" w16cid:durableId="902562389">
     <w:abstractNumId w:val="0"/>
   </w:num>
-  <w:num w:numId="33">
+  <w:num w:numId="33" w16cid:durableId="2000183829">
     <w:abstractNumId w:val="10"/>
   </w:num>
-  <w:num w:numId="34">
+  <w:num w:numId="34" w16cid:durableId="571699612">
     <w:abstractNumId w:val="39"/>
   </w:num>
-  <w:num w:numId="35">
+  <w:num w:numId="35" w16cid:durableId="1196576613">
     <w:abstractNumId w:val="40"/>
   </w:num>
-  <w:num w:numId="36">
+  <w:num w:numId="36" w16cid:durableId="326517412">
     <w:abstractNumId w:val="21"/>
   </w:num>
-  <w:num w:numId="37">
+  <w:num w:numId="37" w16cid:durableId="12417100">
     <w:abstractNumId w:val="29"/>
   </w:num>
-  <w:num w:numId="38">
+  <w:num w:numId="38" w16cid:durableId="1993829590">
     <w:abstractNumId w:val="17"/>
   </w:num>
-  <w:num w:numId="39">
+  <w:num w:numId="39" w16cid:durableId="297149304">
     <w:abstractNumId w:val="26"/>
   </w:num>
-  <w:num w:numId="40">
+  <w:num w:numId="40" w16cid:durableId="1553999693">
     <w:abstractNumId w:val="20"/>
   </w:num>
-  <w:num w:numId="41">
+  <w:num w:numId="41" w16cid:durableId="1022243933">
     <w:abstractNumId w:val="15"/>
   </w:num>
-  <w:num w:numId="42">
+  <w:num w:numId="42" w16cid:durableId="2130199052">
     <w:abstractNumId w:val="23"/>
   </w:num>
-  <w:num w:numId="43">
+  <w:num w:numId="43" w16cid:durableId="1786994733">
     <w:abstractNumId w:val="9"/>
   </w:num>
 </w:numbering>
 </file>
 
 <file path=word/styles.xml><?xml version="1.0" encoding="utf-8"?>
-<w:styles xmlns:mc="http://schemas.openxmlformats.org/markup-compatibility/2006" xmlns:r="http://schemas.openxmlformats.org/officeDocument/2006/relationships" xmlns:w="http://schemas.openxmlformats.org/wordprocessingml/2006/main" xmlns:w14="http://schemas.microsoft.com/office/word/2010/wordml" xmlns:w15="http://schemas.microsoft.com/office/word/2012/wordml" xmlns:w16cex="http://schemas.microsoft.com/office/word/2018/wordml/cex" xmlns:w16cid="http://schemas.microsoft.com/office/word/2016/wordml/cid" xmlns:w16="http://schemas.microsoft.com/office/word/2018/wordml" xmlns:w16se="http://schemas.microsoft.com/office/word/2015/wordml/symex" mc:Ignorable="w14 w15 w16se w16cid w16 w16cex">
+<w:styles xmlns:mc="http://schemas.openxmlformats.org/markup-compatibility/2006" xmlns:r="http://schemas.openxmlformats.org/officeDocument/2006/relationships" xmlns:w="http://schemas.openxmlformats.org/wordprocessingml/2006/main" xmlns:w14="http://schemas.microsoft.com/office/word/2010/wordml" xmlns:w15="http://schemas.microsoft.com/office/word/2012/wordml" xmlns:w16cex="http://schemas.microsoft.com/office/word/2018/wordml/cex" xmlns:w16cid="http://schemas.microsoft.com/office/word/2016/wordml/cid" xmlns:w16="http://schemas.microsoft.com/office/word/2018/wordml" xmlns:w16sdtdh="http://schemas.microsoft.com/office/word/2020/wordml/sdtdatahash" xmlns:w16se="http://schemas.microsoft.com/office/word/2015/wordml/symex" mc:Ignorable="w14 w15 w16se w16cid w16 w16cex w16sdtdh">
   <w:docDefaults>
     <w:rPrDefault>
       <w:rPr>
@@ -8000,11 +9466,11 @@
       <w:lang w:val="en-GB"/>
     </w:rPr>
   </w:style>
-  <w:style w:type="paragraph" w:styleId="Ttulo1">
+  <w:style w:type="paragraph" w:styleId="Heading1">
     <w:name w:val="heading 1"/>
     <w:basedOn w:val="Normal"/>
     <w:next w:val="Normal"/>
-    <w:link w:val="Ttulo1Carter"/>
+    <w:link w:val="Heading1Char"/>
     <w:uiPriority w:val="9"/>
     <w:qFormat/>
     <w:rsid w:val="00945C61"/>
@@ -8021,11 +9487,11 @@
       <w:szCs w:val="32"/>
     </w:rPr>
   </w:style>
-  <w:style w:type="paragraph" w:styleId="Ttulo2">
+  <w:style w:type="paragraph" w:styleId="Heading2">
     <w:name w:val="heading 2"/>
     <w:basedOn w:val="Normal"/>
     <w:next w:val="Normal"/>
-    <w:link w:val="Ttulo2Carter"/>
+    <w:link w:val="Heading2Char"/>
     <w:uiPriority w:val="9"/>
     <w:unhideWhenUsed/>
     <w:qFormat/>
@@ -8043,11 +9509,11 @@
       <w:szCs w:val="26"/>
     </w:rPr>
   </w:style>
-  <w:style w:type="paragraph" w:styleId="Ttulo3">
+  <w:style w:type="paragraph" w:styleId="Heading3">
     <w:name w:val="heading 3"/>
     <w:basedOn w:val="Normal"/>
     <w:next w:val="Normal"/>
-    <w:link w:val="Ttulo3Carter"/>
+    <w:link w:val="Heading3Char"/>
     <w:uiPriority w:val="9"/>
     <w:unhideWhenUsed/>
     <w:qFormat/>
@@ -8065,13 +9531,13 @@
       <w:szCs w:val="24"/>
     </w:rPr>
   </w:style>
-  <w:style w:type="character" w:default="1" w:styleId="Tipodeletrapredefinidodopargrafo">
+  <w:style w:type="character" w:default="1" w:styleId="DefaultParagraphFont">
     <w:name w:val="Default Paragraph Font"/>
     <w:uiPriority w:val="1"/>
     <w:semiHidden/>
     <w:unhideWhenUsed/>
   </w:style>
-  <w:style w:type="table" w:default="1" w:styleId="Tabelanormal">
+  <w:style w:type="table" w:default="1" w:styleId="TableNormal">
     <w:name w:val="Normal Table"/>
     <w:uiPriority w:val="99"/>
     <w:semiHidden/>
@@ -8086,17 +9552,17 @@
       </w:tblCellMar>
     </w:tblPr>
   </w:style>
-  <w:style w:type="numbering" w:default="1" w:styleId="Semlista">
+  <w:style w:type="numbering" w:default="1" w:styleId="NoList">
     <w:name w:val="No List"/>
     <w:uiPriority w:val="99"/>
     <w:semiHidden/>
     <w:unhideWhenUsed/>
   </w:style>
-  <w:style w:type="paragraph" w:styleId="Ttulo">
+  <w:style w:type="paragraph" w:styleId="Title">
     <w:name w:val="Title"/>
     <w:basedOn w:val="Normal"/>
     <w:next w:val="Normal"/>
-    <w:link w:val="TtuloCarter"/>
+    <w:link w:val="TitleChar"/>
     <w:uiPriority w:val="10"/>
     <w:qFormat/>
     <w:rsid w:val="00C451F3"/>
@@ -8114,10 +9580,10 @@
       <w:lang w:eastAsia="pt-PT"/>
     </w:rPr>
   </w:style>
-  <w:style w:type="character" w:customStyle="1" w:styleId="TtuloCarter">
-    <w:name w:val="Título Caráter"/>
-    <w:basedOn w:val="Tipodeletrapredefinidodopargrafo"/>
-    <w:link w:val="Ttulo"/>
+  <w:style w:type="character" w:customStyle="1" w:styleId="TitleChar">
+    <w:name w:val="Title Char"/>
+    <w:basedOn w:val="DefaultParagraphFont"/>
+    <w:link w:val="Title"/>
     <w:uiPriority w:val="10"/>
     <w:rsid w:val="00C451F3"/>
     <w:rPr>
@@ -8130,11 +9596,11 @@
       <w:lang w:eastAsia="pt-PT"/>
     </w:rPr>
   </w:style>
-  <w:style w:type="paragraph" w:styleId="Subttulo">
+  <w:style w:type="paragraph" w:styleId="Subtitle">
     <w:name w:val="Subtitle"/>
     <w:basedOn w:val="Normal"/>
     <w:next w:val="Normal"/>
-    <w:link w:val="SubttuloCarter"/>
+    <w:link w:val="SubtitleChar"/>
     <w:uiPriority w:val="11"/>
     <w:qFormat/>
     <w:rsid w:val="00C451F3"/>
@@ -8150,10 +9616,10 @@
       <w:lang w:eastAsia="pt-PT"/>
     </w:rPr>
   </w:style>
-  <w:style w:type="character" w:customStyle="1" w:styleId="SubttuloCarter">
-    <w:name w:val="Subtítulo Caráter"/>
-    <w:basedOn w:val="Tipodeletrapredefinidodopargrafo"/>
-    <w:link w:val="Subttulo"/>
+  <w:style w:type="character" w:customStyle="1" w:styleId="SubtitleChar">
+    <w:name w:val="Subtitle Char"/>
+    <w:basedOn w:val="DefaultParagraphFont"/>
+    <w:link w:val="Subtitle"/>
     <w:uiPriority w:val="11"/>
     <w:rsid w:val="00C451F3"/>
     <w:rPr>
@@ -8163,9 +9629,9 @@
       <w:lang w:eastAsia="pt-PT"/>
     </w:rPr>
   </w:style>
-  <w:style w:type="paragraph" w:styleId="SemEspaamento">
+  <w:style w:type="paragraph" w:styleId="NoSpacing">
     <w:name w:val="No Spacing"/>
-    <w:link w:val="SemEspaamentoCarter"/>
+    <w:link w:val="NoSpacingChar"/>
     <w:uiPriority w:val="1"/>
     <w:qFormat/>
     <w:rsid w:val="00C451F3"/>
@@ -8177,10 +9643,10 @@
       <w:lang w:eastAsia="pt-PT"/>
     </w:rPr>
   </w:style>
-  <w:style w:type="character" w:customStyle="1" w:styleId="SemEspaamentoCarter">
-    <w:name w:val="Sem Espaçamento Caráter"/>
-    <w:basedOn w:val="Tipodeletrapredefinidodopargrafo"/>
-    <w:link w:val="SemEspaamento"/>
+  <w:style w:type="character" w:customStyle="1" w:styleId="NoSpacingChar">
+    <w:name w:val="No Spacing Char"/>
+    <w:basedOn w:val="DefaultParagraphFont"/>
+    <w:link w:val="NoSpacing"/>
     <w:uiPriority w:val="1"/>
     <w:rsid w:val="00C451F3"/>
     <w:rPr>
@@ -8188,7 +9654,7 @@
       <w:lang w:eastAsia="pt-PT"/>
     </w:rPr>
   </w:style>
-  <w:style w:type="paragraph" w:styleId="PargrafodaLista">
+  <w:style w:type="paragraph" w:styleId="ListParagraph">
     <w:name w:val="List Paragraph"/>
     <w:basedOn w:val="Normal"/>
     <w:uiPriority w:val="34"/>
@@ -8199,10 +9665,10 @@
       <w:contextualSpacing/>
     </w:pPr>
   </w:style>
-  <w:style w:type="character" w:customStyle="1" w:styleId="Ttulo1Carter">
-    <w:name w:val="Título 1 Caráter"/>
-    <w:basedOn w:val="Tipodeletrapredefinidodopargrafo"/>
-    <w:link w:val="Ttulo1"/>
+  <w:style w:type="character" w:customStyle="1" w:styleId="Heading1Char">
+    <w:name w:val="Heading 1 Char"/>
+    <w:basedOn w:val="DefaultParagraphFont"/>
+    <w:link w:val="Heading1"/>
     <w:uiPriority w:val="9"/>
     <w:rsid w:val="00945C61"/>
     <w:rPr>
@@ -8212,9 +9678,9 @@
       <w:szCs w:val="32"/>
     </w:rPr>
   </w:style>
-  <w:style w:type="paragraph" w:styleId="Cabealhodondice">
+  <w:style w:type="paragraph" w:styleId="TOCHeading">
     <w:name w:val="TOC Heading"/>
-    <w:basedOn w:val="Ttulo1"/>
+    <w:basedOn w:val="Heading1"/>
     <w:next w:val="Normal"/>
     <w:uiPriority w:val="39"/>
     <w:unhideWhenUsed/>
@@ -8227,11 +9693,11 @@
       <w:lang w:eastAsia="pt-PT"/>
     </w:rPr>
   </w:style>
-  <w:style w:type="paragraph" w:styleId="CitaoIntensa">
+  <w:style w:type="paragraph" w:styleId="IntenseQuote">
     <w:name w:val="Intense Quote"/>
-    <w:basedOn w:val="Ttulo1"/>
-    <w:next w:val="Ttulo1"/>
-    <w:link w:val="CitaoIntensaCarter"/>
+    <w:basedOn w:val="Heading1"/>
+    <w:next w:val="Heading1"/>
+    <w:link w:val="IntenseQuoteChar"/>
     <w:uiPriority w:val="30"/>
     <w:qFormat/>
     <w:rsid w:val="00945C61"/>
@@ -8250,10 +9716,10 @@
       <w:color w:val="4472C4" w:themeColor="accent1"/>
     </w:rPr>
   </w:style>
-  <w:style w:type="character" w:customStyle="1" w:styleId="CitaoIntensaCarter">
-    <w:name w:val="Citação Intensa Caráter"/>
-    <w:basedOn w:val="Tipodeletrapredefinidodopargrafo"/>
-    <w:link w:val="CitaoIntensa"/>
+  <w:style w:type="character" w:customStyle="1" w:styleId="IntenseQuoteChar">
+    <w:name w:val="Intense Quote Char"/>
+    <w:basedOn w:val="DefaultParagraphFont"/>
+    <w:link w:val="IntenseQuote"/>
     <w:uiPriority w:val="30"/>
     <w:rsid w:val="00B81D96"/>
     <w:rPr>
@@ -8265,9 +9731,9 @@
       <w:szCs w:val="32"/>
     </w:rPr>
   </w:style>
-  <w:style w:type="character" w:styleId="Hiperligao">
+  <w:style w:type="character" w:styleId="Hyperlink">
     <w:name w:val="Hyperlink"/>
-    <w:basedOn w:val="Tipodeletrapredefinidodopargrafo"/>
+    <w:basedOn w:val="DefaultParagraphFont"/>
     <w:uiPriority w:val="99"/>
     <w:unhideWhenUsed/>
     <w:rsid w:val="00B81D96"/>
@@ -8276,7 +9742,7 @@
       <w:u w:val="single"/>
     </w:rPr>
   </w:style>
-  <w:style w:type="paragraph" w:styleId="ndice1">
+  <w:style w:type="paragraph" w:styleId="TOC1">
     <w:name w:val="toc 1"/>
     <w:next w:val="Normal"/>
     <w:autoRedefine/>
@@ -8295,10 +9761,10 @@
       <w:szCs w:val="20"/>
     </w:rPr>
   </w:style>
-  <w:style w:type="paragraph" w:styleId="Cabealho">
+  <w:style w:type="paragraph" w:styleId="Header">
     <w:name w:val="header"/>
     <w:basedOn w:val="Normal"/>
-    <w:link w:val="CabealhoCarter"/>
+    <w:link w:val="HeaderChar"/>
     <w:uiPriority w:val="99"/>
     <w:unhideWhenUsed/>
     <w:rsid w:val="00864DB2"/>
@@ -8310,17 +9776,17 @@
       <w:spacing w:after="0" w:line="240" w:lineRule="auto"/>
     </w:pPr>
   </w:style>
-  <w:style w:type="character" w:customStyle="1" w:styleId="CabealhoCarter">
-    <w:name w:val="Cabeçalho Caráter"/>
-    <w:basedOn w:val="Tipodeletrapredefinidodopargrafo"/>
-    <w:link w:val="Cabealho"/>
+  <w:style w:type="character" w:customStyle="1" w:styleId="HeaderChar">
+    <w:name w:val="Header Char"/>
+    <w:basedOn w:val="DefaultParagraphFont"/>
+    <w:link w:val="Header"/>
     <w:uiPriority w:val="99"/>
     <w:rsid w:val="00864DB2"/>
   </w:style>
-  <w:style w:type="paragraph" w:styleId="Rodap">
+  <w:style w:type="paragraph" w:styleId="Footer">
     <w:name w:val="footer"/>
     <w:basedOn w:val="Normal"/>
-    <w:link w:val="RodapCarter"/>
+    <w:link w:val="FooterChar"/>
     <w:uiPriority w:val="99"/>
     <w:unhideWhenUsed/>
     <w:rsid w:val="00864DB2"/>
@@ -8332,16 +9798,16 @@
       <w:spacing w:after="0" w:line="240" w:lineRule="auto"/>
     </w:pPr>
   </w:style>
-  <w:style w:type="character" w:customStyle="1" w:styleId="RodapCarter">
-    <w:name w:val="Rodapé Caráter"/>
-    <w:basedOn w:val="Tipodeletrapredefinidodopargrafo"/>
-    <w:link w:val="Rodap"/>
+  <w:style w:type="character" w:customStyle="1" w:styleId="FooterChar">
+    <w:name w:val="Footer Char"/>
+    <w:basedOn w:val="DefaultParagraphFont"/>
+    <w:link w:val="Footer"/>
     <w:uiPriority w:val="99"/>
     <w:rsid w:val="00864DB2"/>
   </w:style>
-  <w:style w:type="character" w:styleId="RefernciaIntensa">
+  <w:style w:type="character" w:styleId="IntenseReference">
     <w:name w:val="Intense Reference"/>
-    <w:basedOn w:val="Tipodeletrapredefinidodopargrafo"/>
+    <w:basedOn w:val="DefaultParagraphFont"/>
     <w:uiPriority w:val="32"/>
     <w:qFormat/>
     <w:rsid w:val="00D535DD"/>
@@ -8353,9 +9819,9 @@
       <w:spacing w:val="5"/>
     </w:rPr>
   </w:style>
-  <w:style w:type="character" w:styleId="RefernciaDiscreta">
+  <w:style w:type="character" w:styleId="SubtleReference">
     <w:name w:val="Subtle Reference"/>
-    <w:basedOn w:val="Tipodeletrapredefinidodopargrafo"/>
+    <w:basedOn w:val="DefaultParagraphFont"/>
     <w:uiPriority w:val="31"/>
     <w:qFormat/>
     <w:rsid w:val="00D535DD"/>
@@ -8364,9 +9830,9 @@
       <w:color w:val="5A5A5A" w:themeColor="text1" w:themeTint="A5"/>
     </w:rPr>
   </w:style>
-  <w:style w:type="character" w:styleId="Forte">
+  <w:style w:type="character" w:styleId="Strong">
     <w:name w:val="Strong"/>
-    <w:basedOn w:val="Tipodeletrapredefinidodopargrafo"/>
+    <w:basedOn w:val="DefaultParagraphFont"/>
     <w:uiPriority w:val="22"/>
     <w:qFormat/>
     <w:rsid w:val="00D535DD"/>
@@ -8375,10 +9841,10 @@
       <w:bCs/>
     </w:rPr>
   </w:style>
-  <w:style w:type="character" w:customStyle="1" w:styleId="Ttulo2Carter">
-    <w:name w:val="Título 2 Caráter"/>
-    <w:basedOn w:val="Tipodeletrapredefinidodopargrafo"/>
-    <w:link w:val="Ttulo2"/>
+  <w:style w:type="character" w:customStyle="1" w:styleId="Heading2Char">
+    <w:name w:val="Heading 2 Char"/>
+    <w:basedOn w:val="DefaultParagraphFont"/>
+    <w:link w:val="Heading2"/>
     <w:uiPriority w:val="9"/>
     <w:rsid w:val="00D535DD"/>
     <w:rPr>
@@ -8388,10 +9854,10 @@
       <w:szCs w:val="26"/>
     </w:rPr>
   </w:style>
-  <w:style w:type="character" w:customStyle="1" w:styleId="Ttulo3Carter">
-    <w:name w:val="Título 3 Caráter"/>
-    <w:basedOn w:val="Tipodeletrapredefinidodopargrafo"/>
-    <w:link w:val="Ttulo3"/>
+  <w:style w:type="character" w:customStyle="1" w:styleId="Heading3Char">
+    <w:name w:val="Heading 3 Char"/>
+    <w:basedOn w:val="DefaultParagraphFont"/>
+    <w:link w:val="Heading3"/>
     <w:uiPriority w:val="9"/>
     <w:rsid w:val="00D535DD"/>
     <w:rPr>
@@ -8401,7 +9867,7 @@
       <w:szCs w:val="24"/>
     </w:rPr>
   </w:style>
-  <w:style w:type="paragraph" w:styleId="ndice2">
+  <w:style w:type="paragraph" w:styleId="TOC2">
     <w:name w:val="toc 2"/>
     <w:basedOn w:val="Normal"/>
     <w:next w:val="Normal"/>
@@ -8420,7 +9886,7 @@
       <w:szCs w:val="20"/>
     </w:rPr>
   </w:style>
-  <w:style w:type="paragraph" w:styleId="ndice3">
+  <w:style w:type="paragraph" w:styleId="TOC3">
     <w:name w:val="toc 3"/>
     <w:basedOn w:val="Normal"/>
     <w:next w:val="Normal"/>
@@ -8440,7 +9906,7 @@
       <w:szCs w:val="20"/>
     </w:rPr>
   </w:style>
-  <w:style w:type="paragraph" w:styleId="ndice4">
+  <w:style w:type="paragraph" w:styleId="TOC4">
     <w:name w:val="toc 4"/>
     <w:basedOn w:val="Normal"/>
     <w:next w:val="Normal"/>
@@ -8458,7 +9924,7 @@
       <w:szCs w:val="18"/>
     </w:rPr>
   </w:style>
-  <w:style w:type="paragraph" w:styleId="ndice5">
+  <w:style w:type="paragraph" w:styleId="TOC5">
     <w:name w:val="toc 5"/>
     <w:basedOn w:val="Normal"/>
     <w:next w:val="Normal"/>
@@ -8476,7 +9942,7 @@
       <w:szCs w:val="18"/>
     </w:rPr>
   </w:style>
-  <w:style w:type="paragraph" w:styleId="ndice6">
+  <w:style w:type="paragraph" w:styleId="TOC6">
     <w:name w:val="toc 6"/>
     <w:basedOn w:val="Normal"/>
     <w:next w:val="Normal"/>
@@ -8494,7 +9960,7 @@
       <w:szCs w:val="18"/>
     </w:rPr>
   </w:style>
-  <w:style w:type="paragraph" w:styleId="ndice7">
+  <w:style w:type="paragraph" w:styleId="TOC7">
     <w:name w:val="toc 7"/>
     <w:basedOn w:val="Normal"/>
     <w:next w:val="Normal"/>
@@ -8512,7 +9978,7 @@
       <w:szCs w:val="18"/>
     </w:rPr>
   </w:style>
-  <w:style w:type="paragraph" w:styleId="ndice8">
+  <w:style w:type="paragraph" w:styleId="TOC8">
     <w:name w:val="toc 8"/>
     <w:basedOn w:val="Normal"/>
     <w:next w:val="Normal"/>
@@ -8530,7 +9996,7 @@
       <w:szCs w:val="18"/>
     </w:rPr>
   </w:style>
-  <w:style w:type="paragraph" w:styleId="ndice9">
+  <w:style w:type="paragraph" w:styleId="TOC9">
     <w:name w:val="toc 9"/>
     <w:basedOn w:val="Normal"/>
     <w:next w:val="Normal"/>
@@ -8548,9 +10014,9 @@
       <w:szCs w:val="18"/>
     </w:rPr>
   </w:style>
-  <w:style w:type="character" w:styleId="nfaseDiscreta">
+  <w:style w:type="character" w:styleId="SubtleEmphasis">
     <w:name w:val="Subtle Emphasis"/>
-    <w:basedOn w:val="Tipodeletrapredefinidodopargrafo"/>
+    <w:basedOn w:val="DefaultParagraphFont"/>
     <w:uiPriority w:val="19"/>
     <w:qFormat/>
     <w:rsid w:val="00AE7794"/>
@@ -8578,14 +10044,14 @@
   </w:style>
   <w:style w:type="character" w:customStyle="1" w:styleId="apple-tab-span">
     <w:name w:val="apple-tab-span"/>
-    <w:basedOn w:val="Tipodeletrapredefinidodopargrafo"/>
+    <w:basedOn w:val="DefaultParagraphFont"/>
     <w:rsid w:val="00F51944"/>
   </w:style>
-  <w:style w:type="paragraph" w:styleId="z-Partesuperiordoformulrio">
+  <w:style w:type="paragraph" w:styleId="z-TopofForm">
     <w:name w:val="HTML Top of Form"/>
     <w:basedOn w:val="Normal"/>
     <w:next w:val="Normal"/>
-    <w:link w:val="z-PartesuperiordoformulrioCarter"/>
+    <w:link w:val="z-TopofFormChar"/>
     <w:hidden/>
     <w:uiPriority w:val="99"/>
     <w:semiHidden/>
@@ -8606,10 +10072,10 @@
       <w:lang w:eastAsia="pt-PT"/>
     </w:rPr>
   </w:style>
-  <w:style w:type="character" w:customStyle="1" w:styleId="z-PartesuperiordoformulrioCarter">
-    <w:name w:val="z-Parte superior do formulário Caráter"/>
-    <w:basedOn w:val="Tipodeletrapredefinidodopargrafo"/>
-    <w:link w:val="z-Partesuperiordoformulrio"/>
+  <w:style w:type="character" w:customStyle="1" w:styleId="z-TopofFormChar">
+    <w:name w:val="z-Top of Form Char"/>
+    <w:basedOn w:val="DefaultParagraphFont"/>
+    <w:link w:val="z-TopofForm"/>
     <w:uiPriority w:val="99"/>
     <w:semiHidden/>
     <w:rsid w:val="004758C0"/>
@@ -8621,11 +10087,11 @@
       <w:lang w:eastAsia="pt-PT"/>
     </w:rPr>
   </w:style>
-  <w:style w:type="paragraph" w:styleId="z-Parteinferiordoformulrio">
+  <w:style w:type="paragraph" w:styleId="z-BottomofForm">
     <w:name w:val="HTML Bottom of Form"/>
     <w:basedOn w:val="Normal"/>
     <w:next w:val="Normal"/>
-    <w:link w:val="z-ParteinferiordoformulrioCarter"/>
+    <w:link w:val="z-BottomofFormChar"/>
     <w:hidden/>
     <w:uiPriority w:val="99"/>
     <w:semiHidden/>
@@ -8646,10 +10112,10 @@
       <w:lang w:eastAsia="pt-PT"/>
     </w:rPr>
   </w:style>
-  <w:style w:type="character" w:customStyle="1" w:styleId="z-ParteinferiordoformulrioCarter">
-    <w:name w:val="z-Parte inferior do formulário Caráter"/>
-    <w:basedOn w:val="Tipodeletrapredefinidodopargrafo"/>
-    <w:link w:val="z-Parteinferiordoformulrio"/>
+  <w:style w:type="character" w:customStyle="1" w:styleId="z-BottomofFormChar">
+    <w:name w:val="z-Bottom of Form Char"/>
+    <w:basedOn w:val="DefaultParagraphFont"/>
+    <w:link w:val="z-BottomofForm"/>
     <w:uiPriority w:val="99"/>
     <w:semiHidden/>
     <w:rsid w:val="004758C0"/>
@@ -8661,9 +10127,9 @@
       <w:lang w:eastAsia="pt-PT"/>
     </w:rPr>
   </w:style>
-  <w:style w:type="character" w:styleId="MenoNoResolvida">
+  <w:style w:type="character" w:styleId="UnresolvedMention">
     <w:name w:val="Unresolved Mention"/>
-    <w:basedOn w:val="Tipodeletrapredefinidodopargrafo"/>
+    <w:basedOn w:val="DefaultParagraphFont"/>
     <w:uiPriority w:val="99"/>
     <w:semiHidden/>
     <w:unhideWhenUsed/>
@@ -8673,7 +10139,7 @@
       <w:shd w:val="clear" w:color="auto" w:fill="E1DFDD"/>
     </w:rPr>
   </w:style>
-  <w:style w:type="paragraph" w:styleId="Legenda">
+  <w:style w:type="paragraph" w:styleId="Caption">
     <w:name w:val="caption"/>
     <w:basedOn w:val="Normal"/>
     <w:next w:val="Normal"/>

</xml_diff>

<commit_message>
pictures added of queries
</commit_message>
<xml_diff>
--- a/papers/report.docx
+++ b/papers/report.docx
@@ -3035,17 +3035,115 @@
       </w:r>
       <w:bookmarkStart w:id="9" w:name="_Hlk130809246"/>
       <w:r>
-        <w:t xml:space="preserve">Given a </w:t>
-      </w:r>
-      <w:r>
-        <w:t>class ID</w:t>
-      </w:r>
-      <w:r>
-        <w:t xml:space="preserve"> as an object related to a subject animal ID, this same ID can be used to retrieve the name of the animal names related to this class type.</w:t>
+        <w:t>Given a class ID as an object related to a subject animal ID, this same ID can be used to retrieve the name of the animal names related to this class type.</w:t>
       </w:r>
       <w:bookmarkEnd w:id="9"/>
     </w:p>
-    <w:p/>
+    <w:p>
+      <w:pPr>
+        <w:keepNext/>
+        <w:jc w:val="center"/>
+      </w:pPr>
+      <w:r>
+        <w:rPr>
+          <w:noProof/>
+        </w:rPr>
+        <w:drawing>
+          <wp:inline distT="0" distB="0" distL="0" distR="0" wp14:anchorId="394DEBDC" wp14:editId="56254E96">
+            <wp:extent cx="3635164" cy="1363186"/>
+            <wp:effectExtent l="0" t="0" r="3810" b="8890"/>
+            <wp:docPr id="5" name="Picture 5" descr="Text&#10;&#10;Description automatically generated"/>
+            <wp:cNvGraphicFramePr>
+              <a:graphicFrameLocks xmlns:a="http://schemas.openxmlformats.org/drawingml/2006/main" noChangeAspect="1"/>
+            </wp:cNvGraphicFramePr>
+            <a:graphic xmlns:a="http://schemas.openxmlformats.org/drawingml/2006/main">
+              <a:graphicData uri="http://schemas.openxmlformats.org/drawingml/2006/picture">
+                <pic:pic xmlns:pic="http://schemas.openxmlformats.org/drawingml/2006/picture">
+                  <pic:nvPicPr>
+                    <pic:cNvPr id="5" name="Picture 5" descr="Text&#10;&#10;Description automatically generated"/>
+                    <pic:cNvPicPr>
+                      <a:picLocks noChangeAspect="1" noChangeArrowheads="1"/>
+                    </pic:cNvPicPr>
+                  </pic:nvPicPr>
+                  <pic:blipFill>
+                    <a:blip r:embed="rId9">
+                      <a:extLst>
+                        <a:ext uri="{28A0092B-C50C-407E-A947-70E740481C1C}">
+                          <a14:useLocalDpi xmlns:a14="http://schemas.microsoft.com/office/drawing/2010/main" val="0"/>
+                        </a:ext>
+                      </a:extLst>
+                    </a:blip>
+                    <a:srcRect/>
+                    <a:stretch>
+                      <a:fillRect/>
+                    </a:stretch>
+                  </pic:blipFill>
+                  <pic:spPr bwMode="auto">
+                    <a:xfrm>
+                      <a:off x="0" y="0"/>
+                      <a:ext cx="3642945" cy="1366104"/>
+                    </a:xfrm>
+                    <a:prstGeom prst="rect">
+                      <a:avLst/>
+                    </a:prstGeom>
+                    <a:noFill/>
+                    <a:ln>
+                      <a:noFill/>
+                    </a:ln>
+                  </pic:spPr>
+                </pic:pic>
+              </a:graphicData>
+            </a:graphic>
+          </wp:inline>
+        </w:drawing>
+      </w:r>
+    </w:p>
+    <w:p>
+      <w:pPr>
+        <w:pStyle w:val="Caption"/>
+        <w:jc w:val="center"/>
+      </w:pPr>
+      <w:r>
+        <w:t xml:space="preserve">Figure </w:t>
+      </w:r>
+      <w:r>
+        <w:fldChar w:fldCharType="begin"/>
+      </w:r>
+      <w:r>
+        <w:instrText xml:space="preserve"> SEQ Figure \* ARABIC </w:instrText>
+      </w:r>
+      <w:r>
+        <w:fldChar w:fldCharType="separate"/>
+      </w:r>
+      <w:r>
+        <w:rPr>
+          <w:noProof/>
+        </w:rPr>
+        <w:t>1</w:t>
+      </w:r>
+      <w:r>
+        <w:fldChar w:fldCharType="end"/>
+      </w:r>
+      <w:r>
+        <w:t xml:space="preserve"> Select query to get all animals from a </w:t>
+      </w:r>
+      <w:proofErr w:type="gramStart"/>
+      <w:r>
+        <w:t>category</w:t>
+      </w:r>
+      <w:proofErr w:type="gramEnd"/>
+    </w:p>
+    <w:p>
+      <w:pPr>
+        <w:jc w:val="center"/>
+      </w:pPr>
+      <w:r>
+        <w:rPr>
+          <w:noProof/>
+        </w:rPr>
+        <w:t xml:space="preserve"> </w:t>
+      </w:r>
+    </w:p>
     <w:p>
       <w:pPr>
         <w:pStyle w:val="Heading3"/>
@@ -3094,31 +3192,212 @@
         <w:ind w:firstLine="708"/>
       </w:pPr>
       <w:r>
-        <w:t xml:space="preserve">Given a </w:t>
-      </w:r>
-      <w:r>
-        <w:t>nurturing</w:t>
-      </w:r>
-      <w:r>
-        <w:t xml:space="preserve"> ID as an object related to a subject animal ID, this same ID can be used to retrieve the name of the animal names related to this </w:t>
-      </w:r>
-      <w:r>
-        <w:t>nurture</w:t>
-      </w:r>
-      <w:r>
-        <w:t xml:space="preserve"> type</w:t>
-      </w:r>
-      <w:r>
-        <w:t xml:space="preserve"> of either “Eggs” or “Milk”</w:t>
-      </w:r>
-      <w:r>
-        <w:t>.</w:t>
+        <w:t>Given a nurturing ID as an object related to a subject animal ID, this same ID can be used to retrieve the name of the animal names related to this nurture type of either “Eggs” or “Milk”.</w:t>
       </w:r>
     </w:p>
     <w:p>
-      <w:r>
-        <w:tab/>
-      </w:r>
+      <w:pPr>
+        <w:keepNext/>
+        <w:jc w:val="center"/>
+      </w:pPr>
+      <w:r>
+        <w:rPr>
+          <w:noProof/>
+        </w:rPr>
+        <w:drawing>
+          <wp:inline distT="0" distB="0" distL="0" distR="0" wp14:anchorId="1C4B695A" wp14:editId="589591FC">
+            <wp:extent cx="3556014" cy="1478100"/>
+            <wp:effectExtent l="0" t="0" r="6350" b="8255"/>
+            <wp:docPr id="6" name="Picture 6" descr="Text&#10;&#10;Description automatically generated with low confidence"/>
+            <wp:cNvGraphicFramePr>
+              <a:graphicFrameLocks xmlns:a="http://schemas.openxmlformats.org/drawingml/2006/main" noChangeAspect="1"/>
+            </wp:cNvGraphicFramePr>
+            <a:graphic xmlns:a="http://schemas.openxmlformats.org/drawingml/2006/main">
+              <a:graphicData uri="http://schemas.openxmlformats.org/drawingml/2006/picture">
+                <pic:pic xmlns:pic="http://schemas.openxmlformats.org/drawingml/2006/picture">
+                  <pic:nvPicPr>
+                    <pic:cNvPr id="6" name="Picture 6" descr="Text&#10;&#10;Description automatically generated with low confidence"/>
+                    <pic:cNvPicPr>
+                      <a:picLocks noChangeAspect="1" noChangeArrowheads="1"/>
+                    </pic:cNvPicPr>
+                  </pic:nvPicPr>
+                  <pic:blipFill>
+                    <a:blip r:embed="rId10">
+                      <a:extLst>
+                        <a:ext uri="{28A0092B-C50C-407E-A947-70E740481C1C}">
+                          <a14:useLocalDpi xmlns:a14="http://schemas.microsoft.com/office/drawing/2010/main" val="0"/>
+                        </a:ext>
+                      </a:extLst>
+                    </a:blip>
+                    <a:srcRect/>
+                    <a:stretch>
+                      <a:fillRect/>
+                    </a:stretch>
+                  </pic:blipFill>
+                  <pic:spPr bwMode="auto">
+                    <a:xfrm>
+                      <a:off x="0" y="0"/>
+                      <a:ext cx="3567621" cy="1482924"/>
+                    </a:xfrm>
+                    <a:prstGeom prst="rect">
+                      <a:avLst/>
+                    </a:prstGeom>
+                    <a:noFill/>
+                    <a:ln>
+                      <a:noFill/>
+                    </a:ln>
+                  </pic:spPr>
+                </pic:pic>
+              </a:graphicData>
+            </a:graphic>
+          </wp:inline>
+        </w:drawing>
+      </w:r>
+    </w:p>
+    <w:p>
+      <w:pPr>
+        <w:pStyle w:val="Caption"/>
+        <w:jc w:val="center"/>
+      </w:pPr>
+      <w:r>
+        <w:t xml:space="preserve">Figure </w:t>
+      </w:r>
+      <w:r>
+        <w:fldChar w:fldCharType="begin"/>
+      </w:r>
+      <w:r>
+        <w:instrText xml:space="preserve"> SEQ Figure \* ARABIC </w:instrText>
+      </w:r>
+      <w:r>
+        <w:fldChar w:fldCharType="separate"/>
+      </w:r>
+      <w:r>
+        <w:rPr>
+          <w:noProof/>
+        </w:rPr>
+        <w:t>2</w:t>
+      </w:r>
+      <w:r>
+        <w:fldChar w:fldCharType="end"/>
+      </w:r>
+      <w:r>
+        <w:t xml:space="preserve"> Select query to get all animals that produce milk or </w:t>
+      </w:r>
+      <w:proofErr w:type="gramStart"/>
+      <w:r>
+        <w:t>eggs</w:t>
+      </w:r>
+      <w:proofErr w:type="gramEnd"/>
+    </w:p>
+    <w:p>
+      <w:pPr>
+        <w:ind w:firstLine="708"/>
+      </w:pPr>
+      <w:r>
+        <w:t xml:space="preserve">If there are </w:t>
+      </w:r>
+      <w:r>
+        <w:t>animals able</w:t>
+      </w:r>
+      <w:r>
+        <w:t xml:space="preserve"> to produce both types of nurturing a new query was made to intersect the previously mentioned queries and retrieve the name of all animals within that group.</w:t>
+      </w:r>
+    </w:p>
+    <w:p>
+      <w:pPr>
+        <w:keepNext/>
+        <w:ind w:firstLine="708"/>
+        <w:jc w:val="center"/>
+      </w:pPr>
+      <w:r>
+        <w:rPr>
+          <w:noProof/>
+        </w:rPr>
+        <w:lastRenderedPageBreak/>
+        <w:drawing>
+          <wp:inline distT="0" distB="0" distL="0" distR="0" wp14:anchorId="131A2FDA" wp14:editId="543B264D">
+            <wp:extent cx="3104902" cy="1977854"/>
+            <wp:effectExtent l="0" t="0" r="635" b="3810"/>
+            <wp:docPr id="7" name="Picture 7" descr="Text&#10;&#10;Description automatically generated"/>
+            <wp:cNvGraphicFramePr>
+              <a:graphicFrameLocks xmlns:a="http://schemas.openxmlformats.org/drawingml/2006/main" noChangeAspect="1"/>
+            </wp:cNvGraphicFramePr>
+            <a:graphic xmlns:a="http://schemas.openxmlformats.org/drawingml/2006/main">
+              <a:graphicData uri="http://schemas.openxmlformats.org/drawingml/2006/picture">
+                <pic:pic xmlns:pic="http://schemas.openxmlformats.org/drawingml/2006/picture">
+                  <pic:nvPicPr>
+                    <pic:cNvPr id="7" name="Picture 7" descr="Text&#10;&#10;Description automatically generated"/>
+                    <pic:cNvPicPr>
+                      <a:picLocks noChangeAspect="1" noChangeArrowheads="1"/>
+                    </pic:cNvPicPr>
+                  </pic:nvPicPr>
+                  <pic:blipFill>
+                    <a:blip r:embed="rId11">
+                      <a:extLst>
+                        <a:ext uri="{28A0092B-C50C-407E-A947-70E740481C1C}">
+                          <a14:useLocalDpi xmlns:a14="http://schemas.microsoft.com/office/drawing/2010/main" val="0"/>
+                        </a:ext>
+                      </a:extLst>
+                    </a:blip>
+                    <a:srcRect/>
+                    <a:stretch>
+                      <a:fillRect/>
+                    </a:stretch>
+                  </pic:blipFill>
+                  <pic:spPr bwMode="auto">
+                    <a:xfrm>
+                      <a:off x="0" y="0"/>
+                      <a:ext cx="3116110" cy="1984994"/>
+                    </a:xfrm>
+                    <a:prstGeom prst="rect">
+                      <a:avLst/>
+                    </a:prstGeom>
+                    <a:noFill/>
+                    <a:ln>
+                      <a:noFill/>
+                    </a:ln>
+                  </pic:spPr>
+                </pic:pic>
+              </a:graphicData>
+            </a:graphic>
+          </wp:inline>
+        </w:drawing>
+      </w:r>
+    </w:p>
+    <w:p>
+      <w:pPr>
+        <w:pStyle w:val="Caption"/>
+        <w:jc w:val="center"/>
+      </w:pPr>
+      <w:r>
+        <w:t xml:space="preserve">Figure </w:t>
+      </w:r>
+      <w:r>
+        <w:fldChar w:fldCharType="begin"/>
+      </w:r>
+      <w:r>
+        <w:instrText xml:space="preserve"> SEQ Figure \* ARABIC </w:instrText>
+      </w:r>
+      <w:r>
+        <w:fldChar w:fldCharType="separate"/>
+      </w:r>
+      <w:r>
+        <w:rPr>
+          <w:noProof/>
+        </w:rPr>
+        <w:t>3</w:t>
+      </w:r>
+      <w:r>
+        <w:fldChar w:fldCharType="end"/>
+      </w:r>
+      <w:r>
+        <w:t xml:space="preserve"> Select query to get all animals that produce eggs and </w:t>
+      </w:r>
+      <w:proofErr w:type="gramStart"/>
+      <w:r>
+        <w:t>milk</w:t>
+      </w:r>
+      <w:proofErr w:type="gramEnd"/>
     </w:p>
     <w:p>
       <w:pPr>
@@ -3131,7 +3410,7 @@
           <w:u w:val="single"/>
         </w:rPr>
       </w:pPr>
-      <w:bookmarkStart w:id="11" w:name="_Toc130810019"/>
+      <w:bookmarkStart w:id="11" w:name="_Toc130810020"/>
       <w:r>
         <w:rPr>
           <w:rStyle w:val="SubtleEmphasis"/>
@@ -3148,7 +3427,7 @@
           <w:iCs w:val="0"/>
           <w:u w:val="single"/>
         </w:rPr>
-        <w:t xml:space="preserve"> all animals that produce both </w:t>
+        <w:t xml:space="preserve"> all animals that have a certain amount of </w:t>
       </w:r>
       <w:proofErr w:type="gramStart"/>
       <w:r>
@@ -3158,53 +3437,261 @@
           <w:iCs w:val="0"/>
           <w:u w:val="single"/>
         </w:rPr>
-        <w:t>nurturing</w:t>
+        <w:t>legs</w:t>
       </w:r>
       <w:bookmarkEnd w:id="11"/>
       <w:proofErr w:type="gramEnd"/>
-      <w:r>
+    </w:p>
+    <w:p>
+      <w:pPr>
+        <w:ind w:firstLine="708"/>
+      </w:pPr>
+      <w:r>
+        <w:t xml:space="preserve">Given </w:t>
+      </w:r>
+      <w:proofErr w:type="gramStart"/>
+      <w:r>
+        <w:t>a number of</w:t>
+      </w:r>
+      <w:proofErr w:type="gramEnd"/>
+      <w:r>
+        <w:t xml:space="preserve"> legs as an object related to a subject animal ID, this same ID can be used to retrieve the name of the animal names with this </w:t>
+      </w:r>
+      <w:r>
+        <w:t>number</w:t>
+      </w:r>
+      <w:r>
+        <w:t xml:space="preserve"> of legs.</w:t>
+      </w:r>
+      <w:r>
+        <w:t xml:space="preserve"> </w:t>
+      </w:r>
+    </w:p>
+    <w:p>
+      <w:pPr>
+        <w:keepNext/>
+        <w:ind w:firstLine="708"/>
+        <w:jc w:val="center"/>
+      </w:pPr>
+      <w:r>
+        <w:rPr>
+          <w:noProof/>
+        </w:rPr>
+        <w:drawing>
+          <wp:inline distT="0" distB="0" distL="0" distR="0" wp14:anchorId="7BE6EC56" wp14:editId="589C12EA">
+            <wp:extent cx="3237080" cy="1451924"/>
+            <wp:effectExtent l="0" t="0" r="1905" b="0"/>
+            <wp:docPr id="8" name="Picture 8" descr="Timeline&#10;&#10;Description automatically generated with low confidence"/>
+            <wp:cNvGraphicFramePr>
+              <a:graphicFrameLocks xmlns:a="http://schemas.openxmlformats.org/drawingml/2006/main" noChangeAspect="1"/>
+            </wp:cNvGraphicFramePr>
+            <a:graphic xmlns:a="http://schemas.openxmlformats.org/drawingml/2006/main">
+              <a:graphicData uri="http://schemas.openxmlformats.org/drawingml/2006/picture">
+                <pic:pic xmlns:pic="http://schemas.openxmlformats.org/drawingml/2006/picture">
+                  <pic:nvPicPr>
+                    <pic:cNvPr id="8" name="Picture 8" descr="Timeline&#10;&#10;Description automatically generated with low confidence"/>
+                    <pic:cNvPicPr>
+                      <a:picLocks noChangeAspect="1" noChangeArrowheads="1"/>
+                    </pic:cNvPicPr>
+                  </pic:nvPicPr>
+                  <pic:blipFill>
+                    <a:blip r:embed="rId12">
+                      <a:extLst>
+                        <a:ext uri="{28A0092B-C50C-407E-A947-70E740481C1C}">
+                          <a14:useLocalDpi xmlns:a14="http://schemas.microsoft.com/office/drawing/2010/main" val="0"/>
+                        </a:ext>
+                      </a:extLst>
+                    </a:blip>
+                    <a:srcRect/>
+                    <a:stretch>
+                      <a:fillRect/>
+                    </a:stretch>
+                  </pic:blipFill>
+                  <pic:spPr bwMode="auto">
+                    <a:xfrm>
+                      <a:off x="0" y="0"/>
+                      <a:ext cx="3256617" cy="1460687"/>
+                    </a:xfrm>
+                    <a:prstGeom prst="rect">
+                      <a:avLst/>
+                    </a:prstGeom>
+                    <a:noFill/>
+                    <a:ln>
+                      <a:noFill/>
+                    </a:ln>
+                  </pic:spPr>
+                </pic:pic>
+              </a:graphicData>
+            </a:graphic>
+          </wp:inline>
+        </w:drawing>
+      </w:r>
+    </w:p>
+    <w:p>
+      <w:pPr>
+        <w:pStyle w:val="Caption"/>
+        <w:jc w:val="center"/>
+      </w:pPr>
+      <w:r>
+        <w:t xml:space="preserve">Figure </w:t>
+      </w:r>
+      <w:r>
+        <w:fldChar w:fldCharType="begin"/>
+      </w:r>
+      <w:r>
+        <w:instrText xml:space="preserve"> SEQ Figure \* ARABIC </w:instrText>
+      </w:r>
+      <w:r>
+        <w:fldChar w:fldCharType="separate"/>
+      </w:r>
+      <w:r>
+        <w:rPr>
+          <w:noProof/>
+        </w:rPr>
+        <w:t>4</w:t>
+      </w:r>
+      <w:r>
+        <w:fldChar w:fldCharType="end"/>
+      </w:r>
+      <w:r>
+        <w:t xml:space="preserve"> Select query to get all animals that have a specific number of </w:t>
+      </w:r>
+      <w:proofErr w:type="gramStart"/>
+      <w:r>
+        <w:t>legs</w:t>
+      </w:r>
+      <w:proofErr w:type="gramEnd"/>
+    </w:p>
+    <w:p>
+      <w:pPr>
+        <w:ind w:firstLine="708"/>
+      </w:pPr>
+      <w:r>
+        <w:t>Since 0 values have not been stored, in order to select the animals that have no legs, all of them are selected and then a filter is used to find only the animals that don’t have that feature in relation to their respective ID.  This, however, also retrieved class names and another filter had to be had to exclude those IDs.</w:t>
+      </w:r>
+    </w:p>
+    <w:p>
+      <w:pPr>
+        <w:ind w:firstLine="708"/>
+        <w:jc w:val="center"/>
+      </w:pPr>
+    </w:p>
+    <w:p>
+      <w:pPr>
+        <w:keepNext/>
+        <w:ind w:firstLine="708"/>
+        <w:jc w:val="center"/>
+      </w:pPr>
+      <w:r>
+        <w:rPr>
+          <w:noProof/>
+        </w:rPr>
+        <w:drawing>
+          <wp:inline distT="0" distB="0" distL="0" distR="0" wp14:anchorId="25AE2DB4" wp14:editId="5FC53DA4">
+            <wp:extent cx="3909064" cy="1179982"/>
+            <wp:effectExtent l="0" t="0" r="0" b="1270"/>
+            <wp:docPr id="9" name="Picture 9" descr="A screenshot of a computer&#10;&#10;Description automatically generated with medium confidence"/>
+            <wp:cNvGraphicFramePr>
+              <a:graphicFrameLocks xmlns:a="http://schemas.openxmlformats.org/drawingml/2006/main" noChangeAspect="1"/>
+            </wp:cNvGraphicFramePr>
+            <a:graphic xmlns:a="http://schemas.openxmlformats.org/drawingml/2006/main">
+              <a:graphicData uri="http://schemas.openxmlformats.org/drawingml/2006/picture">
+                <pic:pic xmlns:pic="http://schemas.openxmlformats.org/drawingml/2006/picture">
+                  <pic:nvPicPr>
+                    <pic:cNvPr id="9" name="Picture 9" descr="A screenshot of a computer&#10;&#10;Description automatically generated with medium confidence"/>
+                    <pic:cNvPicPr>
+                      <a:picLocks noChangeAspect="1" noChangeArrowheads="1"/>
+                    </pic:cNvPicPr>
+                  </pic:nvPicPr>
+                  <pic:blipFill>
+                    <a:blip r:embed="rId13">
+                      <a:extLst>
+                        <a:ext uri="{28A0092B-C50C-407E-A947-70E740481C1C}">
+                          <a14:useLocalDpi xmlns:a14="http://schemas.microsoft.com/office/drawing/2010/main" val="0"/>
+                        </a:ext>
+                      </a:extLst>
+                    </a:blip>
+                    <a:srcRect/>
+                    <a:stretch>
+                      <a:fillRect/>
+                    </a:stretch>
+                  </pic:blipFill>
+                  <pic:spPr bwMode="auto">
+                    <a:xfrm>
+                      <a:off x="0" y="0"/>
+                      <a:ext cx="3922715" cy="1184103"/>
+                    </a:xfrm>
+                    <a:prstGeom prst="rect">
+                      <a:avLst/>
+                    </a:prstGeom>
+                    <a:noFill/>
+                    <a:ln>
+                      <a:noFill/>
+                    </a:ln>
+                  </pic:spPr>
+                </pic:pic>
+              </a:graphicData>
+            </a:graphic>
+          </wp:inline>
+        </w:drawing>
+      </w:r>
+    </w:p>
+    <w:p>
+      <w:pPr>
+        <w:pStyle w:val="Caption"/>
+        <w:jc w:val="center"/>
+      </w:pPr>
+      <w:r>
+        <w:t xml:space="preserve">Figure </w:t>
+      </w:r>
+      <w:r>
+        <w:fldChar w:fldCharType="begin"/>
+      </w:r>
+      <w:r>
+        <w:instrText xml:space="preserve"> SEQ Figure \* ARABIC </w:instrText>
+      </w:r>
+      <w:r>
+        <w:fldChar w:fldCharType="separate"/>
+      </w:r>
+      <w:r>
+        <w:rPr>
+          <w:noProof/>
+        </w:rPr>
+        <w:t>5</w:t>
+      </w:r>
+      <w:r>
+        <w:fldChar w:fldCharType="end"/>
+      </w:r>
+      <w:r>
+        <w:t xml:space="preserve"> Select query to get all animals with no </w:t>
+      </w:r>
+      <w:proofErr w:type="gramStart"/>
+      <w:r>
+        <w:t>legs</w:t>
+      </w:r>
+      <w:proofErr w:type="gramEnd"/>
+    </w:p>
+    <w:p>
+      <w:pPr>
+        <w:pStyle w:val="Heading3"/>
+        <w:ind w:firstLine="708"/>
         <w:rPr>
           <w:rStyle w:val="SubtleEmphasis"/>
           <w:i w:val="0"/>
           <w:iCs w:val="0"/>
           <w:u w:val="single"/>
         </w:rPr>
-        <w:t xml:space="preserve"> </w:t>
-      </w:r>
-    </w:p>
-    <w:p>
-      <w:pPr>
-        <w:ind w:firstLine="708"/>
-      </w:pPr>
-      <w:r>
-        <w:t xml:space="preserve">If there are </w:t>
-      </w:r>
-      <w:proofErr w:type="gramStart"/>
-      <w:r>
-        <w:t>animals  able</w:t>
-      </w:r>
-      <w:proofErr w:type="gramEnd"/>
-      <w:r>
-        <w:t xml:space="preserve"> to produce both types of nurturing a new query was made to intersect the previously mentioned queries and retrieve the name of all animals within that group.</w:t>
-      </w:r>
-    </w:p>
-    <w:p>
-      <w:pPr>
-        <w:ind w:firstLine="708"/>
-      </w:pPr>
-    </w:p>
-    <w:p>
-      <w:pPr>
-        <w:pStyle w:val="Heading3"/>
-        <w:ind w:firstLine="708"/>
+      </w:pPr>
+      <w:bookmarkStart w:id="12" w:name="_Toc130810021"/>
+      <w:r>
         <w:rPr>
           <w:rStyle w:val="SubtleEmphasis"/>
           <w:i w:val="0"/>
           <w:iCs w:val="0"/>
           <w:u w:val="single"/>
         </w:rPr>
-      </w:pPr>
-      <w:bookmarkStart w:id="12" w:name="_Toc130810020"/>
+        <w:t>Get</w:t>
+      </w:r>
       <w:r>
         <w:rPr>
           <w:rStyle w:val="SubtleEmphasis"/>
@@ -3212,8 +3699,9 @@
           <w:iCs w:val="0"/>
           <w:u w:val="single"/>
         </w:rPr>
-        <w:t>Get</w:t>
-      </w:r>
+        <w:t xml:space="preserve"> all stored attributes of an </w:t>
+      </w:r>
+      <w:proofErr w:type="gramStart"/>
       <w:r>
         <w:rPr>
           <w:rStyle w:val="SubtleEmphasis"/>
@@ -3221,79 +3709,491 @@
           <w:iCs w:val="0"/>
           <w:u w:val="single"/>
         </w:rPr>
-        <w:t xml:space="preserve"> all animals that have a certain amount of </w:t>
+        <w:t>animal</w:t>
+      </w:r>
+      <w:bookmarkEnd w:id="12"/>
+      <w:proofErr w:type="gramEnd"/>
+    </w:p>
+    <w:p>
+      <w:pPr>
+        <w:ind w:firstLine="708"/>
+        <w:rPr>
+          <w:rStyle w:val="SubtleEmphasis"/>
+          <w:i w:val="0"/>
+          <w:iCs w:val="0"/>
+          <w:color w:val="auto"/>
+        </w:rPr>
+      </w:pPr>
+      <w:r>
+        <w:t>Given the animals name its ID was used to retrieve all related data to that animal.</w:t>
+      </w:r>
+    </w:p>
+    <w:p>
+      <w:pPr>
+        <w:keepNext/>
+        <w:jc w:val="center"/>
+      </w:pPr>
+      <w:r>
+        <w:rPr>
+          <w:noProof/>
+        </w:rPr>
+        <w:lastRenderedPageBreak/>
+        <w:drawing>
+          <wp:inline distT="0" distB="0" distL="0" distR="0" wp14:anchorId="5DD226E2" wp14:editId="173AB26B">
+            <wp:extent cx="3172582" cy="1294560"/>
+            <wp:effectExtent l="0" t="0" r="0" b="1270"/>
+            <wp:docPr id="10" name="Picture 10" descr="Timeline&#10;&#10;Description automatically generated"/>
+            <wp:cNvGraphicFramePr>
+              <a:graphicFrameLocks xmlns:a="http://schemas.openxmlformats.org/drawingml/2006/main" noChangeAspect="1"/>
+            </wp:cNvGraphicFramePr>
+            <a:graphic xmlns:a="http://schemas.openxmlformats.org/drawingml/2006/main">
+              <a:graphicData uri="http://schemas.openxmlformats.org/drawingml/2006/picture">
+                <pic:pic xmlns:pic="http://schemas.openxmlformats.org/drawingml/2006/picture">
+                  <pic:nvPicPr>
+                    <pic:cNvPr id="10" name="Picture 10" descr="Timeline&#10;&#10;Description automatically generated"/>
+                    <pic:cNvPicPr>
+                      <a:picLocks noChangeAspect="1" noChangeArrowheads="1"/>
+                    </pic:cNvPicPr>
+                  </pic:nvPicPr>
+                  <pic:blipFill>
+                    <a:blip r:embed="rId14">
+                      <a:extLst>
+                        <a:ext uri="{28A0092B-C50C-407E-A947-70E740481C1C}">
+                          <a14:useLocalDpi xmlns:a14="http://schemas.microsoft.com/office/drawing/2010/main" val="0"/>
+                        </a:ext>
+                      </a:extLst>
+                    </a:blip>
+                    <a:srcRect/>
+                    <a:stretch>
+                      <a:fillRect/>
+                    </a:stretch>
+                  </pic:blipFill>
+                  <pic:spPr bwMode="auto">
+                    <a:xfrm>
+                      <a:off x="0" y="0"/>
+                      <a:ext cx="3187860" cy="1300794"/>
+                    </a:xfrm>
+                    <a:prstGeom prst="rect">
+                      <a:avLst/>
+                    </a:prstGeom>
+                    <a:noFill/>
+                    <a:ln>
+                      <a:noFill/>
+                    </a:ln>
+                  </pic:spPr>
+                </pic:pic>
+              </a:graphicData>
+            </a:graphic>
+          </wp:inline>
+        </w:drawing>
+      </w:r>
+    </w:p>
+    <w:p>
+      <w:pPr>
+        <w:pStyle w:val="Caption"/>
+        <w:jc w:val="center"/>
+      </w:pPr>
+      <w:r>
+        <w:t xml:space="preserve">Figure </w:t>
+      </w:r>
+      <w:r>
+        <w:fldChar w:fldCharType="begin"/>
+      </w:r>
+      <w:r>
+        <w:instrText xml:space="preserve"> SEQ Figure \* ARABIC </w:instrText>
+      </w:r>
+      <w:r>
+        <w:fldChar w:fldCharType="separate"/>
+      </w:r>
+      <w:r>
+        <w:rPr>
+          <w:noProof/>
+        </w:rPr>
+        <w:t>6</w:t>
+      </w:r>
+      <w:r>
+        <w:fldChar w:fldCharType="end"/>
+      </w:r>
+      <w:r>
+        <w:t xml:space="preserve"> Select query to get all attributes of a specific animal</w:t>
+      </w:r>
+    </w:p>
+    <w:p>
+      <w:pPr>
+        <w:ind w:firstLine="708"/>
+      </w:pPr>
+      <w:r>
+        <w:t>For both nurture and class predicates, two extra queries have to be made to retrieve their names.</w:t>
+      </w:r>
+    </w:p>
+    <w:p>
+      <w:pPr>
+        <w:keepNext/>
+        <w:jc w:val="center"/>
+      </w:pPr>
+      <w:r>
+        <w:rPr>
+          <w:noProof/>
+        </w:rPr>
+        <w:drawing>
+          <wp:inline distT="0" distB="0" distL="0" distR="0" wp14:anchorId="33AFA7E6" wp14:editId="5758776D">
+            <wp:extent cx="3282034" cy="1181776"/>
+            <wp:effectExtent l="0" t="0" r="0" b="0"/>
+            <wp:docPr id="11" name="Picture 11" descr="Text&#10;&#10;Description automatically generated"/>
+            <wp:cNvGraphicFramePr>
+              <a:graphicFrameLocks xmlns:a="http://schemas.openxmlformats.org/drawingml/2006/main" noChangeAspect="1"/>
+            </wp:cNvGraphicFramePr>
+            <a:graphic xmlns:a="http://schemas.openxmlformats.org/drawingml/2006/main">
+              <a:graphicData uri="http://schemas.openxmlformats.org/drawingml/2006/picture">
+                <pic:pic xmlns:pic="http://schemas.openxmlformats.org/drawingml/2006/picture">
+                  <pic:nvPicPr>
+                    <pic:cNvPr id="11" name="Picture 11" descr="Text&#10;&#10;Description automatically generated"/>
+                    <pic:cNvPicPr>
+                      <a:picLocks noChangeAspect="1" noChangeArrowheads="1"/>
+                    </pic:cNvPicPr>
+                  </pic:nvPicPr>
+                  <pic:blipFill>
+                    <a:blip r:embed="rId15">
+                      <a:extLst>
+                        <a:ext uri="{28A0092B-C50C-407E-A947-70E740481C1C}">
+                          <a14:useLocalDpi xmlns:a14="http://schemas.microsoft.com/office/drawing/2010/main" val="0"/>
+                        </a:ext>
+                      </a:extLst>
+                    </a:blip>
+                    <a:srcRect/>
+                    <a:stretch>
+                      <a:fillRect/>
+                    </a:stretch>
+                  </pic:blipFill>
+                  <pic:spPr bwMode="auto">
+                    <a:xfrm>
+                      <a:off x="0" y="0"/>
+                      <a:ext cx="3300060" cy="1188267"/>
+                    </a:xfrm>
+                    <a:prstGeom prst="rect">
+                      <a:avLst/>
+                    </a:prstGeom>
+                    <a:noFill/>
+                    <a:ln>
+                      <a:noFill/>
+                    </a:ln>
+                  </pic:spPr>
+                </pic:pic>
+              </a:graphicData>
+            </a:graphic>
+          </wp:inline>
+        </w:drawing>
+      </w:r>
+    </w:p>
+    <w:p>
+      <w:pPr>
+        <w:pStyle w:val="Caption"/>
+        <w:jc w:val="center"/>
+      </w:pPr>
+      <w:r>
+        <w:t xml:space="preserve">Figure </w:t>
+      </w:r>
+      <w:r>
+        <w:fldChar w:fldCharType="begin"/>
+      </w:r>
+      <w:r>
+        <w:instrText xml:space="preserve"> SEQ Figure \* ARABIC </w:instrText>
+      </w:r>
+      <w:r>
+        <w:fldChar w:fldCharType="separate"/>
+      </w:r>
+      <w:r>
+        <w:rPr>
+          <w:noProof/>
+        </w:rPr>
+        <w:t>7</w:t>
+      </w:r>
+      <w:r>
+        <w:fldChar w:fldCharType="end"/>
+      </w:r>
+      <w:r>
+        <w:t xml:space="preserve"> Select query to retrieve name of class through </w:t>
       </w:r>
       <w:proofErr w:type="gramStart"/>
       <w:r>
+        <w:t>ID</w:t>
+      </w:r>
+      <w:proofErr w:type="gramEnd"/>
+    </w:p>
+    <w:p>
+      <w:pPr>
+        <w:keepNext/>
+        <w:jc w:val="center"/>
+      </w:pPr>
+      <w:r>
+        <w:rPr>
+          <w:noProof/>
+        </w:rPr>
+        <w:drawing>
+          <wp:inline distT="0" distB="0" distL="0" distR="0" wp14:anchorId="58272C57" wp14:editId="78935D2E">
+            <wp:extent cx="3110750" cy="1165764"/>
+            <wp:effectExtent l="0" t="0" r="0" b="0"/>
+            <wp:docPr id="12" name="Picture 12" descr="Text&#10;&#10;Description automatically generated"/>
+            <wp:cNvGraphicFramePr>
+              <a:graphicFrameLocks xmlns:a="http://schemas.openxmlformats.org/drawingml/2006/main" noChangeAspect="1"/>
+            </wp:cNvGraphicFramePr>
+            <a:graphic xmlns:a="http://schemas.openxmlformats.org/drawingml/2006/main">
+              <a:graphicData uri="http://schemas.openxmlformats.org/drawingml/2006/picture">
+                <pic:pic xmlns:pic="http://schemas.openxmlformats.org/drawingml/2006/picture">
+                  <pic:nvPicPr>
+                    <pic:cNvPr id="12" name="Picture 12" descr="Text&#10;&#10;Description automatically generated"/>
+                    <pic:cNvPicPr>
+                      <a:picLocks noChangeAspect="1" noChangeArrowheads="1"/>
+                    </pic:cNvPicPr>
+                  </pic:nvPicPr>
+                  <pic:blipFill>
+                    <a:blip r:embed="rId16">
+                      <a:extLst>
+                        <a:ext uri="{28A0092B-C50C-407E-A947-70E740481C1C}">
+                          <a14:useLocalDpi xmlns:a14="http://schemas.microsoft.com/office/drawing/2010/main" val="0"/>
+                        </a:ext>
+                      </a:extLst>
+                    </a:blip>
+                    <a:srcRect/>
+                    <a:stretch>
+                      <a:fillRect/>
+                    </a:stretch>
+                  </pic:blipFill>
+                  <pic:spPr bwMode="auto">
+                    <a:xfrm>
+                      <a:off x="0" y="0"/>
+                      <a:ext cx="3119587" cy="1169076"/>
+                    </a:xfrm>
+                    <a:prstGeom prst="rect">
+                      <a:avLst/>
+                    </a:prstGeom>
+                    <a:noFill/>
+                    <a:ln>
+                      <a:noFill/>
+                    </a:ln>
+                  </pic:spPr>
+                </pic:pic>
+              </a:graphicData>
+            </a:graphic>
+          </wp:inline>
+        </w:drawing>
+      </w:r>
+    </w:p>
+    <w:p>
+      <w:pPr>
+        <w:pStyle w:val="Caption"/>
+        <w:jc w:val="center"/>
+      </w:pPr>
+      <w:r>
+        <w:t xml:space="preserve">Figure </w:t>
+      </w:r>
+      <w:r>
+        <w:fldChar w:fldCharType="begin"/>
+      </w:r>
+      <w:r>
+        <w:instrText xml:space="preserve"> SEQ Figure \* ARABIC </w:instrText>
+      </w:r>
+      <w:r>
+        <w:fldChar w:fldCharType="separate"/>
+      </w:r>
+      <w:r>
+        <w:rPr>
+          <w:noProof/>
+        </w:rPr>
+        <w:t>8</w:t>
+      </w:r>
+      <w:r>
+        <w:fldChar w:fldCharType="end"/>
+      </w:r>
+      <w:r>
+        <w:t xml:space="preserve"> </w:t>
+      </w:r>
+      <w:r>
+        <w:t xml:space="preserve">Select query to retrieve name of </w:t>
+      </w:r>
+      <w:r>
+        <w:t>nurture</w:t>
+      </w:r>
+      <w:r>
+        <w:t xml:space="preserve"> through </w:t>
+      </w:r>
+      <w:proofErr w:type="gramStart"/>
+      <w:r>
+        <w:t>ID</w:t>
+      </w:r>
+      <w:proofErr w:type="gramEnd"/>
+    </w:p>
+    <w:p>
+      <w:pPr>
+        <w:pStyle w:val="Heading2"/>
+        <w:rPr>
+          <w:sz w:val="24"/>
+          <w:szCs w:val="24"/>
+        </w:rPr>
+      </w:pPr>
+      <w:bookmarkStart w:id="13" w:name="_Toc130810022"/>
+      <w:r>
+        <w:rPr>
+          <w:sz w:val="24"/>
+          <w:szCs w:val="24"/>
+        </w:rPr>
+        <w:t>ASK</w:t>
+      </w:r>
+      <w:bookmarkEnd w:id="13"/>
+    </w:p>
+    <w:p>
+      <w:pPr>
+        <w:pStyle w:val="Heading3"/>
+        <w:ind w:firstLine="708"/>
         <w:rPr>
           <w:rStyle w:val="SubtleEmphasis"/>
           <w:i w:val="0"/>
           <w:iCs w:val="0"/>
           <w:u w:val="single"/>
         </w:rPr>
-        <w:t>legs</w:t>
-      </w:r>
-      <w:bookmarkEnd w:id="12"/>
-      <w:proofErr w:type="gramEnd"/>
-    </w:p>
-    <w:p>
-      <w:pPr>
-        <w:ind w:firstLine="708"/>
-      </w:pPr>
-      <w:r>
-        <w:t xml:space="preserve">Given a </w:t>
-      </w:r>
-      <w:r>
-        <w:t>number of legs</w:t>
-      </w:r>
-      <w:r>
-        <w:t xml:space="preserve"> as an object related to a subject animal ID, this same ID can be used to retrieve the name of the animal names </w:t>
-      </w:r>
-      <w:r>
-        <w:t xml:space="preserve">with this </w:t>
-      </w:r>
-      <w:r>
-        <w:t>number</w:t>
-      </w:r>
-      <w:r>
-        <w:t xml:space="preserve"> of legs.</w:t>
-      </w:r>
-      <w:r>
-        <w:t xml:space="preserve"> </w:t>
-      </w:r>
-      <w:r>
-        <w:t>Since</w:t>
-      </w:r>
-      <w:r>
-        <w:t xml:space="preserve"> 0 values have not been stored, in order to select the animals that have no legs, all of them are selected and then a filter is used to find only the animals that don’t have that feature in relation to their respective ID.  This, however, also retrieved class names and another filter had to be had to exclude those IDs.</w:t>
-      </w:r>
-    </w:p>
-    <w:p>
-      <w:pPr>
-        <w:ind w:firstLine="708"/>
-      </w:pPr>
-    </w:p>
-    <w:p>
-      <w:pPr>
-        <w:pStyle w:val="Heading3"/>
-        <w:ind w:firstLine="708"/>
+      </w:pPr>
+      <w:r>
         <w:rPr>
           <w:rStyle w:val="SubtleEmphasis"/>
           <w:i w:val="0"/>
           <w:iCs w:val="0"/>
           <w:u w:val="single"/>
         </w:rPr>
-      </w:pPr>
-      <w:bookmarkStart w:id="13" w:name="_Toc130810021"/>
-      <w:r>
+        <w:t>Get veracity of an attribute</w:t>
+      </w:r>
+    </w:p>
+    <w:p>
+      <w:r>
+        <w:tab/>
+        <w:t>Given an animal name and an attribute or feature it will return an Boolean result of whether that animal has a certain attribute or if it is a certain of a certain type.</w:t>
+      </w:r>
+    </w:p>
+    <w:p>
+      <w:pPr>
+        <w:keepNext/>
+        <w:jc w:val="center"/>
+      </w:pPr>
+      <w:r>
+        <w:rPr>
+          <w:noProof/>
+        </w:rPr>
+        <w:drawing>
+          <wp:inline distT="0" distB="0" distL="0" distR="0" wp14:anchorId="2BACDC32" wp14:editId="2FCFB5BC">
+            <wp:extent cx="3237718" cy="906896"/>
+            <wp:effectExtent l="0" t="0" r="1270" b="7620"/>
+            <wp:docPr id="13" name="Picture 13" descr="Text&#10;&#10;Description automatically generated"/>
+            <wp:cNvGraphicFramePr>
+              <a:graphicFrameLocks xmlns:a="http://schemas.openxmlformats.org/drawingml/2006/main" noChangeAspect="1"/>
+            </wp:cNvGraphicFramePr>
+            <a:graphic xmlns:a="http://schemas.openxmlformats.org/drawingml/2006/main">
+              <a:graphicData uri="http://schemas.openxmlformats.org/drawingml/2006/picture">
+                <pic:pic xmlns:pic="http://schemas.openxmlformats.org/drawingml/2006/picture">
+                  <pic:nvPicPr>
+                    <pic:cNvPr id="13" name="Picture 13" descr="Text&#10;&#10;Description automatically generated"/>
+                    <pic:cNvPicPr>
+                      <a:picLocks noChangeAspect="1" noChangeArrowheads="1"/>
+                    </pic:cNvPicPr>
+                  </pic:nvPicPr>
+                  <pic:blipFill>
+                    <a:blip r:embed="rId17">
+                      <a:extLst>
+                        <a:ext uri="{28A0092B-C50C-407E-A947-70E740481C1C}">
+                          <a14:useLocalDpi xmlns:a14="http://schemas.microsoft.com/office/drawing/2010/main" val="0"/>
+                        </a:ext>
+                      </a:extLst>
+                    </a:blip>
+                    <a:srcRect/>
+                    <a:stretch>
+                      <a:fillRect/>
+                    </a:stretch>
+                  </pic:blipFill>
+                  <pic:spPr bwMode="auto">
+                    <a:xfrm>
+                      <a:off x="0" y="0"/>
+                      <a:ext cx="3262597" cy="913865"/>
+                    </a:xfrm>
+                    <a:prstGeom prst="rect">
+                      <a:avLst/>
+                    </a:prstGeom>
+                    <a:noFill/>
+                    <a:ln>
+                      <a:noFill/>
+                    </a:ln>
+                  </pic:spPr>
+                </pic:pic>
+              </a:graphicData>
+            </a:graphic>
+          </wp:inline>
+        </w:drawing>
+      </w:r>
+    </w:p>
+    <w:p>
+      <w:pPr>
+        <w:pStyle w:val="Caption"/>
+        <w:jc w:val="center"/>
+      </w:pPr>
+      <w:r>
+        <w:t xml:space="preserve">Figure </w:t>
+      </w:r>
+      <w:r>
+        <w:fldChar w:fldCharType="begin"/>
+      </w:r>
+      <w:r>
+        <w:instrText xml:space="preserve"> SEQ Figure \* ARABIC </w:instrText>
+      </w:r>
+      <w:r>
+        <w:fldChar w:fldCharType="separate"/>
+      </w:r>
+      <w:r>
+        <w:rPr>
+          <w:noProof/>
+        </w:rPr>
+        <w:t>9</w:t>
+      </w:r>
+      <w:r>
+        <w:fldChar w:fldCharType="end"/>
+      </w:r>
+      <w:r>
+        <w:t xml:space="preserve"> Ask query to verify or </w:t>
+      </w:r>
+      <w:proofErr w:type="gramStart"/>
+      <w:r>
+        <w:t>deny  existence</w:t>
+      </w:r>
+      <w:proofErr w:type="gramEnd"/>
+      <w:r>
+        <w:t xml:space="preserve"> of an attribute</w:t>
+      </w:r>
+    </w:p>
+    <w:p>
+      <w:pPr>
+        <w:pStyle w:val="Heading2"/>
+        <w:rPr>
+          <w:sz w:val="24"/>
+          <w:szCs w:val="24"/>
+        </w:rPr>
+      </w:pPr>
+      <w:bookmarkStart w:id="14" w:name="_Toc130810023"/>
+      <w:r>
+        <w:rPr>
+          <w:sz w:val="24"/>
+          <w:szCs w:val="24"/>
+        </w:rPr>
+        <w:t>UPDATE</w:t>
+      </w:r>
+      <w:bookmarkEnd w:id="14"/>
+    </w:p>
+    <w:p>
+      <w:pPr>
+        <w:pStyle w:val="Heading3"/>
+        <w:ind w:firstLine="708"/>
         <w:rPr>
           <w:rStyle w:val="SubtleEmphasis"/>
           <w:i w:val="0"/>
           <w:iCs w:val="0"/>
           <w:u w:val="single"/>
         </w:rPr>
-        <w:t>Get</w:t>
-      </w:r>
+      </w:pPr>
       <w:r>
         <w:rPr>
           <w:rStyle w:val="SubtleEmphasis"/>
@@ -3301,18 +4201,124 @@
           <w:iCs w:val="0"/>
           <w:u w:val="single"/>
         </w:rPr>
-        <w:t xml:space="preserve"> all </w:t>
-      </w:r>
-      <w:r>
+        <w:t>Insert</w:t>
+      </w:r>
+    </w:p>
+    <w:p>
+      <w:r>
+        <w:tab/>
+        <w:t>With an input of an animal name and a category selected, multiple other attributes can be selected as well to add a new entry to the dataset</w:t>
+      </w:r>
+      <w:r>
+        <w:t>.</w:t>
+      </w:r>
+    </w:p>
+    <w:p>
+      <w:pPr>
+        <w:keepNext/>
+        <w:jc w:val="center"/>
+      </w:pPr>
+      <w:r>
+        <w:rPr>
+          <w:noProof/>
+        </w:rPr>
+        <w:lastRenderedPageBreak/>
+        <w:drawing>
+          <wp:inline distT="0" distB="0" distL="0" distR="0" wp14:anchorId="48392E45" wp14:editId="632F6634">
+            <wp:extent cx="3114206" cy="872298"/>
+            <wp:effectExtent l="0" t="0" r="0" b="4445"/>
+            <wp:docPr id="14" name="Picture 14" descr="Text&#10;&#10;Description automatically generated"/>
+            <wp:cNvGraphicFramePr>
+              <a:graphicFrameLocks xmlns:a="http://schemas.openxmlformats.org/drawingml/2006/main" noChangeAspect="1"/>
+            </wp:cNvGraphicFramePr>
+            <a:graphic xmlns:a="http://schemas.openxmlformats.org/drawingml/2006/main">
+              <a:graphicData uri="http://schemas.openxmlformats.org/drawingml/2006/picture">
+                <pic:pic xmlns:pic="http://schemas.openxmlformats.org/drawingml/2006/picture">
+                  <pic:nvPicPr>
+                    <pic:cNvPr id="14" name="Picture 14" descr="Text&#10;&#10;Description automatically generated"/>
+                    <pic:cNvPicPr>
+                      <a:picLocks noChangeAspect="1" noChangeArrowheads="1"/>
+                    </pic:cNvPicPr>
+                  </pic:nvPicPr>
+                  <pic:blipFill>
+                    <a:blip r:embed="rId17">
+                      <a:extLst>
+                        <a:ext uri="{28A0092B-C50C-407E-A947-70E740481C1C}">
+                          <a14:useLocalDpi xmlns:a14="http://schemas.microsoft.com/office/drawing/2010/main" val="0"/>
+                        </a:ext>
+                      </a:extLst>
+                    </a:blip>
+                    <a:srcRect/>
+                    <a:stretch>
+                      <a:fillRect/>
+                    </a:stretch>
+                  </pic:blipFill>
+                  <pic:spPr bwMode="auto">
+                    <a:xfrm>
+                      <a:off x="0" y="0"/>
+                      <a:ext cx="3130487" cy="876858"/>
+                    </a:xfrm>
+                    <a:prstGeom prst="rect">
+                      <a:avLst/>
+                    </a:prstGeom>
+                    <a:noFill/>
+                    <a:ln>
+                      <a:noFill/>
+                    </a:ln>
+                  </pic:spPr>
+                </pic:pic>
+              </a:graphicData>
+            </a:graphic>
+          </wp:inline>
+        </w:drawing>
+      </w:r>
+    </w:p>
+    <w:p>
+      <w:pPr>
+        <w:pStyle w:val="Caption"/>
+        <w:jc w:val="center"/>
+      </w:pPr>
+      <w:r>
+        <w:t xml:space="preserve">Figure </w:t>
+      </w:r>
+      <w:r>
+        <w:fldChar w:fldCharType="begin"/>
+      </w:r>
+      <w:r>
+        <w:instrText xml:space="preserve"> SEQ Figure \* ARABIC </w:instrText>
+      </w:r>
+      <w:r>
+        <w:fldChar w:fldCharType="separate"/>
+      </w:r>
+      <w:r>
+        <w:rPr>
+          <w:noProof/>
+        </w:rPr>
+        <w:t>10</w:t>
+      </w:r>
+      <w:r>
+        <w:fldChar w:fldCharType="end"/>
+      </w:r>
+      <w:r>
+        <w:t xml:space="preserve"> Insert query to add a new entry to </w:t>
+      </w:r>
+      <w:proofErr w:type="gramStart"/>
+      <w:r>
+        <w:t>dataset</w:t>
+      </w:r>
+      <w:proofErr w:type="gramEnd"/>
+    </w:p>
+    <w:p>
+      <w:pPr>
+        <w:pStyle w:val="Heading3"/>
+        <w:ind w:firstLine="708"/>
         <w:rPr>
           <w:rStyle w:val="SubtleEmphasis"/>
           <w:i w:val="0"/>
           <w:iCs w:val="0"/>
           <w:u w:val="single"/>
         </w:rPr>
-        <w:t xml:space="preserve">stored attributes of an </w:t>
-      </w:r>
-      <w:proofErr w:type="gramStart"/>
+      </w:pPr>
       <w:r>
         <w:rPr>
           <w:rStyle w:val="SubtleEmphasis"/>
@@ -3320,74 +4326,127 @@
           <w:iCs w:val="0"/>
           <w:u w:val="single"/>
         </w:rPr>
-        <w:t>animal</w:t>
-      </w:r>
-      <w:bookmarkEnd w:id="13"/>
+        <w:t>Delete</w:t>
+      </w:r>
+    </w:p>
+    <w:p>
+      <w:r>
+        <w:tab/>
+        <w:t xml:space="preserve">This method will look for an </w:t>
+      </w:r>
+      <w:r>
+        <w:t>animal ID</w:t>
+      </w:r>
+      <w:r>
+        <w:t xml:space="preserve"> in relation to a provided name, which, once identified, </w:t>
+      </w:r>
+      <w:proofErr w:type="gramStart"/>
+      <w:r>
+        <w:t>any and all</w:t>
+      </w:r>
+      <w:proofErr w:type="gramEnd"/>
+      <w:r>
+        <w:t xml:space="preserve"> predicates associated with this ID</w:t>
+      </w:r>
+      <w:r>
+        <w:t xml:space="preserve"> will be deleted.</w:t>
+      </w:r>
+    </w:p>
+    <w:p>
+      <w:pPr>
+        <w:keepNext/>
+        <w:jc w:val="center"/>
+      </w:pPr>
+      <w:r>
+        <w:rPr>
+          <w:noProof/>
+        </w:rPr>
+        <w:drawing>
+          <wp:inline distT="0" distB="0" distL="0" distR="0" wp14:anchorId="4C0375EB" wp14:editId="09598CD0">
+            <wp:extent cx="2885084" cy="1156212"/>
+            <wp:effectExtent l="0" t="0" r="0" b="6350"/>
+            <wp:docPr id="15" name="Picture 15" descr="Text&#10;&#10;Description automatically generated with low confidence"/>
+            <wp:cNvGraphicFramePr>
+              <a:graphicFrameLocks xmlns:a="http://schemas.openxmlformats.org/drawingml/2006/main" noChangeAspect="1"/>
+            </wp:cNvGraphicFramePr>
+            <a:graphic xmlns:a="http://schemas.openxmlformats.org/drawingml/2006/main">
+              <a:graphicData uri="http://schemas.openxmlformats.org/drawingml/2006/picture">
+                <pic:pic xmlns:pic="http://schemas.openxmlformats.org/drawingml/2006/picture">
+                  <pic:nvPicPr>
+                    <pic:cNvPr id="15" name="Picture 15" descr="Text&#10;&#10;Description automatically generated with low confidence"/>
+                    <pic:cNvPicPr>
+                      <a:picLocks noChangeAspect="1" noChangeArrowheads="1"/>
+                    </pic:cNvPicPr>
+                  </pic:nvPicPr>
+                  <pic:blipFill>
+                    <a:blip r:embed="rId18">
+                      <a:extLst>
+                        <a:ext uri="{28A0092B-C50C-407E-A947-70E740481C1C}">
+                          <a14:useLocalDpi xmlns:a14="http://schemas.microsoft.com/office/drawing/2010/main" val="0"/>
+                        </a:ext>
+                      </a:extLst>
+                    </a:blip>
+                    <a:srcRect/>
+                    <a:stretch>
+                      <a:fillRect/>
+                    </a:stretch>
+                  </pic:blipFill>
+                  <pic:spPr bwMode="auto">
+                    <a:xfrm>
+                      <a:off x="0" y="0"/>
+                      <a:ext cx="2893302" cy="1159505"/>
+                    </a:xfrm>
+                    <a:prstGeom prst="rect">
+                      <a:avLst/>
+                    </a:prstGeom>
+                    <a:noFill/>
+                    <a:ln>
+                      <a:noFill/>
+                    </a:ln>
+                  </pic:spPr>
+                </pic:pic>
+              </a:graphicData>
+            </a:graphic>
+          </wp:inline>
+        </w:drawing>
+      </w:r>
+    </w:p>
+    <w:p>
+      <w:pPr>
+        <w:pStyle w:val="Caption"/>
+        <w:jc w:val="center"/>
+      </w:pPr>
+      <w:r>
+        <w:t xml:space="preserve">Figure </w:t>
+      </w:r>
+      <w:r>
+        <w:fldChar w:fldCharType="begin"/>
+      </w:r>
+      <w:r>
+        <w:instrText xml:space="preserve"> SEQ Figure \* ARABIC </w:instrText>
+      </w:r>
+      <w:r>
+        <w:fldChar w:fldCharType="separate"/>
+      </w:r>
+      <w:r>
+        <w:rPr>
+          <w:noProof/>
+        </w:rPr>
+        <w:t>11</w:t>
+      </w:r>
+      <w:r>
+        <w:fldChar w:fldCharType="end"/>
+      </w:r>
+      <w:r>
+        <w:t xml:space="preserve"> Delete query to delete all entries related to an animal </w:t>
+      </w:r>
+      <w:proofErr w:type="gramStart"/>
+      <w:r>
+        <w:t>name</w:t>
+      </w:r>
       <w:proofErr w:type="gramEnd"/>
     </w:p>
-    <w:p>
-      <w:pPr>
-        <w:ind w:firstLine="708"/>
-        <w:rPr>
-          <w:rStyle w:val="SubtleEmphasis"/>
-          <w:i w:val="0"/>
-          <w:iCs w:val="0"/>
-          <w:color w:val="auto"/>
-        </w:rPr>
-      </w:pPr>
-      <w:r>
-        <w:t xml:space="preserve">Given the animals name its ID was used to retrieve all related data to that animal. </w:t>
-      </w:r>
-      <w:r>
-        <w:t xml:space="preserve">For both nurture and class predicates, two extra queries </w:t>
-      </w:r>
-      <w:proofErr w:type="gramStart"/>
-      <w:r>
-        <w:t>have to</w:t>
-      </w:r>
-      <w:proofErr w:type="gramEnd"/>
-      <w:r>
-        <w:t xml:space="preserve"> be made to retrieve their names.</w:t>
-      </w:r>
-    </w:p>
     <w:p/>
-    <w:p>
-      <w:pPr>
-        <w:pStyle w:val="Heading2"/>
-        <w:rPr>
-          <w:sz w:val="24"/>
-          <w:szCs w:val="24"/>
-        </w:rPr>
-      </w:pPr>
-      <w:bookmarkStart w:id="14" w:name="_Toc130810022"/>
-      <w:r>
-        <w:rPr>
-          <w:sz w:val="24"/>
-          <w:szCs w:val="24"/>
-        </w:rPr>
-        <w:t>ASK</w:t>
-      </w:r>
-      <w:bookmarkEnd w:id="14"/>
-    </w:p>
-    <w:p/>
-    <w:p>
-      <w:pPr>
-        <w:pStyle w:val="Heading2"/>
-        <w:rPr>
-          <w:sz w:val="24"/>
-          <w:szCs w:val="24"/>
-        </w:rPr>
-      </w:pPr>
-      <w:bookmarkStart w:id="15" w:name="_Toc130810023"/>
-      <w:r>
-        <w:rPr>
-          <w:sz w:val="24"/>
-          <w:szCs w:val="24"/>
-        </w:rPr>
-        <w:t>UPDATE</w:t>
-      </w:r>
-      <w:bookmarkEnd w:id="15"/>
-    </w:p>
     <w:p/>
     <w:p>
       <w:pPr>
@@ -3410,6 +4469,16 @@
     </w:p>
     <w:p>
       <w:pPr>
+        <w:rPr>
+          <w:i/>
+          <w:iCs/>
+          <w:sz w:val="28"/>
+          <w:szCs w:val="28"/>
+        </w:rPr>
+      </w:pPr>
+    </w:p>
+    <w:p>
+      <w:pPr>
         <w:pStyle w:val="IntenseQuote"/>
         <w:rPr>
           <w:i w:val="0"/>
@@ -3418,7 +4487,7 @@
           <w:szCs w:val="28"/>
         </w:rPr>
       </w:pPr>
-      <w:bookmarkStart w:id="16" w:name="_Toc130810024"/>
+      <w:bookmarkStart w:id="15" w:name="_Toc130810024"/>
       <w:r>
         <w:rPr>
           <w:i w:val="0"/>
@@ -3426,10 +4495,9 @@
           <w:sz w:val="28"/>
           <w:szCs w:val="28"/>
         </w:rPr>
-        <w:lastRenderedPageBreak/>
         <w:t>Application Functionality</w:t>
       </w:r>
-      <w:bookmarkEnd w:id="16"/>
+      <w:bookmarkEnd w:id="15"/>
     </w:p>
     <w:p>
       <w:pPr>
@@ -3460,7 +4528,7 @@
           <w:szCs w:val="28"/>
         </w:rPr>
       </w:pPr>
-      <w:bookmarkStart w:id="17" w:name="_Toc130810025"/>
+      <w:bookmarkStart w:id="16" w:name="_Toc130810025"/>
       <w:r>
         <w:rPr>
           <w:i w:val="0"/>
@@ -3471,7 +4539,7 @@
         <w:lastRenderedPageBreak/>
         <w:t>Conclusions</w:t>
       </w:r>
-      <w:bookmarkEnd w:id="17"/>
+      <w:bookmarkEnd w:id="16"/>
     </w:p>
     <w:p>
       <w:pPr>
@@ -3502,7 +4570,7 @@
           <w:szCs w:val="28"/>
         </w:rPr>
       </w:pPr>
-      <w:bookmarkStart w:id="18" w:name="_Toc130810026"/>
+      <w:bookmarkStart w:id="17" w:name="_Toc130810026"/>
       <w:r>
         <w:rPr>
           <w:i w:val="0"/>
@@ -3513,7 +4581,7 @@
         <w:lastRenderedPageBreak/>
         <w:t>Application Configuration</w:t>
       </w:r>
-      <w:bookmarkEnd w:id="18"/>
+      <w:bookmarkEnd w:id="17"/>
     </w:p>
     <w:p>
       <w:pPr>
@@ -3544,7 +4612,7 @@
           <w:szCs w:val="28"/>
         </w:rPr>
       </w:pPr>
-      <w:bookmarkStart w:id="19" w:name="_Toc130810027"/>
+      <w:bookmarkStart w:id="18" w:name="_Toc130810027"/>
       <w:r>
         <w:rPr>
           <w:i w:val="0"/>
@@ -3555,10 +4623,10 @@
         <w:lastRenderedPageBreak/>
         <w:t>References</w:t>
       </w:r>
-      <w:bookmarkEnd w:id="19"/>
+      <w:bookmarkEnd w:id="18"/>
     </w:p>
     <w:sectPr>
-      <w:footerReference w:type="default" r:id="rId9"/>
+      <w:footerReference w:type="default" r:id="rId19"/>
       <w:pgSz w:w="11906" w:h="16838"/>
       <w:pgMar w:top="1417" w:right="1701" w:bottom="1417" w:left="1701" w:header="708" w:footer="708" w:gutter="0"/>
       <w:pgNumType w:start="0"/>

</xml_diff>

<commit_message>
conclusions and functionality (no pictures)
</commit_message>
<xml_diff>
--- a/papers/report.docx
+++ b/papers/report.docx
@@ -668,7 +668,7 @@
             </w:rPr>
             <w:fldChar w:fldCharType="separate"/>
           </w:r>
-          <w:hyperlink w:anchor="_Toc130810009" w:history="1">
+          <w:hyperlink w:anchor="_Toc130847679" w:history="1">
             <w:r>
               <w:rPr>
                 <w:rStyle w:val="Hyperlink"/>
@@ -695,7 +695,7 @@
                 <w:noProof/>
                 <w:webHidden/>
               </w:rPr>
-              <w:instrText xml:space="preserve"> PAGEREF _Toc130810009 \h </w:instrText>
+              <w:instrText xml:space="preserve"> PAGEREF _Toc130847679 \h </w:instrText>
             </w:r>
             <w:r>
               <w:rPr>
@@ -743,7 +743,7 @@
               <w:lang w:val="en-GB" w:eastAsia="en-GB"/>
             </w:rPr>
           </w:pPr>
-          <w:hyperlink w:anchor="_Toc130810010" w:history="1">
+          <w:hyperlink w:anchor="_Toc130847680" w:history="1">
             <w:r>
               <w:rPr>
                 <w:rStyle w:val="Hyperlink"/>
@@ -770,7 +770,7 @@
                 <w:noProof/>
                 <w:webHidden/>
               </w:rPr>
-              <w:instrText xml:space="preserve"> PAGEREF _Toc130810010 \h </w:instrText>
+              <w:instrText xml:space="preserve"> PAGEREF _Toc130847680 \h </w:instrText>
             </w:r>
             <w:r>
               <w:rPr>
@@ -816,7 +816,7 @@
               <w:lang w:eastAsia="en-GB"/>
             </w:rPr>
           </w:pPr>
-          <w:hyperlink w:anchor="_Toc130810011" w:history="1">
+          <w:hyperlink w:anchor="_Toc130847681" w:history="1">
             <w:r>
               <w:rPr>
                 <w:rStyle w:val="Hyperlink"/>
@@ -843,7 +843,7 @@
                 <w:noProof/>
                 <w:webHidden/>
               </w:rPr>
-              <w:instrText xml:space="preserve"> PAGEREF _Toc130810011 \h </w:instrText>
+              <w:instrText xml:space="preserve"> PAGEREF _Toc130847681 \h </w:instrText>
             </w:r>
             <w:r>
               <w:rPr>
@@ -890,7 +890,7 @@
               <w:lang w:eastAsia="en-GB"/>
             </w:rPr>
           </w:pPr>
-          <w:hyperlink w:anchor="_Toc130810012" w:history="1">
+          <w:hyperlink w:anchor="_Toc130847682" w:history="1">
             <w:r>
               <w:rPr>
                 <w:rStyle w:val="Hyperlink"/>
@@ -917,7 +917,7 @@
                 <w:noProof/>
                 <w:webHidden/>
               </w:rPr>
-              <w:instrText xml:space="preserve"> PAGEREF _Toc130810012 \h </w:instrText>
+              <w:instrText xml:space="preserve"> PAGEREF _Toc130847682 \h </w:instrText>
             </w:r>
             <w:r>
               <w:rPr>
@@ -964,7 +964,7 @@
               <w:lang w:eastAsia="en-GB"/>
             </w:rPr>
           </w:pPr>
-          <w:hyperlink w:anchor="_Toc130810013" w:history="1">
+          <w:hyperlink w:anchor="_Toc130847683" w:history="1">
             <w:r>
               <w:rPr>
                 <w:rStyle w:val="Hyperlink"/>
@@ -991,7 +991,7 @@
                 <w:noProof/>
                 <w:webHidden/>
               </w:rPr>
-              <w:instrText xml:space="preserve"> PAGEREF _Toc130810013 \h </w:instrText>
+              <w:instrText xml:space="preserve"> PAGEREF _Toc130847683 \h </w:instrText>
             </w:r>
             <w:r>
               <w:rPr>
@@ -1037,7 +1037,7 @@
               <w:lang w:eastAsia="en-GB"/>
             </w:rPr>
           </w:pPr>
-          <w:hyperlink w:anchor="_Toc130810014" w:history="1">
+          <w:hyperlink w:anchor="_Toc130847684" w:history="1">
             <w:r>
               <w:rPr>
                 <w:rStyle w:val="Hyperlink"/>
@@ -1064,7 +1064,7 @@
                 <w:noProof/>
                 <w:webHidden/>
               </w:rPr>
-              <w:instrText xml:space="preserve"> PAGEREF _Toc130810014 \h </w:instrText>
+              <w:instrText xml:space="preserve"> PAGEREF _Toc130847684 \h </w:instrText>
             </w:r>
             <w:r>
               <w:rPr>
@@ -1112,7 +1112,7 @@
               <w:lang w:val="en-GB" w:eastAsia="en-GB"/>
             </w:rPr>
           </w:pPr>
-          <w:hyperlink w:anchor="_Toc130810015" w:history="1">
+          <w:hyperlink w:anchor="_Toc130847685" w:history="1">
             <w:r>
               <w:rPr>
                 <w:rStyle w:val="Hyperlink"/>
@@ -1139,7 +1139,7 @@
                 <w:noProof/>
                 <w:webHidden/>
               </w:rPr>
-              <w:instrText xml:space="preserve"> PAGEREF _Toc130810015 \h </w:instrText>
+              <w:instrText xml:space="preserve"> PAGEREF _Toc130847685 \h </w:instrText>
             </w:r>
             <w:r>
               <w:rPr>
@@ -1185,7 +1185,7 @@
               <w:lang w:eastAsia="en-GB"/>
             </w:rPr>
           </w:pPr>
-          <w:hyperlink w:anchor="_Toc130810016" w:history="1">
+          <w:hyperlink w:anchor="_Toc130847686" w:history="1">
             <w:r>
               <w:rPr>
                 <w:rStyle w:val="Hyperlink"/>
@@ -1212,7 +1212,7 @@
                 <w:noProof/>
                 <w:webHidden/>
               </w:rPr>
-              <w:instrText xml:space="preserve"> PAGEREF _Toc130810016 \h </w:instrText>
+              <w:instrText xml:space="preserve"> PAGEREF _Toc130847686 \h </w:instrText>
             </w:r>
             <w:r>
               <w:rPr>
@@ -1259,7 +1259,7 @@
               <w:lang w:eastAsia="en-GB"/>
             </w:rPr>
           </w:pPr>
-          <w:hyperlink w:anchor="_Toc130810017" w:history="1">
+          <w:hyperlink w:anchor="_Toc130847687" w:history="1">
             <w:r>
               <w:rPr>
                 <w:rStyle w:val="Hyperlink"/>
@@ -1286,7 +1286,7 @@
                 <w:noProof/>
                 <w:webHidden/>
               </w:rPr>
-              <w:instrText xml:space="preserve"> PAGEREF _Toc130810017 \h </w:instrText>
+              <w:instrText xml:space="preserve"> PAGEREF _Toc130847687 \h </w:instrText>
             </w:r>
             <w:r>
               <w:rPr>
@@ -1333,7 +1333,7 @@
               <w:lang w:eastAsia="en-GB"/>
             </w:rPr>
           </w:pPr>
-          <w:hyperlink w:anchor="_Toc130810018" w:history="1">
+          <w:hyperlink w:anchor="_Toc130847688" w:history="1">
             <w:r>
               <w:rPr>
                 <w:rStyle w:val="Hyperlink"/>
@@ -1360,7 +1360,7 @@
                 <w:noProof/>
                 <w:webHidden/>
               </w:rPr>
-              <w:instrText xml:space="preserve"> PAGEREF _Toc130810018 \h </w:instrText>
+              <w:instrText xml:space="preserve"> PAGEREF _Toc130847688 \h </w:instrText>
             </w:r>
             <w:r>
               <w:rPr>
@@ -1407,13 +1407,13 @@
               <w:lang w:eastAsia="en-GB"/>
             </w:rPr>
           </w:pPr>
-          <w:hyperlink w:anchor="_Toc130810019" w:history="1">
+          <w:hyperlink w:anchor="_Toc130847689" w:history="1">
             <w:r>
               <w:rPr>
                 <w:rStyle w:val="Hyperlink"/>
                 <w:noProof/>
               </w:rPr>
-              <w:t>Get all animals that produce both nurturing</w:t>
+              <w:t>Get all animals that have a certain amount of legs</w:t>
             </w:r>
             <w:r>
               <w:rPr>
@@ -1434,7 +1434,7 @@
                 <w:noProof/>
                 <w:webHidden/>
               </w:rPr>
-              <w:instrText xml:space="preserve"> PAGEREF _Toc130810019 \h </w:instrText>
+              <w:instrText xml:space="preserve"> PAGEREF _Toc130847689 \h </w:instrText>
             </w:r>
             <w:r>
               <w:rPr>
@@ -1454,7 +1454,7 @@
                 <w:noProof/>
                 <w:webHidden/>
               </w:rPr>
-              <w:t>4</w:t>
+              <w:t>5</w:t>
             </w:r>
             <w:r>
               <w:rPr>
@@ -1481,13 +1481,13 @@
               <w:lang w:eastAsia="en-GB"/>
             </w:rPr>
           </w:pPr>
-          <w:hyperlink w:anchor="_Toc130810020" w:history="1">
+          <w:hyperlink w:anchor="_Toc130847690" w:history="1">
             <w:r>
               <w:rPr>
                 <w:rStyle w:val="Hyperlink"/>
                 <w:noProof/>
               </w:rPr>
-              <w:t>Get all animals that have a certain amount of legs</w:t>
+              <w:t>Get all stored attributes of an animal</w:t>
             </w:r>
             <w:r>
               <w:rPr>
@@ -1508,7 +1508,7 @@
                 <w:noProof/>
                 <w:webHidden/>
               </w:rPr>
-              <w:instrText xml:space="preserve"> PAGEREF _Toc130810020 \h </w:instrText>
+              <w:instrText xml:space="preserve"> PAGEREF _Toc130847690 \h </w:instrText>
             </w:r>
             <w:r>
               <w:rPr>
@@ -1528,7 +1528,80 @@
                 <w:noProof/>
                 <w:webHidden/>
               </w:rPr>
-              <w:t>4</w:t>
+              <w:t>5</w:t>
+            </w:r>
+            <w:r>
+              <w:rPr>
+                <w:noProof/>
+                <w:webHidden/>
+              </w:rPr>
+              <w:fldChar w:fldCharType="end"/>
+            </w:r>
+          </w:hyperlink>
+        </w:p>
+        <w:p>
+          <w:pPr>
+            <w:pStyle w:val="TOC2"/>
+            <w:tabs>
+              <w:tab w:val="right" w:leader="dot" w:pos="8494"/>
+            </w:tabs>
+            <w:rPr>
+              <w:rFonts w:eastAsiaTheme="minorEastAsia" w:cstheme="minorBidi"/>
+              <w:smallCaps w:val="0"/>
+              <w:noProof/>
+              <w:sz w:val="22"/>
+              <w:szCs w:val="22"/>
+              <w:lang w:eastAsia="en-GB"/>
+            </w:rPr>
+          </w:pPr>
+          <w:hyperlink w:anchor="_Toc130847691" w:history="1">
+            <w:r>
+              <w:rPr>
+                <w:rStyle w:val="Hyperlink"/>
+                <w:noProof/>
+              </w:rPr>
+              <w:t>ASK</w:t>
+            </w:r>
+            <w:r>
+              <w:rPr>
+                <w:noProof/>
+                <w:webHidden/>
+              </w:rPr>
+              <w:tab/>
+            </w:r>
+            <w:r>
+              <w:rPr>
+                <w:noProof/>
+                <w:webHidden/>
+              </w:rPr>
+              <w:fldChar w:fldCharType="begin"/>
+            </w:r>
+            <w:r>
+              <w:rPr>
+                <w:noProof/>
+                <w:webHidden/>
+              </w:rPr>
+              <w:instrText xml:space="preserve"> PAGEREF _Toc130847691 \h </w:instrText>
+            </w:r>
+            <w:r>
+              <w:rPr>
+                <w:noProof/>
+                <w:webHidden/>
+              </w:rPr>
+            </w:r>
+            <w:r>
+              <w:rPr>
+                <w:noProof/>
+                <w:webHidden/>
+              </w:rPr>
+              <w:fldChar w:fldCharType="separate"/>
+            </w:r>
+            <w:r>
+              <w:rPr>
+                <w:noProof/>
+                <w:webHidden/>
+              </w:rPr>
+              <w:t>6</w:t>
             </w:r>
             <w:r>
               <w:rPr>
@@ -1555,13 +1628,13 @@
               <w:lang w:eastAsia="en-GB"/>
             </w:rPr>
           </w:pPr>
-          <w:hyperlink w:anchor="_Toc130810021" w:history="1">
+          <w:hyperlink w:anchor="_Toc130847692" w:history="1">
             <w:r>
               <w:rPr>
                 <w:rStyle w:val="Hyperlink"/>
                 <w:noProof/>
               </w:rPr>
-              <w:t>Get all stored attributes of an animal</w:t>
+              <w:t>Get veracity of an attribute</w:t>
             </w:r>
             <w:r>
               <w:rPr>
@@ -1582,7 +1655,7 @@
                 <w:noProof/>
                 <w:webHidden/>
               </w:rPr>
-              <w:instrText xml:space="preserve"> PAGEREF _Toc130810021 \h </w:instrText>
+              <w:instrText xml:space="preserve"> PAGEREF _Toc130847692 \h </w:instrText>
             </w:r>
             <w:r>
               <w:rPr>
@@ -1602,7 +1675,7 @@
                 <w:noProof/>
                 <w:webHidden/>
               </w:rPr>
-              <w:t>4</w:t>
+              <w:t>6</w:t>
             </w:r>
             <w:r>
               <w:rPr>
@@ -1628,13 +1701,13 @@
               <w:lang w:eastAsia="en-GB"/>
             </w:rPr>
           </w:pPr>
-          <w:hyperlink w:anchor="_Toc130810022" w:history="1">
+          <w:hyperlink w:anchor="_Toc130847693" w:history="1">
             <w:r>
               <w:rPr>
                 <w:rStyle w:val="Hyperlink"/>
                 <w:noProof/>
               </w:rPr>
-              <w:t>ASK</w:t>
+              <w:t>UPDATE</w:t>
             </w:r>
             <w:r>
               <w:rPr>
@@ -1655,7 +1728,7 @@
                 <w:noProof/>
                 <w:webHidden/>
               </w:rPr>
-              <w:instrText xml:space="preserve"> PAGEREF _Toc130810022 \h </w:instrText>
+              <w:instrText xml:space="preserve"> PAGEREF _Toc130847693 \h </w:instrText>
             </w:r>
             <w:r>
               <w:rPr>
@@ -1675,7 +1748,7 @@
                 <w:noProof/>
                 <w:webHidden/>
               </w:rPr>
-              <w:t>4</w:t>
+              <w:t>6</w:t>
             </w:r>
             <w:r>
               <w:rPr>
@@ -1688,26 +1761,27 @@
         </w:p>
         <w:p>
           <w:pPr>
-            <w:pStyle w:val="TOC2"/>
+            <w:pStyle w:val="TOC3"/>
             <w:tabs>
               <w:tab w:val="right" w:leader="dot" w:pos="8494"/>
             </w:tabs>
             <w:rPr>
               <w:rFonts w:eastAsiaTheme="minorEastAsia" w:cstheme="minorBidi"/>
-              <w:smallCaps w:val="0"/>
+              <w:i w:val="0"/>
+              <w:iCs w:val="0"/>
               <w:noProof/>
               <w:sz w:val="22"/>
               <w:szCs w:val="22"/>
               <w:lang w:eastAsia="en-GB"/>
             </w:rPr>
           </w:pPr>
-          <w:hyperlink w:anchor="_Toc130810023" w:history="1">
+          <w:hyperlink w:anchor="_Toc130847694" w:history="1">
             <w:r>
               <w:rPr>
                 <w:rStyle w:val="Hyperlink"/>
                 <w:noProof/>
               </w:rPr>
-              <w:t>UPDATE</w:t>
+              <w:t>Insert</w:t>
             </w:r>
             <w:r>
               <w:rPr>
@@ -1728,7 +1802,7 @@
                 <w:noProof/>
                 <w:webHidden/>
               </w:rPr>
-              <w:instrText xml:space="preserve"> PAGEREF _Toc130810023 \h </w:instrText>
+              <w:instrText xml:space="preserve"> PAGEREF _Toc130847694 \h </w:instrText>
             </w:r>
             <w:r>
               <w:rPr>
@@ -1748,7 +1822,81 @@
                 <w:noProof/>
                 <w:webHidden/>
               </w:rPr>
-              <w:t>4</w:t>
+              <w:t>6</w:t>
+            </w:r>
+            <w:r>
+              <w:rPr>
+                <w:noProof/>
+                <w:webHidden/>
+              </w:rPr>
+              <w:fldChar w:fldCharType="end"/>
+            </w:r>
+          </w:hyperlink>
+        </w:p>
+        <w:p>
+          <w:pPr>
+            <w:pStyle w:val="TOC3"/>
+            <w:tabs>
+              <w:tab w:val="right" w:leader="dot" w:pos="8494"/>
+            </w:tabs>
+            <w:rPr>
+              <w:rFonts w:eastAsiaTheme="minorEastAsia" w:cstheme="minorBidi"/>
+              <w:i w:val="0"/>
+              <w:iCs w:val="0"/>
+              <w:noProof/>
+              <w:sz w:val="22"/>
+              <w:szCs w:val="22"/>
+              <w:lang w:eastAsia="en-GB"/>
+            </w:rPr>
+          </w:pPr>
+          <w:hyperlink w:anchor="_Toc130847695" w:history="1">
+            <w:r>
+              <w:rPr>
+                <w:rStyle w:val="Hyperlink"/>
+                <w:noProof/>
+              </w:rPr>
+              <w:t>Delete</w:t>
+            </w:r>
+            <w:r>
+              <w:rPr>
+                <w:noProof/>
+                <w:webHidden/>
+              </w:rPr>
+              <w:tab/>
+            </w:r>
+            <w:r>
+              <w:rPr>
+                <w:noProof/>
+                <w:webHidden/>
+              </w:rPr>
+              <w:fldChar w:fldCharType="begin"/>
+            </w:r>
+            <w:r>
+              <w:rPr>
+                <w:noProof/>
+                <w:webHidden/>
+              </w:rPr>
+              <w:instrText xml:space="preserve"> PAGEREF _Toc130847695 \h </w:instrText>
+            </w:r>
+            <w:r>
+              <w:rPr>
+                <w:noProof/>
+                <w:webHidden/>
+              </w:rPr>
+            </w:r>
+            <w:r>
+              <w:rPr>
+                <w:noProof/>
+                <w:webHidden/>
+              </w:rPr>
+              <w:fldChar w:fldCharType="separate"/>
+            </w:r>
+            <w:r>
+              <w:rPr>
+                <w:noProof/>
+                <w:webHidden/>
+              </w:rPr>
+              <w:t>7</w:t>
             </w:r>
             <w:r>
               <w:rPr>
@@ -1776,7 +1924,7 @@
               <w:lang w:val="en-GB" w:eastAsia="en-GB"/>
             </w:rPr>
           </w:pPr>
-          <w:hyperlink w:anchor="_Toc130810024" w:history="1">
+          <w:hyperlink w:anchor="_Toc130847696" w:history="1">
             <w:r>
               <w:rPr>
                 <w:rStyle w:val="Hyperlink"/>
@@ -1803,7 +1951,7 @@
                 <w:noProof/>
                 <w:webHidden/>
               </w:rPr>
-              <w:instrText xml:space="preserve"> PAGEREF _Toc130810024 \h </w:instrText>
+              <w:instrText xml:space="preserve"> PAGEREF _Toc130847696 \h </w:instrText>
             </w:r>
             <w:r>
               <w:rPr>
@@ -1823,7 +1971,299 @@
                 <w:noProof/>
                 <w:webHidden/>
               </w:rPr>
-              <w:t>5</w:t>
+              <w:t>8</w:t>
+            </w:r>
+            <w:r>
+              <w:rPr>
+                <w:noProof/>
+                <w:webHidden/>
+              </w:rPr>
+              <w:fldChar w:fldCharType="end"/>
+            </w:r>
+          </w:hyperlink>
+        </w:p>
+        <w:p>
+          <w:pPr>
+            <w:pStyle w:val="TOC2"/>
+            <w:tabs>
+              <w:tab w:val="right" w:leader="dot" w:pos="8494"/>
+            </w:tabs>
+            <w:rPr>
+              <w:rFonts w:eastAsiaTheme="minorEastAsia" w:cstheme="minorBidi"/>
+              <w:smallCaps w:val="0"/>
+              <w:noProof/>
+              <w:sz w:val="22"/>
+              <w:szCs w:val="22"/>
+              <w:lang w:eastAsia="en-GB"/>
+            </w:rPr>
+          </w:pPr>
+          <w:hyperlink w:anchor="_Toc130847697" w:history="1">
+            <w:r>
+              <w:rPr>
+                <w:rStyle w:val="Hyperlink"/>
+                <w:noProof/>
+              </w:rPr>
+              <w:t>Home</w:t>
+            </w:r>
+            <w:r>
+              <w:rPr>
+                <w:noProof/>
+                <w:webHidden/>
+              </w:rPr>
+              <w:tab/>
+            </w:r>
+            <w:r>
+              <w:rPr>
+                <w:noProof/>
+                <w:webHidden/>
+              </w:rPr>
+              <w:fldChar w:fldCharType="begin"/>
+            </w:r>
+            <w:r>
+              <w:rPr>
+                <w:noProof/>
+                <w:webHidden/>
+              </w:rPr>
+              <w:instrText xml:space="preserve"> PAGEREF _Toc130847697 \h </w:instrText>
+            </w:r>
+            <w:r>
+              <w:rPr>
+                <w:noProof/>
+                <w:webHidden/>
+              </w:rPr>
+            </w:r>
+            <w:r>
+              <w:rPr>
+                <w:noProof/>
+                <w:webHidden/>
+              </w:rPr>
+              <w:fldChar w:fldCharType="separate"/>
+            </w:r>
+            <w:r>
+              <w:rPr>
+                <w:noProof/>
+                <w:webHidden/>
+              </w:rPr>
+              <w:t>8</w:t>
+            </w:r>
+            <w:r>
+              <w:rPr>
+                <w:noProof/>
+                <w:webHidden/>
+              </w:rPr>
+              <w:fldChar w:fldCharType="end"/>
+            </w:r>
+          </w:hyperlink>
+        </w:p>
+        <w:p>
+          <w:pPr>
+            <w:pStyle w:val="TOC2"/>
+            <w:tabs>
+              <w:tab w:val="right" w:leader="dot" w:pos="8494"/>
+            </w:tabs>
+            <w:rPr>
+              <w:rFonts w:eastAsiaTheme="minorEastAsia" w:cstheme="minorBidi"/>
+              <w:smallCaps w:val="0"/>
+              <w:noProof/>
+              <w:sz w:val="22"/>
+              <w:szCs w:val="22"/>
+              <w:lang w:eastAsia="en-GB"/>
+            </w:rPr>
+          </w:pPr>
+          <w:hyperlink w:anchor="_Toc130847698" w:history="1">
+            <w:r>
+              <w:rPr>
+                <w:rStyle w:val="Hyperlink"/>
+                <w:noProof/>
+              </w:rPr>
+              <w:t>Configs</w:t>
+            </w:r>
+            <w:r>
+              <w:rPr>
+                <w:noProof/>
+                <w:webHidden/>
+              </w:rPr>
+              <w:tab/>
+            </w:r>
+            <w:r>
+              <w:rPr>
+                <w:noProof/>
+                <w:webHidden/>
+              </w:rPr>
+              <w:fldChar w:fldCharType="begin"/>
+            </w:r>
+            <w:r>
+              <w:rPr>
+                <w:noProof/>
+                <w:webHidden/>
+              </w:rPr>
+              <w:instrText xml:space="preserve"> PAGEREF _Toc130847698 \h </w:instrText>
+            </w:r>
+            <w:r>
+              <w:rPr>
+                <w:noProof/>
+                <w:webHidden/>
+              </w:rPr>
+            </w:r>
+            <w:r>
+              <w:rPr>
+                <w:noProof/>
+                <w:webHidden/>
+              </w:rPr>
+              <w:fldChar w:fldCharType="separate"/>
+            </w:r>
+            <w:r>
+              <w:rPr>
+                <w:noProof/>
+                <w:webHidden/>
+              </w:rPr>
+              <w:t>8</w:t>
+            </w:r>
+            <w:r>
+              <w:rPr>
+                <w:noProof/>
+                <w:webHidden/>
+              </w:rPr>
+              <w:fldChar w:fldCharType="end"/>
+            </w:r>
+          </w:hyperlink>
+        </w:p>
+        <w:p>
+          <w:pPr>
+            <w:pStyle w:val="TOC2"/>
+            <w:tabs>
+              <w:tab w:val="right" w:leader="dot" w:pos="8494"/>
+            </w:tabs>
+            <w:rPr>
+              <w:rFonts w:eastAsiaTheme="minorEastAsia" w:cstheme="minorBidi"/>
+              <w:smallCaps w:val="0"/>
+              <w:noProof/>
+              <w:sz w:val="22"/>
+              <w:szCs w:val="22"/>
+              <w:lang w:eastAsia="en-GB"/>
+            </w:rPr>
+          </w:pPr>
+          <w:hyperlink w:anchor="_Toc130847699" w:history="1">
+            <w:r>
+              <w:rPr>
+                <w:rStyle w:val="Hyperlink"/>
+                <w:noProof/>
+              </w:rPr>
+              <w:t>Queries</w:t>
+            </w:r>
+            <w:r>
+              <w:rPr>
+                <w:noProof/>
+                <w:webHidden/>
+              </w:rPr>
+              <w:tab/>
+            </w:r>
+            <w:r>
+              <w:rPr>
+                <w:noProof/>
+                <w:webHidden/>
+              </w:rPr>
+              <w:fldChar w:fldCharType="begin"/>
+            </w:r>
+            <w:r>
+              <w:rPr>
+                <w:noProof/>
+                <w:webHidden/>
+              </w:rPr>
+              <w:instrText xml:space="preserve"> PAGEREF _Toc130847699 \h </w:instrText>
+            </w:r>
+            <w:r>
+              <w:rPr>
+                <w:noProof/>
+                <w:webHidden/>
+              </w:rPr>
+            </w:r>
+            <w:r>
+              <w:rPr>
+                <w:noProof/>
+                <w:webHidden/>
+              </w:rPr>
+              <w:fldChar w:fldCharType="separate"/>
+            </w:r>
+            <w:r>
+              <w:rPr>
+                <w:noProof/>
+                <w:webHidden/>
+              </w:rPr>
+              <w:t>8</w:t>
+            </w:r>
+            <w:r>
+              <w:rPr>
+                <w:noProof/>
+                <w:webHidden/>
+              </w:rPr>
+              <w:fldChar w:fldCharType="end"/>
+            </w:r>
+          </w:hyperlink>
+        </w:p>
+        <w:p>
+          <w:pPr>
+            <w:pStyle w:val="TOC2"/>
+            <w:tabs>
+              <w:tab w:val="right" w:leader="dot" w:pos="8494"/>
+            </w:tabs>
+            <w:rPr>
+              <w:rFonts w:eastAsiaTheme="minorEastAsia" w:cstheme="minorBidi"/>
+              <w:smallCaps w:val="0"/>
+              <w:noProof/>
+              <w:sz w:val="22"/>
+              <w:szCs w:val="22"/>
+              <w:lang w:eastAsia="en-GB"/>
+            </w:rPr>
+          </w:pPr>
+          <w:hyperlink w:anchor="_Toc130847700" w:history="1">
+            <w:r>
+              <w:rPr>
+                <w:rStyle w:val="Hyperlink"/>
+                <w:noProof/>
+              </w:rPr>
+              <w:t>Ask</w:t>
+            </w:r>
+            <w:r>
+              <w:rPr>
+                <w:noProof/>
+                <w:webHidden/>
+              </w:rPr>
+              <w:tab/>
+            </w:r>
+            <w:r>
+              <w:rPr>
+                <w:noProof/>
+                <w:webHidden/>
+              </w:rPr>
+              <w:fldChar w:fldCharType="begin"/>
+            </w:r>
+            <w:r>
+              <w:rPr>
+                <w:noProof/>
+                <w:webHidden/>
+              </w:rPr>
+              <w:instrText xml:space="preserve"> PAGEREF _Toc130847700 \h </w:instrText>
+            </w:r>
+            <w:r>
+              <w:rPr>
+                <w:noProof/>
+                <w:webHidden/>
+              </w:rPr>
+            </w:r>
+            <w:r>
+              <w:rPr>
+                <w:noProof/>
+                <w:webHidden/>
+              </w:rPr>
+              <w:fldChar w:fldCharType="separate"/>
+            </w:r>
+            <w:r>
+              <w:rPr>
+                <w:noProof/>
+                <w:webHidden/>
+              </w:rPr>
+              <w:t>8</w:t>
             </w:r>
             <w:r>
               <w:rPr>
@@ -1851,7 +2291,7 @@
               <w:lang w:val="en-GB" w:eastAsia="en-GB"/>
             </w:rPr>
           </w:pPr>
-          <w:hyperlink w:anchor="_Toc130810025" w:history="1">
+          <w:hyperlink w:anchor="_Toc130847701" w:history="1">
             <w:r>
               <w:rPr>
                 <w:rStyle w:val="Hyperlink"/>
@@ -1878,7 +2318,7 @@
                 <w:noProof/>
                 <w:webHidden/>
               </w:rPr>
-              <w:instrText xml:space="preserve"> PAGEREF _Toc130810025 \h </w:instrText>
+              <w:instrText xml:space="preserve"> PAGEREF _Toc130847701 \h </w:instrText>
             </w:r>
             <w:r>
               <w:rPr>
@@ -1898,7 +2338,7 @@
                 <w:noProof/>
                 <w:webHidden/>
               </w:rPr>
-              <w:t>6</w:t>
+              <w:t>9</w:t>
             </w:r>
             <w:r>
               <w:rPr>
@@ -1926,7 +2366,7 @@
               <w:lang w:val="en-GB" w:eastAsia="en-GB"/>
             </w:rPr>
           </w:pPr>
-          <w:hyperlink w:anchor="_Toc130810026" w:history="1">
+          <w:hyperlink w:anchor="_Toc130847702" w:history="1">
             <w:r>
               <w:rPr>
                 <w:rStyle w:val="Hyperlink"/>
@@ -1953,7 +2393,7 @@
                 <w:noProof/>
                 <w:webHidden/>
               </w:rPr>
-              <w:instrText xml:space="preserve"> PAGEREF _Toc130810026 \h </w:instrText>
+              <w:instrText xml:space="preserve"> PAGEREF _Toc130847702 \h </w:instrText>
             </w:r>
             <w:r>
               <w:rPr>
@@ -1973,7 +2413,7 @@
                 <w:noProof/>
                 <w:webHidden/>
               </w:rPr>
-              <w:t>7</w:t>
+              <w:t>10</w:t>
             </w:r>
             <w:r>
               <w:rPr>
@@ -2001,7 +2441,7 @@
               <w:lang w:val="en-GB" w:eastAsia="en-GB"/>
             </w:rPr>
           </w:pPr>
-          <w:hyperlink w:anchor="_Toc130810027" w:history="1">
+          <w:hyperlink w:anchor="_Toc130847703" w:history="1">
             <w:r>
               <w:rPr>
                 <w:rStyle w:val="Hyperlink"/>
@@ -2028,7 +2468,7 @@
                 <w:noProof/>
                 <w:webHidden/>
               </w:rPr>
-              <w:instrText xml:space="preserve"> PAGEREF _Toc130810027 \h </w:instrText>
+              <w:instrText xml:space="preserve"> PAGEREF _Toc130847703 \h </w:instrText>
             </w:r>
             <w:r>
               <w:rPr>
@@ -2048,7 +2488,7 @@
                 <w:noProof/>
                 <w:webHidden/>
               </w:rPr>
-              <w:t>8</w:t>
+              <w:t>11</w:t>
             </w:r>
             <w:r>
               <w:rPr>
@@ -2112,7 +2552,7 @@
           <w:szCs w:val="28"/>
         </w:rPr>
       </w:pPr>
-      <w:bookmarkStart w:id="0" w:name="_Toc130810009"/>
+      <w:bookmarkStart w:id="0" w:name="_Toc130847679"/>
       <w:r>
         <w:rPr>
           <w:i w:val="0"/>
@@ -2514,7 +2954,7 @@
           <w:szCs w:val="28"/>
         </w:rPr>
       </w:pPr>
-      <w:bookmarkStart w:id="1" w:name="_Toc130810010"/>
+      <w:bookmarkStart w:id="1" w:name="_Toc130847680"/>
       <w:r>
         <w:rPr>
           <w:i w:val="0"/>
@@ -2539,7 +2979,7 @@
           <w:szCs w:val="24"/>
         </w:rPr>
       </w:pPr>
-      <w:bookmarkStart w:id="2" w:name="_Toc130810011"/>
+      <w:bookmarkStart w:id="2" w:name="_Toc130847681"/>
       <w:r>
         <w:rPr>
           <w:sz w:val="24"/>
@@ -2590,7 +3030,7 @@
           <w:u w:val="single"/>
         </w:rPr>
       </w:pPr>
-      <w:bookmarkStart w:id="3" w:name="_Toc130810012"/>
+      <w:bookmarkStart w:id="3" w:name="_Toc130847682"/>
       <w:r>
         <w:rPr>
           <w:rStyle w:val="SubtleEmphasis"/>
@@ -2640,7 +3080,7 @@
           <w:u w:val="single"/>
         </w:rPr>
       </w:pPr>
-      <w:bookmarkStart w:id="4" w:name="_Toc130810013"/>
+      <w:bookmarkStart w:id="4" w:name="_Toc130847683"/>
       <w:r>
         <w:rPr>
           <w:rStyle w:val="SubtleEmphasis"/>
@@ -2811,7 +3251,7 @@
           <w:szCs w:val="24"/>
         </w:rPr>
       </w:pPr>
-      <w:bookmarkStart w:id="5" w:name="_Toc130810014"/>
+      <w:bookmarkStart w:id="5" w:name="_Toc130847684"/>
       <w:r>
         <w:rPr>
           <w:sz w:val="24"/>
@@ -2955,7 +3395,7 @@
           <w:szCs w:val="28"/>
         </w:rPr>
       </w:pPr>
-      <w:bookmarkStart w:id="6" w:name="_Toc130810015"/>
+      <w:bookmarkStart w:id="6" w:name="_Toc130847685"/>
       <w:r>
         <w:rPr>
           <w:i w:val="0"/>
@@ -2976,7 +3416,7 @@
           <w:szCs w:val="24"/>
         </w:rPr>
       </w:pPr>
-      <w:bookmarkStart w:id="7" w:name="_Toc130810016"/>
+      <w:bookmarkStart w:id="7" w:name="_Toc130847686"/>
       <w:r>
         <w:rPr>
           <w:sz w:val="24"/>
@@ -2997,7 +3437,7 @@
           <w:u w:val="single"/>
         </w:rPr>
       </w:pPr>
-      <w:bookmarkStart w:id="8" w:name="_Toc130810017"/>
+      <w:bookmarkStart w:id="8" w:name="_Toc130847687"/>
       <w:r>
         <w:rPr>
           <w:rStyle w:val="SubtleEmphasis"/>
@@ -3155,7 +3595,7 @@
           <w:u w:val="single"/>
         </w:rPr>
       </w:pPr>
-      <w:bookmarkStart w:id="10" w:name="_Toc130810018"/>
+      <w:bookmarkStart w:id="10" w:name="_Toc130847688"/>
       <w:r>
         <w:rPr>
           <w:rStyle w:val="SubtleEmphasis"/>
@@ -3410,7 +3850,7 @@
           <w:u w:val="single"/>
         </w:rPr>
       </w:pPr>
-      <w:bookmarkStart w:id="11" w:name="_Toc130810020"/>
+      <w:bookmarkStart w:id="11" w:name="_Toc130847689"/>
       <w:r>
         <w:rPr>
           <w:rStyle w:val="SubtleEmphasis"/>
@@ -3682,7 +4122,7 @@
           <w:u w:val="single"/>
         </w:rPr>
       </w:pPr>
-      <w:bookmarkStart w:id="12" w:name="_Toc130810021"/>
+      <w:bookmarkStart w:id="12" w:name="_Toc130847690"/>
       <w:r>
         <w:rPr>
           <w:rStyle w:val="SubtleEmphasis"/>
@@ -4031,7 +4471,7 @@
           <w:szCs w:val="24"/>
         </w:rPr>
       </w:pPr>
-      <w:bookmarkStart w:id="13" w:name="_Toc130810022"/>
+      <w:bookmarkStart w:id="13" w:name="_Toc130847691"/>
       <w:r>
         <w:rPr>
           <w:sz w:val="24"/>
@@ -4052,6 +4492,7 @@
           <w:u w:val="single"/>
         </w:rPr>
       </w:pPr>
+      <w:bookmarkStart w:id="14" w:name="_Toc130847692"/>
       <w:r>
         <w:rPr>
           <w:rStyle w:val="SubtleEmphasis"/>
@@ -4061,6 +4502,7 @@
         </w:rPr>
         <w:t>Get veracity of an attribute</w:t>
       </w:r>
+      <w:bookmarkEnd w:id="14"/>
     </w:p>
     <w:p>
       <w:r>
@@ -4173,7 +4615,7 @@
           <w:szCs w:val="24"/>
         </w:rPr>
       </w:pPr>
-      <w:bookmarkStart w:id="14" w:name="_Toc130810023"/>
+      <w:bookmarkStart w:id="15" w:name="_Toc130847693"/>
       <w:r>
         <w:rPr>
           <w:sz w:val="24"/>
@@ -4181,7 +4623,7 @@
         </w:rPr>
         <w:t>UPDATE</w:t>
       </w:r>
-      <w:bookmarkEnd w:id="14"/>
+      <w:bookmarkEnd w:id="15"/>
     </w:p>
     <w:p>
       <w:pPr>
@@ -4194,6 +4636,7 @@
           <w:u w:val="single"/>
         </w:rPr>
       </w:pPr>
+      <w:bookmarkStart w:id="16" w:name="_Toc130847694"/>
       <w:r>
         <w:rPr>
           <w:rStyle w:val="SubtleEmphasis"/>
@@ -4203,6 +4646,7 @@
         </w:rPr>
         <w:t>Insert</w:t>
       </w:r>
+      <w:bookmarkEnd w:id="16"/>
     </w:p>
     <w:p>
       <w:r>
@@ -4319,6 +4763,7 @@
           <w:u w:val="single"/>
         </w:rPr>
       </w:pPr>
+      <w:bookmarkStart w:id="17" w:name="_Toc130847695"/>
       <w:r>
         <w:rPr>
           <w:rStyle w:val="SubtleEmphasis"/>
@@ -4328,17 +4773,12 @@
         </w:rPr>
         <w:t>Delete</w:t>
       </w:r>
+      <w:bookmarkEnd w:id="17"/>
     </w:p>
     <w:p>
       <w:r>
         <w:tab/>
-        <w:t xml:space="preserve">This method will look for an </w:t>
-      </w:r>
-      <w:r>
-        <w:t>animal ID</w:t>
-      </w:r>
-      <w:r>
-        <w:t xml:space="preserve"> in relation to a provided name, which, once identified, </w:t>
+        <w:t xml:space="preserve">This method will look for an animal ID in relation to a provided name, which, once identified, </w:t>
       </w:r>
       <w:proofErr w:type="gramStart"/>
       <w:r>
@@ -4469,6 +4909,171 @@
     </w:p>
     <w:p>
       <w:pPr>
+        <w:pStyle w:val="IntenseQuote"/>
+        <w:rPr>
+          <w:i w:val="0"/>
+          <w:iCs w:val="0"/>
+          <w:sz w:val="28"/>
+          <w:szCs w:val="28"/>
+        </w:rPr>
+      </w:pPr>
+      <w:bookmarkStart w:id="18" w:name="_Toc130847696"/>
+      <w:r>
+        <w:rPr>
+          <w:i w:val="0"/>
+          <w:iCs w:val="0"/>
+          <w:sz w:val="28"/>
+          <w:szCs w:val="28"/>
+        </w:rPr>
+        <w:lastRenderedPageBreak/>
+        <w:t>Application Functionality</w:t>
+      </w:r>
+      <w:bookmarkEnd w:id="18"/>
+    </w:p>
+    <w:p>
+      <w:pPr>
+        <w:pStyle w:val="Heading2"/>
+        <w:rPr>
+          <w:sz w:val="24"/>
+          <w:szCs w:val="24"/>
+        </w:rPr>
+      </w:pPr>
+      <w:bookmarkStart w:id="19" w:name="_Toc130847697"/>
+      <w:r>
+        <w:rPr>
+          <w:sz w:val="24"/>
+          <w:szCs w:val="24"/>
+        </w:rPr>
+        <w:t>Home</w:t>
+      </w:r>
+      <w:bookmarkEnd w:id="19"/>
+    </w:p>
+    <w:p>
+      <w:pPr>
+        <w:ind w:firstLine="708"/>
+      </w:pPr>
+      <w:r>
+        <w:t>The "home" tab provides users with an introduction to the website's purpose and content. It includes a brief description of the three other tabs, configs, queries, and ask, along with links to each tab. This makes it easy for users to navigate to the tab that best suits their needs. The "home" tab serves as a landing page that welcomes users and gives them a high-level understanding of the website's functionalities.</w:t>
+      </w:r>
+    </w:p>
+    <w:p>
+      <w:pPr>
+        <w:pStyle w:val="Heading2"/>
+        <w:rPr>
+          <w:sz w:val="24"/>
+          <w:szCs w:val="24"/>
+        </w:rPr>
+      </w:pPr>
+      <w:bookmarkStart w:id="20" w:name="_Toc130847698"/>
+      <w:r>
+        <w:rPr>
+          <w:sz w:val="24"/>
+          <w:szCs w:val="24"/>
+        </w:rPr>
+        <w:t>Configs</w:t>
+      </w:r>
+      <w:bookmarkEnd w:id="20"/>
+    </w:p>
+    <w:p>
+      <w:pPr>
+        <w:ind w:firstLine="708"/>
+      </w:pPr>
+      <w:r>
+        <w:t>The configs tab on our website is designed for admin users and allows them to update the database by deleting or adding entries to it. This functionality is crucial for maintaining an up-to-date and accurate database</w:t>
+      </w:r>
+      <w:r>
+        <w:t>.</w:t>
+      </w:r>
+    </w:p>
+    <w:p>
+      <w:pPr>
+        <w:ind w:firstLine="708"/>
+      </w:pPr>
+      <w:r>
+        <w:t>Th</w:t>
+      </w:r>
+      <w:r>
+        <w:t xml:space="preserve">is </w:t>
+      </w:r>
+      <w:r>
+        <w:t>tab also allows for the addition of new entries to the database. This is useful in cases where new information becomes available or when the database needs to be expanded to include additional data. Admin users can add new entries to the database, along with relevant metadata and annotations, ensuring that the new data is properly integrated and can be easily queried by users.</w:t>
+      </w:r>
+    </w:p>
+    <w:p>
+      <w:pPr>
+        <w:pStyle w:val="Heading2"/>
+        <w:rPr>
+          <w:sz w:val="24"/>
+          <w:szCs w:val="24"/>
+        </w:rPr>
+      </w:pPr>
+      <w:bookmarkStart w:id="21" w:name="_Toc130847699"/>
+      <w:r>
+        <w:rPr>
+          <w:sz w:val="24"/>
+          <w:szCs w:val="24"/>
+        </w:rPr>
+        <w:t>Queries</w:t>
+      </w:r>
+      <w:bookmarkEnd w:id="21"/>
+    </w:p>
+    <w:p>
+      <w:pPr>
+        <w:ind w:firstLine="708"/>
+      </w:pPr>
+      <w:r>
+        <w:t>The queries tab on our website is designed to help users retrieve information from the database using select queries. It allows users to select a category of animals, features, or the number of legs to get a list of animals with that respective trait. This feature enables users to easily filter through the database and retrieve the specific information they are looking for.</w:t>
+      </w:r>
+    </w:p>
+    <w:p>
+      <w:pPr>
+        <w:ind w:firstLine="708"/>
+      </w:pPr>
+      <w:r>
+        <w:t>Additionally, if a user is looking for information on a specific animal, they can click on the animal's name in the list, and the website will display all information available for that animal.</w:t>
+      </w:r>
+    </w:p>
+    <w:p>
+      <w:pPr>
+        <w:pStyle w:val="Heading2"/>
+        <w:rPr>
+          <w:sz w:val="24"/>
+          <w:szCs w:val="24"/>
+        </w:rPr>
+      </w:pPr>
+      <w:bookmarkStart w:id="22" w:name="_Toc130847700"/>
+      <w:r>
+        <w:rPr>
+          <w:sz w:val="24"/>
+          <w:szCs w:val="24"/>
+        </w:rPr>
+        <w:t>Ask</w:t>
+      </w:r>
+      <w:bookmarkEnd w:id="22"/>
+    </w:p>
+    <w:p>
+      <w:pPr>
+        <w:ind w:firstLine="708"/>
+      </w:pPr>
+      <w:r>
+        <w:t>The Ask tab on our website is a powerful feature that enables users to ask questions about the animals in the database using ASK queries. The user can type in the name of an animal and select a feature, and the website will show whether that feature is true or false for that animal.</w:t>
+      </w:r>
+    </w:p>
+    <w:p>
+      <w:pPr>
+        <w:ind w:firstLine="708"/>
+      </w:pPr>
+      <w:r>
+        <w:t>By using ASK queries, the Ask tab allows for efficient and accurate retrieval of information from the database. This feature can be particularly helpful for users who need to verify specific information quickly.</w:t>
+      </w:r>
+    </w:p>
+    <w:p>
+      <w:pPr>
+        <w:pStyle w:val="Heading1"/>
+      </w:pPr>
+    </w:p>
+    <w:p>
+      <w:pPr>
         <w:rPr>
           <w:i/>
           <w:iCs/>
@@ -4476,6 +5081,15 @@
           <w:szCs w:val="28"/>
         </w:rPr>
       </w:pPr>
+      <w:r>
+        <w:rPr>
+          <w:i/>
+          <w:iCs/>
+          <w:sz w:val="28"/>
+          <w:szCs w:val="28"/>
+        </w:rPr>
+        <w:br w:type="page"/>
+      </w:r>
     </w:p>
     <w:p>
       <w:pPr>
@@ -4487,7 +5101,7 @@
           <w:szCs w:val="28"/>
         </w:rPr>
       </w:pPr>
-      <w:bookmarkStart w:id="15" w:name="_Toc130810024"/>
+      <w:bookmarkStart w:id="23" w:name="_Toc130847701"/>
       <w:r>
         <w:rPr>
           <w:i w:val="0"/>
@@ -4495,9 +5109,73 @@
           <w:sz w:val="28"/>
           <w:szCs w:val="28"/>
         </w:rPr>
-        <w:t>Application Functionality</w:t>
-      </w:r>
-      <w:bookmarkEnd w:id="15"/>
+        <w:lastRenderedPageBreak/>
+        <w:t>Conclusions</w:t>
+      </w:r>
+      <w:bookmarkEnd w:id="23"/>
+    </w:p>
+    <w:p>
+      <w:pPr>
+        <w:ind w:firstLine="708"/>
+      </w:pPr>
+      <w:r>
+        <w:t xml:space="preserve">In conclusion, using SPARQL in our project has been an incredibly helpful experience in expanding our knowledge and understanding of the Semantic Web. By transforming our dataset from CSV to N-Triples and uploading it to </w:t>
+      </w:r>
+      <w:proofErr w:type="spellStart"/>
+      <w:r>
+        <w:rPr>
+          <w:i/>
+          <w:iCs/>
+        </w:rPr>
+        <w:t>GraphDB</w:t>
+      </w:r>
+      <w:proofErr w:type="spellEnd"/>
+      <w:r>
+        <w:t>, we were able to utilize SPARQL to query the data in a structured and efficient manner.</w:t>
+      </w:r>
+    </w:p>
+    <w:p>
+      <w:pPr>
+        <w:ind w:firstLine="708"/>
+      </w:pPr>
+      <w:r>
+        <w:t>Developing a website that leverages SPARQL has allowed us to explore the full potential of the Semantic Web, making it easier for users to access and retrieve information from the database. The tabs we created on our website, including the configs, queries, and Ask tabs, have enabled users to perform a variety of tasks, such as updating the database, filtering through animals based on features, and retrieving specific information through ASK queries.</w:t>
+      </w:r>
+    </w:p>
+    <w:p>
+      <w:pPr>
+        <w:ind w:firstLine="708"/>
+      </w:pPr>
+      <w:r>
+        <w:t xml:space="preserve">Through this project, we have gained a deeper understanding of the power and versatility of SPARQL in accessing, querying, and managing large-scale datasets. This experience has given us a strong foundation in the principles and practices of the Semantic Web, which we can apply in future projects and research </w:t>
+      </w:r>
+      <w:r>
+        <w:t>endeavours</w:t>
+      </w:r>
+      <w:r>
+        <w:t>.</w:t>
+      </w:r>
+    </w:p>
+    <w:p>
+      <w:pPr>
+        <w:ind w:firstLine="708"/>
+      </w:pPr>
+      <w:r>
+        <w:t>In conclusion, our project has not only expanded our knowledge of SPARQL and the Semantic Web but has also allowed us to develop a practical tool that can be used by others to access and retrieve information about animals in an efficient and structured manner.</w:t>
+      </w:r>
+      <w:r>
+        <w:t xml:space="preserve"> </w:t>
+      </w:r>
+    </w:p>
+    <w:p>
+      <w:pPr>
+        <w:pStyle w:val="Heading1"/>
+      </w:pPr>
+    </w:p>
+    <w:p>
+      <w:pPr>
+        <w:pStyle w:val="Heading1"/>
+      </w:pPr>
     </w:p>
     <w:p>
       <w:pPr>
@@ -4528,7 +5206,7 @@
           <w:szCs w:val="28"/>
         </w:rPr>
       </w:pPr>
-      <w:bookmarkStart w:id="16" w:name="_Toc130810025"/>
+      <w:bookmarkStart w:id="24" w:name="_Toc130847702"/>
       <w:r>
         <w:rPr>
           <w:i w:val="0"/>
@@ -4537,26 +5215,26 @@
           <w:szCs w:val="28"/>
         </w:rPr>
         <w:lastRenderedPageBreak/>
-        <w:t>Conclusions</w:t>
-      </w:r>
-      <w:bookmarkEnd w:id="16"/>
+        <w:t>Application Configuration</w:t>
+      </w:r>
+      <w:bookmarkEnd w:id="24"/>
     </w:p>
     <w:p>
       <w:pPr>
+        <w:rPr>
+          <w:rFonts w:asciiTheme="majorHAnsi" w:eastAsiaTheme="majorEastAsia" w:hAnsiTheme="majorHAnsi" w:cstheme="majorBidi"/>
+          <w:color w:val="4472C4" w:themeColor="accent1"/>
+          <w:sz w:val="28"/>
+          <w:szCs w:val="28"/>
+        </w:rPr>
+      </w:pPr>
+      <w:r>
         <w:rPr>
           <w:i/>
           <w:iCs/>
           <w:sz w:val="28"/>
           <w:szCs w:val="28"/>
         </w:rPr>
-      </w:pPr>
-      <w:r>
-        <w:rPr>
-          <w:i/>
-          <w:iCs/>
-          <w:sz w:val="28"/>
-          <w:szCs w:val="28"/>
-        </w:rPr>
         <w:br w:type="page"/>
       </w:r>
     </w:p>
@@ -4570,7 +5248,7 @@
           <w:szCs w:val="28"/>
         </w:rPr>
       </w:pPr>
-      <w:bookmarkStart w:id="17" w:name="_Toc130810026"/>
+      <w:bookmarkStart w:id="25" w:name="_Toc130847703"/>
       <w:r>
         <w:rPr>
           <w:i w:val="0"/>
@@ -4579,51 +5257,9 @@
           <w:szCs w:val="28"/>
         </w:rPr>
         <w:lastRenderedPageBreak/>
-        <w:t>Application Configuration</w:t>
-      </w:r>
-      <w:bookmarkEnd w:id="17"/>
-    </w:p>
-    <w:p>
-      <w:pPr>
-        <w:rPr>
-          <w:rFonts w:asciiTheme="majorHAnsi" w:eastAsiaTheme="majorEastAsia" w:hAnsiTheme="majorHAnsi" w:cstheme="majorBidi"/>
-          <w:color w:val="4472C4" w:themeColor="accent1"/>
-          <w:sz w:val="28"/>
-          <w:szCs w:val="28"/>
-        </w:rPr>
-      </w:pPr>
-      <w:r>
-        <w:rPr>
-          <w:i/>
-          <w:iCs/>
-          <w:sz w:val="28"/>
-          <w:szCs w:val="28"/>
-        </w:rPr>
-        <w:br w:type="page"/>
-      </w:r>
-    </w:p>
-    <w:p>
-      <w:pPr>
-        <w:pStyle w:val="IntenseQuote"/>
-        <w:rPr>
-          <w:i w:val="0"/>
-          <w:iCs w:val="0"/>
-          <w:sz w:val="28"/>
-          <w:szCs w:val="28"/>
-        </w:rPr>
-      </w:pPr>
-      <w:bookmarkStart w:id="18" w:name="_Toc130810027"/>
-      <w:r>
-        <w:rPr>
-          <w:i w:val="0"/>
-          <w:iCs w:val="0"/>
-          <w:sz w:val="28"/>
-          <w:szCs w:val="28"/>
-        </w:rPr>
-        <w:lastRenderedPageBreak/>
         <w:t>References</w:t>
       </w:r>
-      <w:bookmarkEnd w:id="18"/>
+      <w:bookmarkEnd w:id="25"/>
     </w:p>
     <w:sectPr>
       <w:footerReference w:type="default" r:id="rId19"/>

</xml_diff>